<commit_message>
Separated primary app features into their own modules, implemented Lazy Loading optimization techniques, as well as Ahead-of-Time compilation for optimization.
</commit_message>
<xml_diff>
--- a/Sec22_Angular-Modules-&-Optimizing-Angular-Apps/Sec22_Angular-Modules-&-Optimizing-Angular-Apps_Notes.docx
+++ b/Sec22_Angular-Modules-&-Optimizing-Angular-Apps/Sec22_Angular-Modules-&-Optimizing-Angular-Apps_Notes.docx
@@ -1,6 +1,6 @@
 
 <file path=word/document.xml><?xml version="1.0" encoding="utf-8"?>
-<w:document xmlns:wpc="http://schemas.microsoft.com/office/word/2010/wordprocessingCanvas" xmlns:cx="http://schemas.microsoft.com/office/drawing/2014/chartex" xmlns:cx1="http://schemas.microsoft.com/office/drawing/2015/9/8/chartex" xmlns:cx2="http://schemas.microsoft.com/office/drawing/2015/10/21/chartex" xmlns:cx3="http://schemas.microsoft.com/office/drawing/2016/5/9/chartex" xmlns:cx4="http://schemas.microsoft.com/office/drawing/2016/5/10/chartex" xmlns:cx5="http://schemas.microsoft.com/office/drawing/2016/5/11/chartex" xmlns:cx6="http://schemas.microsoft.com/office/drawing/2016/5/12/chartex" xmlns:cx7="http://schemas.microsoft.com/office/drawing/2016/5/13/chartex" xmlns:cx8="http://schemas.microsoft.com/office/drawing/2016/5/14/chartex" xmlns:mc="http://schemas.openxmlformats.org/markup-compatibility/2006" xmlns:aink="http://schemas.microsoft.com/office/drawing/2016/ink" xmlns:am3d="http://schemas.microsoft.com/office/drawing/2017/model3d" xmlns:o="urn:schemas-microsoft-com:office:office" xmlns:r="http://schemas.openxmlformats.org/officeDocument/2006/relationships" xmlns:m="http://schemas.openxmlformats.org/officeDocument/2006/math" xmlns:v="urn:schemas-microsoft-com:vml" xmlns:wp14="http://schemas.microsoft.com/office/word/2010/wordprocessingDrawing" xmlns:wp="http://schemas.openxmlformats.org/drawingml/2006/wordprocessingDrawing" xmlns:w10="urn:schemas-microsoft-com:office:word" xmlns:w="http://schemas.openxmlformats.org/wordprocessingml/2006/main" xmlns:w14="http://schemas.microsoft.com/office/word/2010/wordml" xmlns:w15="http://schemas.microsoft.com/office/word/2012/wordml" xmlns:w16cex="http://schemas.microsoft.com/office/word/2018/wordml/cex" xmlns:w16cid="http://schemas.microsoft.com/office/word/2016/wordml/cid" xmlns:w16="http://schemas.microsoft.com/office/word/2018/wordml" xmlns:w16se="http://schemas.microsoft.com/office/word/2015/wordml/symex" xmlns:wpg="http://schemas.microsoft.com/office/word/2010/wordprocessingGroup" xmlns:wpi="http://schemas.microsoft.com/office/word/2010/wordprocessingInk" xmlns:wne="http://schemas.microsoft.com/office/word/2006/wordml" xmlns:wps="http://schemas.microsoft.com/office/word/2010/wordprocessingShape" mc:Ignorable="w14 w15 w16se w16cid w16 w16cex wp14">
+<w:document xmlns:wpc="http://schemas.microsoft.com/office/word/2010/wordprocessingCanvas" xmlns:mc="http://schemas.openxmlformats.org/markup-compatibility/2006" xmlns:o="urn:schemas-microsoft-com:office:office" xmlns:r="http://schemas.openxmlformats.org/officeDocument/2006/relationships" xmlns:m="http://schemas.openxmlformats.org/officeDocument/2006/math" xmlns:v="urn:schemas-microsoft-com:vml" xmlns:wp14="http://schemas.microsoft.com/office/word/2010/wordprocessingDrawing" xmlns:wp="http://schemas.openxmlformats.org/drawingml/2006/wordprocessingDrawing" xmlns:w10="urn:schemas-microsoft-com:office:word" xmlns:w="http://schemas.openxmlformats.org/wordprocessingml/2006/main" xmlns:w14="http://schemas.microsoft.com/office/word/2010/wordml" xmlns:w15="http://schemas.microsoft.com/office/word/2012/wordml" xmlns:wpg="http://schemas.microsoft.com/office/word/2010/wordprocessingGroup" xmlns:wpi="http://schemas.microsoft.com/office/word/2010/wordprocessingInk" xmlns:wne="http://schemas.microsoft.com/office/word/2006/wordml" xmlns:wps="http://schemas.microsoft.com/office/word/2010/wordprocessingShape" mc:Ignorable="w14 w15 wp14">
   <w:body>
     <w:sdt>
       <w:sdtPr>
@@ -814,17 +814,7 @@
           <w:sz w:val="24"/>
           <w:szCs w:val="24"/>
         </w:rPr>
-        <w:t xml:space="preserve">Modules are what Angular uses (in </w:t>
-      </w:r>
-      <w:proofErr w:type="gramStart"/>
-      <w:r>
-        <w:rPr>
-          <w:rFonts w:ascii="Segoe UI" w:eastAsia="Times New Roman" w:hAnsi="Segoe UI" w:cs="Segoe UI"/>
-          <w:color w:val="3C3B37"/>
-          <w:sz w:val="24"/>
-          <w:szCs w:val="24"/>
-        </w:rPr>
-        <w:t>particular,</w:t>
+        <w:t>Modules are what Angular uses (in particular,</w:t>
       </w:r>
       <w:r>
         <w:rPr>
@@ -833,10 +823,157 @@
           <w:bdr w:val="single" w:sz="6" w:space="2" w:color="DEDFE0" w:frame="1"/>
           <w:shd w:val="clear" w:color="auto" w:fill="FFFFFF"/>
         </w:rPr>
-        <w:t>@</w:t>
-      </w:r>
-      <w:proofErr w:type="spellStart"/>
-      <w:proofErr w:type="gramEnd"/>
+        <w:t>@NgModules</w:t>
+      </w:r>
+      <w:r>
+        <w:rPr>
+          <w:rFonts w:ascii="Segoe UI" w:eastAsia="Times New Roman" w:hAnsi="Segoe UI" w:cs="Segoe UI"/>
+          <w:color w:val="3C3B37"/>
+          <w:sz w:val="24"/>
+          <w:szCs w:val="24"/>
+        </w:rPr>
+        <w:t>) to understand your application and its features.</w:t>
+      </w:r>
+    </w:p>
+    <w:p>
+      <w:pPr>
+        <w:shd w:val="clear" w:color="auto" w:fill="F7F8FA"/>
+        <w:spacing w:before="100" w:beforeAutospacing="1" w:after="100" w:afterAutospacing="1" w:line="240" w:lineRule="auto"/>
+        <w:rPr>
+          <w:rFonts w:ascii="Segoe UI" w:eastAsia="Times New Roman" w:hAnsi="Segoe UI" w:cs="Segoe UI"/>
+          <w:color w:val="3C3B37"/>
+          <w:sz w:val="24"/>
+          <w:szCs w:val="24"/>
+        </w:rPr>
+      </w:pPr>
+      <w:r>
+        <w:rPr>
+          <w:rFonts w:ascii="Segoe UI" w:eastAsia="Times New Roman" w:hAnsi="Segoe UI" w:cs="Segoe UI"/>
+          <w:color w:val="3C3B37"/>
+          <w:sz w:val="24"/>
+          <w:szCs w:val="24"/>
+        </w:rPr>
+        <w:t>Modules are used to define all of the building blocks that your app uses -&gt; Components, Directives, and even Services.</w:t>
+      </w:r>
+    </w:p>
+    <w:p>
+      <w:pPr>
+        <w:shd w:val="clear" w:color="auto" w:fill="F7F8FA"/>
+        <w:spacing w:before="100" w:beforeAutospacing="1" w:after="100" w:afterAutospacing="1" w:line="240" w:lineRule="auto"/>
+        <w:rPr>
+          <w:rFonts w:ascii="Segoe UI" w:eastAsia="Times New Roman" w:hAnsi="Segoe UI" w:cs="Segoe UI"/>
+          <w:color w:val="3C3B37"/>
+          <w:sz w:val="24"/>
+          <w:szCs w:val="24"/>
+        </w:rPr>
+      </w:pPr>
+      <w:r>
+        <w:rPr>
+          <w:rFonts w:ascii="Segoe UI" w:eastAsia="Times New Roman" w:hAnsi="Segoe UI" w:cs="Segoe UI"/>
+          <w:color w:val="3C3B37"/>
+          <w:sz w:val="24"/>
+          <w:szCs w:val="24"/>
+        </w:rPr>
+        <w:t>Every application needs at least one module - the app module, but they can also split features into different modules as desired.</w:t>
+      </w:r>
+    </w:p>
+    <w:p>
+      <w:pPr>
+        <w:shd w:val="clear" w:color="auto" w:fill="F7F8FA"/>
+        <w:spacing w:before="100" w:beforeAutospacing="1" w:after="100" w:afterAutospacing="1" w:line="240" w:lineRule="auto"/>
+        <w:rPr>
+          <w:rFonts w:ascii="Segoe UI" w:eastAsia="Times New Roman" w:hAnsi="Segoe UI" w:cs="Segoe UI"/>
+          <w:color w:val="3C3B37"/>
+          <w:sz w:val="24"/>
+          <w:szCs w:val="24"/>
+        </w:rPr>
+      </w:pPr>
+      <w:r>
+        <w:rPr>
+          <w:rFonts w:ascii="Segoe UI" w:eastAsia="Times New Roman" w:hAnsi="Segoe UI" w:cs="Segoe UI"/>
+          <w:color w:val="3C3B37"/>
+          <w:sz w:val="24"/>
+          <w:szCs w:val="24"/>
+        </w:rPr>
+        <w:t>Core Angular features, such as the FormsModule, are also able to be loaded in so you don't have to declare all of the module's components/directives individually.</w:t>
+      </w:r>
+    </w:p>
+    <w:p>
+      <w:pPr>
+        <w:shd w:val="clear" w:color="auto" w:fill="F7F8FA"/>
+        <w:spacing w:before="100" w:beforeAutospacing="1" w:after="100" w:afterAutospacing="1" w:line="240" w:lineRule="auto"/>
+        <w:rPr>
+          <w:rFonts w:ascii="Segoe UI" w:eastAsia="Times New Roman" w:hAnsi="Segoe UI" w:cs="Segoe UI"/>
+          <w:color w:val="3C3B37"/>
+          <w:sz w:val="24"/>
+          <w:szCs w:val="24"/>
+        </w:rPr>
+      </w:pPr>
+      <w:r>
+        <w:rPr>
+          <w:rFonts w:ascii="Segoe UI" w:eastAsia="Times New Roman" w:hAnsi="Segoe UI" w:cs="Segoe UI"/>
+          <w:color w:val="3C3B37"/>
+          <w:sz w:val="24"/>
+          <w:szCs w:val="24"/>
+        </w:rPr>
+        <w:t>Lastly, a building block (component, directive, etc) cannot be used without first including it in a module.</w:t>
+      </w:r>
+    </w:p>
+    <w:p>
+      <w:pPr>
+        <w:pStyle w:val="Heading1"/>
+        <w:rPr>
+          <w:u w:val="single"/>
+        </w:rPr>
+      </w:pPr>
+      <w:bookmarkStart w:id="1" w:name="_Toc76591573"/>
+      <w:r>
+        <w:rPr>
+          <w:u w:val="single"/>
+        </w:rPr>
+        <w:t>320</w:t>
+      </w:r>
+      <w:r>
+        <w:rPr>
+          <w:u w:val="single"/>
+        </w:rPr>
+        <w:t>.</w:t>
+      </w:r>
+      <w:bookmarkEnd w:id="1"/>
+      <w:r>
+        <w:rPr>
+          <w:u w:val="single"/>
+        </w:rPr>
+        <w:t xml:space="preserve"> </w:t>
+      </w:r>
+      <w:r>
+        <w:rPr>
+          <w:u w:val="single"/>
+        </w:rPr>
+        <w:t>Analyzing the App Module</w:t>
+      </w:r>
+    </w:p>
+    <w:p/>
+    <w:p>
+      <w:pPr>
+        <w:shd w:val="clear" w:color="auto" w:fill="F7F8FA"/>
+        <w:spacing w:after="0" w:line="240" w:lineRule="auto"/>
+        <w:rPr>
+          <w:rFonts w:ascii="Segoe UI" w:eastAsia="Times New Roman" w:hAnsi="Segoe UI" w:cs="Segoe UI"/>
+          <w:color w:val="3C3B37"/>
+          <w:sz w:val="24"/>
+          <w:szCs w:val="24"/>
+        </w:rPr>
+      </w:pPr>
+      <w:r>
+        <w:rPr>
+          <w:rFonts w:ascii="Segoe UI" w:eastAsia="Times New Roman" w:hAnsi="Segoe UI" w:cs="Segoe UI"/>
+          <w:color w:val="3C3B37"/>
+          <w:sz w:val="24"/>
+          <w:szCs w:val="24"/>
+        </w:rPr>
+        <w:t>In the </w:t>
+      </w:r>
       <w:r>
         <w:rPr>
           <w:rFonts w:ascii="Consolas" w:eastAsia="Times New Roman" w:hAnsi="Consolas" w:cs="Courier New"/>
@@ -844,9 +981,8 @@
           <w:bdr w:val="single" w:sz="6" w:space="2" w:color="DEDFE0" w:frame="1"/>
           <w:shd w:val="clear" w:color="auto" w:fill="FFFFFF"/>
         </w:rPr>
-        <w:t>NgModules</w:t>
-      </w:r>
-      <w:proofErr w:type="spellEnd"/>
+        <w:t>@NgModule</w:t>
+      </w:r>
       <w:r>
         <w:rPr>
           <w:rFonts w:ascii="Segoe UI" w:eastAsia="Times New Roman" w:hAnsi="Segoe UI" w:cs="Segoe UI"/>
@@ -854,227 +990,7 @@
           <w:sz w:val="24"/>
           <w:szCs w:val="24"/>
         </w:rPr>
-        <w:t>) to understand your application and its features.</w:t>
-      </w:r>
-    </w:p>
-    <w:p>
-      <w:pPr>
-        <w:shd w:val="clear" w:color="auto" w:fill="F7F8FA"/>
-        <w:spacing w:before="100" w:beforeAutospacing="1" w:after="100" w:afterAutospacing="1" w:line="240" w:lineRule="auto"/>
-        <w:rPr>
-          <w:rFonts w:ascii="Segoe UI" w:eastAsia="Times New Roman" w:hAnsi="Segoe UI" w:cs="Segoe UI"/>
-          <w:color w:val="3C3B37"/>
-          <w:sz w:val="24"/>
-          <w:szCs w:val="24"/>
-        </w:rPr>
-      </w:pPr>
-      <w:r>
-        <w:rPr>
-          <w:rFonts w:ascii="Segoe UI" w:eastAsia="Times New Roman" w:hAnsi="Segoe UI" w:cs="Segoe UI"/>
-          <w:color w:val="3C3B37"/>
-          <w:sz w:val="24"/>
-          <w:szCs w:val="24"/>
-        </w:rPr>
-        <w:t xml:space="preserve">Modules are used to define </w:t>
-      </w:r>
-      <w:proofErr w:type="gramStart"/>
-      <w:r>
-        <w:rPr>
-          <w:rFonts w:ascii="Segoe UI" w:eastAsia="Times New Roman" w:hAnsi="Segoe UI" w:cs="Segoe UI"/>
-          <w:color w:val="3C3B37"/>
-          <w:sz w:val="24"/>
-          <w:szCs w:val="24"/>
-        </w:rPr>
-        <w:t>all of</w:t>
-      </w:r>
-      <w:proofErr w:type="gramEnd"/>
-      <w:r>
-        <w:rPr>
-          <w:rFonts w:ascii="Segoe UI" w:eastAsia="Times New Roman" w:hAnsi="Segoe UI" w:cs="Segoe UI"/>
-          <w:color w:val="3C3B37"/>
-          <w:sz w:val="24"/>
-          <w:szCs w:val="24"/>
-        </w:rPr>
-        <w:t xml:space="preserve"> the building blocks that your app uses -&gt; Components, Directives, and even Services.</w:t>
-      </w:r>
-    </w:p>
-    <w:p>
-      <w:pPr>
-        <w:shd w:val="clear" w:color="auto" w:fill="F7F8FA"/>
-        <w:spacing w:before="100" w:beforeAutospacing="1" w:after="100" w:afterAutospacing="1" w:line="240" w:lineRule="auto"/>
-        <w:rPr>
-          <w:rFonts w:ascii="Segoe UI" w:eastAsia="Times New Roman" w:hAnsi="Segoe UI" w:cs="Segoe UI"/>
-          <w:color w:val="3C3B37"/>
-          <w:sz w:val="24"/>
-          <w:szCs w:val="24"/>
-        </w:rPr>
-      </w:pPr>
-      <w:r>
-        <w:rPr>
-          <w:rFonts w:ascii="Segoe UI" w:eastAsia="Times New Roman" w:hAnsi="Segoe UI" w:cs="Segoe UI"/>
-          <w:color w:val="3C3B37"/>
-          <w:sz w:val="24"/>
-          <w:szCs w:val="24"/>
-        </w:rPr>
-        <w:t>Every application needs at least one module - the app module, but they can also split features into different modules as desired.</w:t>
-      </w:r>
-    </w:p>
-    <w:p>
-      <w:pPr>
-        <w:shd w:val="clear" w:color="auto" w:fill="F7F8FA"/>
-        <w:spacing w:before="100" w:beforeAutospacing="1" w:after="100" w:afterAutospacing="1" w:line="240" w:lineRule="auto"/>
-        <w:rPr>
-          <w:rFonts w:ascii="Segoe UI" w:eastAsia="Times New Roman" w:hAnsi="Segoe UI" w:cs="Segoe UI"/>
-          <w:color w:val="3C3B37"/>
-          <w:sz w:val="24"/>
-          <w:szCs w:val="24"/>
-        </w:rPr>
-      </w:pPr>
-      <w:r>
-        <w:rPr>
-          <w:rFonts w:ascii="Segoe UI" w:eastAsia="Times New Roman" w:hAnsi="Segoe UI" w:cs="Segoe UI"/>
-          <w:color w:val="3C3B37"/>
-          <w:sz w:val="24"/>
-          <w:szCs w:val="24"/>
-        </w:rPr>
-        <w:t xml:space="preserve">Core Angular features, such as the </w:t>
-      </w:r>
-      <w:proofErr w:type="spellStart"/>
-      <w:r>
-        <w:rPr>
-          <w:rFonts w:ascii="Segoe UI" w:eastAsia="Times New Roman" w:hAnsi="Segoe UI" w:cs="Segoe UI"/>
-          <w:color w:val="3C3B37"/>
-          <w:sz w:val="24"/>
-          <w:szCs w:val="24"/>
-        </w:rPr>
-        <w:t>FormsModule</w:t>
-      </w:r>
-      <w:proofErr w:type="spellEnd"/>
-      <w:r>
-        <w:rPr>
-          <w:rFonts w:ascii="Segoe UI" w:eastAsia="Times New Roman" w:hAnsi="Segoe UI" w:cs="Segoe UI"/>
-          <w:color w:val="3C3B37"/>
-          <w:sz w:val="24"/>
-          <w:szCs w:val="24"/>
-        </w:rPr>
-        <w:t xml:space="preserve">, are also able to be loaded in so you </w:t>
-      </w:r>
-      <w:proofErr w:type="gramStart"/>
-      <w:r>
-        <w:rPr>
-          <w:rFonts w:ascii="Segoe UI" w:eastAsia="Times New Roman" w:hAnsi="Segoe UI" w:cs="Segoe UI"/>
-          <w:color w:val="3C3B37"/>
-          <w:sz w:val="24"/>
-          <w:szCs w:val="24"/>
-        </w:rPr>
-        <w:t>don't</w:t>
-      </w:r>
-      <w:proofErr w:type="gramEnd"/>
-      <w:r>
-        <w:rPr>
-          <w:rFonts w:ascii="Segoe UI" w:eastAsia="Times New Roman" w:hAnsi="Segoe UI" w:cs="Segoe UI"/>
-          <w:color w:val="3C3B37"/>
-          <w:sz w:val="24"/>
-          <w:szCs w:val="24"/>
-        </w:rPr>
-        <w:t xml:space="preserve"> have to declare all of the module's components/directives individually.</w:t>
-      </w:r>
-    </w:p>
-    <w:p>
-      <w:pPr>
-        <w:shd w:val="clear" w:color="auto" w:fill="F7F8FA"/>
-        <w:spacing w:before="100" w:beforeAutospacing="1" w:after="100" w:afterAutospacing="1" w:line="240" w:lineRule="auto"/>
-        <w:rPr>
-          <w:rFonts w:ascii="Segoe UI" w:eastAsia="Times New Roman" w:hAnsi="Segoe UI" w:cs="Segoe UI"/>
-          <w:color w:val="3C3B37"/>
-          <w:sz w:val="24"/>
-          <w:szCs w:val="24"/>
-        </w:rPr>
-      </w:pPr>
-      <w:r>
-        <w:rPr>
-          <w:rFonts w:ascii="Segoe UI" w:eastAsia="Times New Roman" w:hAnsi="Segoe UI" w:cs="Segoe UI"/>
-          <w:color w:val="3C3B37"/>
-          <w:sz w:val="24"/>
-          <w:szCs w:val="24"/>
-        </w:rPr>
-        <w:t xml:space="preserve">Lastly, a building block (component, directive, </w:t>
-      </w:r>
-      <w:proofErr w:type="spellStart"/>
-      <w:r>
-        <w:rPr>
-          <w:rFonts w:ascii="Segoe UI" w:eastAsia="Times New Roman" w:hAnsi="Segoe UI" w:cs="Segoe UI"/>
-          <w:color w:val="3C3B37"/>
-          <w:sz w:val="24"/>
-          <w:szCs w:val="24"/>
-        </w:rPr>
-        <w:t>etc</w:t>
-      </w:r>
-      <w:proofErr w:type="spellEnd"/>
-      <w:r>
-        <w:rPr>
-          <w:rFonts w:ascii="Segoe UI" w:eastAsia="Times New Roman" w:hAnsi="Segoe UI" w:cs="Segoe UI"/>
-          <w:color w:val="3C3B37"/>
-          <w:sz w:val="24"/>
-          <w:szCs w:val="24"/>
-        </w:rPr>
-        <w:t>) cannot be used without first including it in a module.</w:t>
-      </w:r>
-    </w:p>
-    <w:p>
-      <w:pPr>
-        <w:pStyle w:val="Heading1"/>
-        <w:rPr>
-          <w:u w:val="single"/>
-        </w:rPr>
-      </w:pPr>
-      <w:bookmarkStart w:id="1" w:name="_Toc76591573"/>
-      <w:r>
-        <w:rPr>
-          <w:u w:val="single"/>
-        </w:rPr>
-        <w:t>320</w:t>
-      </w:r>
-      <w:r>
-        <w:rPr>
-          <w:u w:val="single"/>
-        </w:rPr>
-        <w:t>.</w:t>
-      </w:r>
-      <w:bookmarkEnd w:id="1"/>
-      <w:r>
-        <w:rPr>
-          <w:u w:val="single"/>
-        </w:rPr>
-        <w:t xml:space="preserve"> </w:t>
-      </w:r>
-      <w:r>
-        <w:rPr>
-          <w:u w:val="single"/>
-        </w:rPr>
-        <w:t>Analyzing the App Module</w:t>
-      </w:r>
-    </w:p>
-    <w:p/>
-    <w:p>
-      <w:pPr>
-        <w:shd w:val="clear" w:color="auto" w:fill="F7F8FA"/>
-        <w:spacing w:after="0" w:line="240" w:lineRule="auto"/>
-        <w:rPr>
-          <w:rFonts w:ascii="Segoe UI" w:eastAsia="Times New Roman" w:hAnsi="Segoe UI" w:cs="Segoe UI"/>
-          <w:color w:val="3C3B37"/>
-          <w:sz w:val="24"/>
-          <w:szCs w:val="24"/>
-        </w:rPr>
-      </w:pPr>
-      <w:r>
-        <w:rPr>
-          <w:rFonts w:ascii="Segoe UI" w:eastAsia="Times New Roman" w:hAnsi="Segoe UI" w:cs="Segoe UI"/>
-          <w:color w:val="3C3B37"/>
-          <w:sz w:val="24"/>
-          <w:szCs w:val="24"/>
-        </w:rPr>
-        <w:t>In the </w:t>
+        <w:t> decorator of a module, we are have a complete understanding of the </w:t>
       </w:r>
       <w:r>
         <w:rPr>
@@ -1083,7 +999,7 @@
           <w:bdr w:val="single" w:sz="6" w:space="2" w:color="DEDFE0" w:frame="1"/>
           <w:shd w:val="clear" w:color="auto" w:fill="FFFFFF"/>
         </w:rPr>
-        <w:t>@NgModule</w:t>
+        <w:t>declarations</w:t>
       </w:r>
       <w:r>
         <w:rPr>
@@ -1092,27 +1008,7 @@
           <w:sz w:val="24"/>
           <w:szCs w:val="24"/>
         </w:rPr>
-        <w:t xml:space="preserve"> decorator of a module, we </w:t>
-      </w:r>
-      <w:proofErr w:type="gramStart"/>
-      <w:r>
-        <w:rPr>
-          <w:rFonts w:ascii="Segoe UI" w:eastAsia="Times New Roman" w:hAnsi="Segoe UI" w:cs="Segoe UI"/>
-          <w:color w:val="3C3B37"/>
-          <w:sz w:val="24"/>
-          <w:szCs w:val="24"/>
-        </w:rPr>
-        <w:t>are have</w:t>
-      </w:r>
-      <w:proofErr w:type="gramEnd"/>
-      <w:r>
-        <w:rPr>
-          <w:rFonts w:ascii="Segoe UI" w:eastAsia="Times New Roman" w:hAnsi="Segoe UI" w:cs="Segoe UI"/>
-          <w:color w:val="3C3B37"/>
-          <w:sz w:val="24"/>
-          <w:szCs w:val="24"/>
-        </w:rPr>
-        <w:t xml:space="preserve"> a complete understanding of the </w:t>
+        <w:t> and </w:t>
       </w:r>
       <w:r>
         <w:rPr>
@@ -1121,7 +1017,7 @@
           <w:bdr w:val="single" w:sz="6" w:space="2" w:color="DEDFE0" w:frame="1"/>
           <w:shd w:val="clear" w:color="auto" w:fill="FFFFFF"/>
         </w:rPr>
-        <w:t>declarations</w:t>
+        <w:t>imports</w:t>
       </w:r>
       <w:r>
         <w:rPr>
@@ -1130,7 +1026,7 @@
           <w:sz w:val="24"/>
           <w:szCs w:val="24"/>
         </w:rPr>
-        <w:t> and </w:t>
+        <w:t> arrays. For the </w:t>
       </w:r>
       <w:r>
         <w:rPr>
@@ -1139,7 +1035,7 @@
           <w:bdr w:val="single" w:sz="6" w:space="2" w:color="DEDFE0" w:frame="1"/>
           <w:shd w:val="clear" w:color="auto" w:fill="FFFFFF"/>
         </w:rPr>
-        <w:t>imports</w:t>
+        <w:t>bootstrap</w:t>
       </w:r>
       <w:r>
         <w:rPr>
@@ -1148,7 +1044,7 @@
           <w:sz w:val="24"/>
           <w:szCs w:val="24"/>
         </w:rPr>
-        <w:t> arrays. For the </w:t>
+        <w:t> array property, however, we use it to denote the component used for starting our app. It defines what component will be immediately available via the </w:t>
       </w:r>
       <w:r>
         <w:rPr>
@@ -1157,7 +1053,7 @@
           <w:bdr w:val="single" w:sz="6" w:space="2" w:color="DEDFE0" w:frame="1"/>
           <w:shd w:val="clear" w:color="auto" w:fill="FFFFFF"/>
         </w:rPr>
-        <w:t>bootstrap</w:t>
+        <w:t>index.html</w:t>
       </w:r>
       <w:r>
         <w:rPr>
@@ -1166,7 +1062,7 @@
           <w:sz w:val="24"/>
           <w:szCs w:val="24"/>
         </w:rPr>
-        <w:t> array property, however, we use it to denote the component used for starting our app. It defines what component will be immediately available via the </w:t>
+        <w:t> file. You can include more than one component in the </w:t>
       </w:r>
       <w:r>
         <w:rPr>
@@ -1175,7 +1071,7 @@
           <w:bdr w:val="single" w:sz="6" w:space="2" w:color="DEDFE0" w:frame="1"/>
           <w:shd w:val="clear" w:color="auto" w:fill="FFFFFF"/>
         </w:rPr>
-        <w:t>index.html</w:t>
+        <w:t>bootstrap</w:t>
       </w:r>
       <w:r>
         <w:rPr>
@@ -1184,7 +1080,28 @@
           <w:sz w:val="24"/>
           <w:szCs w:val="24"/>
         </w:rPr>
-        <w:t> file. You can include more than one component in the </w:t>
+        <w:t> array, but each component would be detached and have their own root component trees within the application, which ends up messy for component communication and is not advised.</w:t>
+      </w:r>
+    </w:p>
+    <w:p>
+      <w:pPr>
+        <w:shd w:val="clear" w:color="auto" w:fill="F7F8FA"/>
+        <w:spacing w:beforeAutospacing="1" w:after="0" w:afterAutospacing="1" w:line="240" w:lineRule="auto"/>
+        <w:rPr>
+          <w:rFonts w:ascii="Segoe UI" w:eastAsia="Times New Roman" w:hAnsi="Segoe UI" w:cs="Segoe UI"/>
+          <w:color w:val="3C3B37"/>
+          <w:sz w:val="24"/>
+          <w:szCs w:val="24"/>
+        </w:rPr>
+      </w:pPr>
+      <w:r>
+        <w:rPr>
+          <w:rFonts w:ascii="Segoe UI" w:eastAsia="Times New Roman" w:hAnsi="Segoe UI" w:cs="Segoe UI"/>
+          <w:color w:val="3C3B37"/>
+          <w:sz w:val="24"/>
+          <w:szCs w:val="24"/>
+        </w:rPr>
+        <w:t>In order to split up your modules and keep them leaner, you need the </w:t>
       </w:r>
       <w:r>
         <w:rPr>
@@ -1193,7 +1110,7 @@
           <w:bdr w:val="single" w:sz="6" w:space="2" w:color="DEDFE0" w:frame="1"/>
           <w:shd w:val="clear" w:color="auto" w:fill="FFFFFF"/>
         </w:rPr>
-        <w:t>bootstrap</w:t>
+        <w:t>exports</w:t>
       </w:r>
       <w:r>
         <w:rPr>
@@ -1202,39 +1119,7 @@
           <w:sz w:val="24"/>
           <w:szCs w:val="24"/>
         </w:rPr>
-        <w:t> array, but each component would be detached and have their own root component trees within the application, which ends up messy for component communication and is not advised.</w:t>
-      </w:r>
-    </w:p>
-    <w:p>
-      <w:pPr>
-        <w:shd w:val="clear" w:color="auto" w:fill="F7F8FA"/>
-        <w:spacing w:beforeAutospacing="1" w:after="0" w:afterAutospacing="1" w:line="240" w:lineRule="auto"/>
-        <w:rPr>
-          <w:rFonts w:ascii="Segoe UI" w:eastAsia="Times New Roman" w:hAnsi="Segoe UI" w:cs="Segoe UI"/>
-          <w:color w:val="3C3B37"/>
-          <w:sz w:val="24"/>
-          <w:szCs w:val="24"/>
-        </w:rPr>
-      </w:pPr>
-      <w:proofErr w:type="gramStart"/>
-      <w:r>
-        <w:rPr>
-          <w:rFonts w:ascii="Segoe UI" w:eastAsia="Times New Roman" w:hAnsi="Segoe UI" w:cs="Segoe UI"/>
-          <w:color w:val="3C3B37"/>
-          <w:sz w:val="24"/>
-          <w:szCs w:val="24"/>
-        </w:rPr>
-        <w:t>In order to</w:t>
-      </w:r>
-      <w:proofErr w:type="gramEnd"/>
-      <w:r>
-        <w:rPr>
-          <w:rFonts w:ascii="Segoe UI" w:eastAsia="Times New Roman" w:hAnsi="Segoe UI" w:cs="Segoe UI"/>
-          <w:color w:val="3C3B37"/>
-          <w:sz w:val="24"/>
-          <w:szCs w:val="24"/>
-        </w:rPr>
-        <w:t xml:space="preserve"> split up your modules and keep them leaner, you need the </w:t>
+        <w:t> property in </w:t>
       </w:r>
       <w:r>
         <w:rPr>
@@ -1243,24 +1128,6 @@
           <w:bdr w:val="single" w:sz="6" w:space="2" w:color="DEDFE0" w:frame="1"/>
           <w:shd w:val="clear" w:color="auto" w:fill="FFFFFF"/>
         </w:rPr>
-        <w:t>exports</w:t>
-      </w:r>
-      <w:r>
-        <w:rPr>
-          <w:rFonts w:ascii="Segoe UI" w:eastAsia="Times New Roman" w:hAnsi="Segoe UI" w:cs="Segoe UI"/>
-          <w:color w:val="3C3B37"/>
-          <w:sz w:val="24"/>
-          <w:szCs w:val="24"/>
-        </w:rPr>
-        <w:t> property in </w:t>
-      </w:r>
-      <w:r>
-        <w:rPr>
-          <w:rFonts w:ascii="Consolas" w:eastAsia="Times New Roman" w:hAnsi="Consolas" w:cs="Courier New"/>
-          <w:color w:val="B35A1B"/>
-          <w:bdr w:val="single" w:sz="6" w:space="2" w:color="DEDFE0" w:frame="1"/>
-          <w:shd w:val="clear" w:color="auto" w:fill="FFFFFF"/>
-        </w:rPr>
         <w:t>@NgModule</w:t>
       </w:r>
       <w:r>
@@ -1368,45 +1235,8 @@
           <w:color w:val="3C3B37"/>
           <w:shd w:val="clear" w:color="auto" w:fill="F7F8FA"/>
         </w:rPr>
-        <w:t xml:space="preserve">If you create a Feature Module with </w:t>
-      </w:r>
-      <w:proofErr w:type="gramStart"/>
-      <w:r>
-        <w:rPr>
-          <w:rFonts w:ascii="Segoe UI" w:hAnsi="Segoe UI" w:cs="Segoe UI"/>
-          <w:color w:val="3C3B37"/>
-          <w:shd w:val="clear" w:color="auto" w:fill="F7F8FA"/>
-        </w:rPr>
-        <w:t>all of</w:t>
-      </w:r>
-      <w:proofErr w:type="gramEnd"/>
-      <w:r>
-        <w:rPr>
-          <w:rFonts w:ascii="Segoe UI" w:hAnsi="Segoe UI" w:cs="Segoe UI"/>
-          <w:color w:val="3C3B37"/>
-          <w:shd w:val="clear" w:color="auto" w:fill="F7F8FA"/>
-        </w:rPr>
-        <w:t xml:space="preserve"> the declarations moved in from the app module, and then add all of these declarations to the exports so that they can be used by the app module, you'll get some errors. And </w:t>
-      </w:r>
-      <w:proofErr w:type="gramStart"/>
-      <w:r>
-        <w:rPr>
-          <w:rFonts w:ascii="Segoe UI" w:hAnsi="Segoe UI" w:cs="Segoe UI"/>
-          <w:color w:val="3C3B37"/>
-          <w:shd w:val="clear" w:color="auto" w:fill="F7F8FA"/>
-        </w:rPr>
-        <w:t>that's</w:t>
-      </w:r>
-      <w:proofErr w:type="gramEnd"/>
-      <w:r>
-        <w:rPr>
-          <w:rFonts w:ascii="Segoe UI" w:hAnsi="Segoe UI" w:cs="Segoe UI"/>
-          <w:color w:val="3C3B37"/>
-          <w:shd w:val="clear" w:color="auto" w:fill="F7F8FA"/>
-        </w:rPr>
-        <w:t xml:space="preserve"> because these modules work as standalone entities, so things like the </w:t>
-      </w:r>
-      <w:proofErr w:type="spellStart"/>
+        <w:t>If you create a Feature Module with all of the declarations moved in from the app module, and then add all of these declarations to the exports so that they can be used by the app module, you'll get some errors. And that's because these modules work as standalone entities, so things like the </w:t>
+      </w:r>
       <w:r>
         <w:rPr>
           <w:rStyle w:val="HTMLCode"/>
@@ -1417,7 +1247,6 @@
         </w:rPr>
         <w:t>FormsModule</w:t>
       </w:r>
-      <w:proofErr w:type="spellEnd"/>
       <w:r>
         <w:rPr>
           <w:rFonts w:ascii="Segoe UI" w:hAnsi="Segoe UI" w:cs="Segoe UI"/>
@@ -1426,7 +1255,6 @@
         </w:rPr>
         <w:t> or the </w:t>
       </w:r>
-      <w:proofErr w:type="spellStart"/>
       <w:r>
         <w:rPr>
           <w:rStyle w:val="HTMLCode"/>
@@ -1437,7 +1265,6 @@
         </w:rPr>
         <w:t>AppRoutingModule</w:t>
       </w:r>
-      <w:proofErr w:type="spellEnd"/>
       <w:r>
         <w:rPr>
           <w:rFonts w:ascii="Segoe UI" w:hAnsi="Segoe UI" w:cs="Segoe UI"/>
@@ -1494,7 +1321,6 @@
         </w:rPr>
         <w:t>After adding the </w:t>
       </w:r>
-      <w:proofErr w:type="spellStart"/>
       <w:r>
         <w:rPr>
           <w:rFonts w:ascii="Consolas" w:eastAsia="Times New Roman" w:hAnsi="Consolas" w:cs="Courier New"/>
@@ -1504,7 +1330,6 @@
         </w:rPr>
         <w:t>RouterModule</w:t>
       </w:r>
-      <w:proofErr w:type="spellEnd"/>
       <w:r>
         <w:rPr>
           <w:rFonts w:ascii="Segoe UI" w:eastAsia="Times New Roman" w:hAnsi="Segoe UI" w:cs="Segoe UI"/>
@@ -1530,29 +1355,8 @@
           <w:sz w:val="24"/>
           <w:szCs w:val="24"/>
         </w:rPr>
-        <w:t xml:space="preserve"> array, we clear that </w:t>
-      </w:r>
-      <w:proofErr w:type="gramStart"/>
-      <w:r>
-        <w:rPr>
-          <w:rFonts w:ascii="Segoe UI" w:eastAsia="Times New Roman" w:hAnsi="Segoe UI" w:cs="Segoe UI"/>
-          <w:color w:val="3C3B37"/>
-          <w:sz w:val="24"/>
-          <w:szCs w:val="24"/>
-        </w:rPr>
-        <w:t>error</w:t>
-      </w:r>
-      <w:proofErr w:type="gramEnd"/>
-      <w:r>
-        <w:rPr>
-          <w:rFonts w:ascii="Segoe UI" w:eastAsia="Times New Roman" w:hAnsi="Segoe UI" w:cs="Segoe UI"/>
-          <w:color w:val="3C3B37"/>
-          <w:sz w:val="24"/>
-          <w:szCs w:val="24"/>
-        </w:rPr>
-        <w:t xml:space="preserve"> but we still end up getting other errors for features that are made available via other common Angular modules such as the </w:t>
-      </w:r>
-      <w:proofErr w:type="spellStart"/>
+        <w:t> array, we clear that error but we still end up getting other errors for features that are made available via other common Angular modules such as the </w:t>
+      </w:r>
       <w:r>
         <w:rPr>
           <w:rFonts w:ascii="Consolas" w:eastAsia="Times New Roman" w:hAnsi="Consolas" w:cs="Courier New"/>
@@ -1562,7 +1366,6 @@
         </w:rPr>
         <w:t>BrowserModule</w:t>
       </w:r>
-      <w:proofErr w:type="spellEnd"/>
       <w:r>
         <w:rPr>
           <w:rFonts w:ascii="Segoe UI" w:eastAsia="Times New Roman" w:hAnsi="Segoe UI" w:cs="Segoe UI"/>
@@ -1572,7 +1375,6 @@
         </w:rPr>
         <w:t>, </w:t>
       </w:r>
-      <w:proofErr w:type="spellStart"/>
       <w:r>
         <w:rPr>
           <w:rFonts w:ascii="Consolas" w:eastAsia="Times New Roman" w:hAnsi="Consolas" w:cs="Courier New"/>
@@ -1582,7 +1384,6 @@
         </w:rPr>
         <w:t>FormsModule</w:t>
       </w:r>
-      <w:proofErr w:type="spellEnd"/>
       <w:r>
         <w:rPr>
           <w:rFonts w:ascii="Segoe UI" w:eastAsia="Times New Roman" w:hAnsi="Segoe UI" w:cs="Segoe UI"/>
@@ -1592,7 +1393,6 @@
         </w:rPr>
         <w:t>, and </w:t>
       </w:r>
-      <w:proofErr w:type="spellStart"/>
       <w:r>
         <w:rPr>
           <w:rFonts w:ascii="Consolas" w:eastAsia="Times New Roman" w:hAnsi="Consolas" w:cs="Courier New"/>
@@ -1602,7 +1402,6 @@
         </w:rPr>
         <w:t>ReactiveFormsModule</w:t>
       </w:r>
-      <w:proofErr w:type="spellEnd"/>
       <w:r>
         <w:rPr>
           <w:rFonts w:ascii="Segoe UI" w:eastAsia="Times New Roman" w:hAnsi="Segoe UI" w:cs="Segoe UI"/>
@@ -1612,7 +1411,6 @@
         </w:rPr>
         <w:t>. The </w:t>
       </w:r>
-      <w:proofErr w:type="spellStart"/>
       <w:r>
         <w:rPr>
           <w:rFonts w:ascii="Consolas" w:eastAsia="Times New Roman" w:hAnsi="Consolas" w:cs="Courier New"/>
@@ -1622,7 +1420,6 @@
         </w:rPr>
         <w:t>HttpClientModule</w:t>
       </w:r>
-      <w:proofErr w:type="spellEnd"/>
       <w:r>
         <w:rPr>
           <w:rFonts w:ascii="Segoe UI" w:eastAsia="Times New Roman" w:hAnsi="Segoe UI" w:cs="Segoe UI"/>
@@ -1630,27 +1427,7 @@
           <w:sz w:val="24"/>
           <w:szCs w:val="24"/>
         </w:rPr>
-        <w:t xml:space="preserve"> is an exception to this since it only provides services, which work differently and can be used </w:t>
-      </w:r>
-      <w:proofErr w:type="gramStart"/>
-      <w:r>
-        <w:rPr>
-          <w:rFonts w:ascii="Segoe UI" w:eastAsia="Times New Roman" w:hAnsi="Segoe UI" w:cs="Segoe UI"/>
-          <w:color w:val="3C3B37"/>
-          <w:sz w:val="24"/>
-          <w:szCs w:val="24"/>
-        </w:rPr>
-        <w:t>application-wide</w:t>
-      </w:r>
-      <w:proofErr w:type="gramEnd"/>
-      <w:r>
-        <w:rPr>
-          <w:rFonts w:ascii="Segoe UI" w:eastAsia="Times New Roman" w:hAnsi="Segoe UI" w:cs="Segoe UI"/>
-          <w:color w:val="3C3B37"/>
-          <w:sz w:val="24"/>
-          <w:szCs w:val="24"/>
-        </w:rPr>
-        <w:t>. These other modules need to be added to the </w:t>
+        <w:t> is an exception to this since it only provides services, which work differently and can be used application-wide. These other modules need to be added to the </w:t>
       </w:r>
       <w:r>
         <w:rPr>
@@ -1668,41 +1445,29 @@
           <w:sz w:val="24"/>
           <w:szCs w:val="24"/>
         </w:rPr>
-        <w:t xml:space="preserve"> if they are used at all in the new Feature </w:t>
-      </w:r>
-      <w:proofErr w:type="gramStart"/>
-      <w:r>
+        <w:t> if they are used at all in the new Feature Module</w:t>
+      </w:r>
+    </w:p>
+    <w:p>
+      <w:pPr>
+        <w:shd w:val="clear" w:color="auto" w:fill="F7F8FA"/>
+        <w:spacing w:beforeAutospacing="1" w:after="0" w:afterAutospacing="1" w:line="240" w:lineRule="auto"/>
         <w:rPr>
           <w:rFonts w:ascii="Segoe UI" w:eastAsia="Times New Roman" w:hAnsi="Segoe UI" w:cs="Segoe UI"/>
           <w:color w:val="3C3B37"/>
           <w:sz w:val="24"/>
           <w:szCs w:val="24"/>
         </w:rPr>
-        <w:t>Module</w:t>
-      </w:r>
-      <w:proofErr w:type="gramEnd"/>
-    </w:p>
-    <w:p>
-      <w:pPr>
-        <w:shd w:val="clear" w:color="auto" w:fill="F7F8FA"/>
-        <w:spacing w:beforeAutospacing="1" w:after="0" w:afterAutospacing="1" w:line="240" w:lineRule="auto"/>
+      </w:pPr>
+      <w:r>
         <w:rPr>
           <w:rFonts w:ascii="Segoe UI" w:eastAsia="Times New Roman" w:hAnsi="Segoe UI" w:cs="Segoe UI"/>
           <w:color w:val="3C3B37"/>
           <w:sz w:val="24"/>
           <w:szCs w:val="24"/>
         </w:rPr>
-      </w:pPr>
-      <w:r>
-        <w:rPr>
-          <w:rFonts w:ascii="Segoe UI" w:eastAsia="Times New Roman" w:hAnsi="Segoe UI" w:cs="Segoe UI"/>
-          <w:color w:val="3C3B37"/>
-          <w:sz w:val="24"/>
-          <w:szCs w:val="24"/>
-        </w:rPr>
         <w:t>We need the </w:t>
       </w:r>
-      <w:proofErr w:type="spellStart"/>
       <w:r>
         <w:rPr>
           <w:rFonts w:ascii="Consolas" w:eastAsia="Times New Roman" w:hAnsi="Consolas" w:cs="Courier New"/>
@@ -1712,7 +1477,6 @@
         </w:rPr>
         <w:t>BrowserModule</w:t>
       </w:r>
-      <w:proofErr w:type="spellEnd"/>
       <w:r>
         <w:rPr>
           <w:rFonts w:ascii="Segoe UI" w:eastAsia="Times New Roman" w:hAnsi="Segoe UI" w:cs="Segoe UI"/>
@@ -1729,9 +1493,17 @@
           <w:bdr w:val="single" w:sz="6" w:space="2" w:color="DEDFE0" w:frame="1"/>
           <w:shd w:val="clear" w:color="auto" w:fill="FFFFFF"/>
         </w:rPr>
-        <w:t>*</w:t>
-      </w:r>
-      <w:proofErr w:type="spellStart"/>
+        <w:t>*ngIf</w:t>
+      </w:r>
+      <w:r>
+        <w:rPr>
+          <w:rFonts w:ascii="Segoe UI" w:eastAsia="Times New Roman" w:hAnsi="Segoe UI" w:cs="Segoe UI"/>
+          <w:color w:val="3C3B37"/>
+          <w:sz w:val="24"/>
+          <w:szCs w:val="24"/>
+        </w:rPr>
+        <w:t> and </w:t>
+      </w:r>
       <w:r>
         <w:rPr>
           <w:rFonts w:ascii="Consolas" w:eastAsia="Times New Roman" w:hAnsi="Consolas" w:cs="Courier New"/>
@@ -1739,9 +1511,8 @@
           <w:bdr w:val="single" w:sz="6" w:space="2" w:color="DEDFE0" w:frame="1"/>
           <w:shd w:val="clear" w:color="auto" w:fill="FFFFFF"/>
         </w:rPr>
-        <w:t>ngIf</w:t>
-      </w:r>
-      <w:proofErr w:type="spellEnd"/>
+        <w:t>*ngFor</w:t>
+      </w:r>
       <w:r>
         <w:rPr>
           <w:rFonts w:ascii="Segoe UI" w:eastAsia="Times New Roman" w:hAnsi="Segoe UI" w:cs="Segoe UI"/>
@@ -1749,7 +1520,7 @@
           <w:sz w:val="24"/>
           <w:szCs w:val="24"/>
         </w:rPr>
-        <w:t> and </w:t>
+        <w:t>, but the </w:t>
       </w:r>
       <w:r>
         <w:rPr>
@@ -1758,9 +1529,17 @@
           <w:bdr w:val="single" w:sz="6" w:space="2" w:color="DEDFE0" w:frame="1"/>
           <w:shd w:val="clear" w:color="auto" w:fill="FFFFFF"/>
         </w:rPr>
-        <w:t>*</w:t>
-      </w:r>
-      <w:proofErr w:type="spellStart"/>
+        <w:t>BrowserModule</w:t>
+      </w:r>
+      <w:r>
+        <w:rPr>
+          <w:rFonts w:ascii="Segoe UI" w:eastAsia="Times New Roman" w:hAnsi="Segoe UI" w:cs="Segoe UI"/>
+          <w:color w:val="3C3B37"/>
+          <w:sz w:val="24"/>
+          <w:szCs w:val="24"/>
+        </w:rPr>
+        <w:t> is a special case and can only be imported once - in the app module. Therefore, all Feature Modules will need to import the </w:t>
+      </w:r>
       <w:r>
         <w:rPr>
           <w:rFonts w:ascii="Consolas" w:eastAsia="Times New Roman" w:hAnsi="Consolas" w:cs="Courier New"/>
@@ -1768,49 +1547,8 @@
           <w:bdr w:val="single" w:sz="6" w:space="2" w:color="DEDFE0" w:frame="1"/>
           <w:shd w:val="clear" w:color="auto" w:fill="FFFFFF"/>
         </w:rPr>
-        <w:t>ngFor</w:t>
-      </w:r>
-      <w:proofErr w:type="spellEnd"/>
-      <w:r>
-        <w:rPr>
-          <w:rFonts w:ascii="Segoe UI" w:eastAsia="Times New Roman" w:hAnsi="Segoe UI" w:cs="Segoe UI"/>
-          <w:color w:val="3C3B37"/>
-          <w:sz w:val="24"/>
-          <w:szCs w:val="24"/>
-        </w:rPr>
-        <w:t>, but the </w:t>
-      </w:r>
-      <w:proofErr w:type="spellStart"/>
-      <w:r>
-        <w:rPr>
-          <w:rFonts w:ascii="Consolas" w:eastAsia="Times New Roman" w:hAnsi="Consolas" w:cs="Courier New"/>
-          <w:color w:val="B35A1B"/>
-          <w:bdr w:val="single" w:sz="6" w:space="2" w:color="DEDFE0" w:frame="1"/>
-          <w:shd w:val="clear" w:color="auto" w:fill="FFFFFF"/>
-        </w:rPr>
-        <w:t>BrowserModule</w:t>
-      </w:r>
-      <w:proofErr w:type="spellEnd"/>
-      <w:r>
-        <w:rPr>
-          <w:rFonts w:ascii="Segoe UI" w:eastAsia="Times New Roman" w:hAnsi="Segoe UI" w:cs="Segoe UI"/>
-          <w:color w:val="3C3B37"/>
-          <w:sz w:val="24"/>
-          <w:szCs w:val="24"/>
-        </w:rPr>
-        <w:t> is a special case and can only be imported once - in the app module. Therefore, all Feature Modules will need to import the </w:t>
-      </w:r>
-      <w:proofErr w:type="spellStart"/>
-      <w:r>
-        <w:rPr>
-          <w:rFonts w:ascii="Consolas" w:eastAsia="Times New Roman" w:hAnsi="Consolas" w:cs="Courier New"/>
-          <w:color w:val="B35A1B"/>
-          <w:bdr w:val="single" w:sz="6" w:space="2" w:color="DEDFE0" w:frame="1"/>
-          <w:shd w:val="clear" w:color="auto" w:fill="FFFFFF"/>
-        </w:rPr>
         <w:t>CommonModule</w:t>
       </w:r>
-      <w:proofErr w:type="spellEnd"/>
       <w:r>
         <w:rPr>
           <w:rFonts w:ascii="Segoe UI" w:eastAsia="Times New Roman" w:hAnsi="Segoe UI" w:cs="Segoe UI"/>
@@ -1862,25 +1600,8 @@
           <w:rFonts w:ascii="Segoe UI" w:hAnsi="Segoe UI" w:cs="Segoe UI"/>
           <w:color w:val="3C3B37"/>
         </w:rPr>
-        <w:t xml:space="preserve">With Feature Modules in a project, it can be good practice to handle routing individually in each of the Feature Modules. </w:t>
-      </w:r>
-      <w:proofErr w:type="gramStart"/>
-      <w:r>
-        <w:rPr>
-          <w:rFonts w:ascii="Segoe UI" w:hAnsi="Segoe UI" w:cs="Segoe UI"/>
-          <w:color w:val="3C3B37"/>
-        </w:rPr>
-        <w:t>So</w:t>
-      </w:r>
-      <w:proofErr w:type="gramEnd"/>
-      <w:r>
-        <w:rPr>
-          <w:rFonts w:ascii="Segoe UI" w:hAnsi="Segoe UI" w:cs="Segoe UI"/>
-          <w:color w:val="3C3B37"/>
-        </w:rPr>
-        <w:t xml:space="preserve"> we can create a </w:t>
-      </w:r>
-      <w:proofErr w:type="spellStart"/>
+        <w:t>With Feature Modules in a project, it can be good practice to handle routing individually in each of the Feature Modules. So we can create a </w:t>
+      </w:r>
       <w:r>
         <w:rPr>
           <w:rStyle w:val="HTMLCode"/>
@@ -1893,7 +1614,6 @@
         </w:rPr>
         <w:t>RecipesRoutingModule</w:t>
       </w:r>
-      <w:proofErr w:type="spellEnd"/>
       <w:r>
         <w:rPr>
           <w:rFonts w:ascii="Segoe UI" w:hAnsi="Segoe UI" w:cs="Segoe UI"/>
@@ -1901,7 +1621,6 @@
         </w:rPr>
         <w:t>, for instance, and import the </w:t>
       </w:r>
-      <w:proofErr w:type="spellStart"/>
       <w:r>
         <w:rPr>
           <w:rStyle w:val="HTMLCode"/>
@@ -1914,7 +1633,6 @@
         </w:rPr>
         <w:t>RouterModule</w:t>
       </w:r>
-      <w:proofErr w:type="spellEnd"/>
       <w:r>
         <w:rPr>
           <w:rFonts w:ascii="Segoe UI" w:hAnsi="Segoe UI" w:cs="Segoe UI"/>
@@ -1922,8 +1640,6 @@
         </w:rPr>
         <w:t> and move the recipes routes from the app routing module. However, in order to keep the routing synced between the app routing module and feature routing modules, you want to use the </w:t>
       </w:r>
-      <w:proofErr w:type="spellStart"/>
-      <w:proofErr w:type="gramStart"/>
       <w:r>
         <w:rPr>
           <w:rStyle w:val="HTMLCode"/>
@@ -1934,9 +1650,15 @@
           <w:bdr w:val="single" w:sz="6" w:space="2" w:color="DEDFE0" w:frame="1"/>
           <w:shd w:val="clear" w:color="auto" w:fill="FFFFFF"/>
         </w:rPr>
-        <w:t>forChild</w:t>
-      </w:r>
-      <w:proofErr w:type="spellEnd"/>
+        <w:t>forChild()</w:t>
+      </w:r>
+      <w:r>
+        <w:rPr>
+          <w:rFonts w:ascii="Segoe UI" w:hAnsi="Segoe UI" w:cs="Segoe UI"/>
+          <w:color w:val="3C3B37"/>
+        </w:rPr>
+        <w:t> method on the </w:t>
+      </w:r>
       <w:r>
         <w:rPr>
           <w:rStyle w:val="HTMLCode"/>
@@ -1947,9 +1669,15 @@
           <w:bdr w:val="single" w:sz="6" w:space="2" w:color="DEDFE0" w:frame="1"/>
           <w:shd w:val="clear" w:color="auto" w:fill="FFFFFF"/>
         </w:rPr>
-        <w:t>(</w:t>
-      </w:r>
-      <w:proofErr w:type="gramEnd"/>
+        <w:t>RouterModule</w:t>
+      </w:r>
+      <w:r>
+        <w:rPr>
+          <w:rFonts w:ascii="Segoe UI" w:hAnsi="Segoe UI" w:cs="Segoe UI"/>
+          <w:color w:val="3C3B37"/>
+        </w:rPr>
+        <w:t> import within the feature routing modules, rather than the for </w:t>
+      </w:r>
       <w:r>
         <w:rPr>
           <w:rStyle w:val="HTMLCode"/>
@@ -1960,61 +1688,7 @@
           <w:bdr w:val="single" w:sz="6" w:space="2" w:color="DEDFE0" w:frame="1"/>
           <w:shd w:val="clear" w:color="auto" w:fill="FFFFFF"/>
         </w:rPr>
-        <w:t>)</w:t>
-      </w:r>
-      <w:r>
-        <w:rPr>
-          <w:rFonts w:ascii="Segoe UI" w:hAnsi="Segoe UI" w:cs="Segoe UI"/>
-          <w:color w:val="3C3B37"/>
-        </w:rPr>
-        <w:t> method on the </w:t>
-      </w:r>
-      <w:proofErr w:type="spellStart"/>
-      <w:r>
-        <w:rPr>
-          <w:rStyle w:val="HTMLCode"/>
-          <w:rFonts w:ascii="Consolas" w:hAnsi="Consolas"/>
-          <w:color w:val="B35A1B"/>
-          <w:sz w:val="22"/>
-          <w:szCs w:val="22"/>
-          <w:bdr w:val="single" w:sz="6" w:space="2" w:color="DEDFE0" w:frame="1"/>
-          <w:shd w:val="clear" w:color="auto" w:fill="FFFFFF"/>
-        </w:rPr>
-        <w:t>RouterModule</w:t>
-      </w:r>
-      <w:proofErr w:type="spellEnd"/>
-      <w:r>
-        <w:rPr>
-          <w:rFonts w:ascii="Segoe UI" w:hAnsi="Segoe UI" w:cs="Segoe UI"/>
-          <w:color w:val="3C3B37"/>
-        </w:rPr>
-        <w:t> import within the feature routing modules, rather than the for </w:t>
-      </w:r>
-      <w:proofErr w:type="spellStart"/>
-      <w:r>
-        <w:rPr>
-          <w:rStyle w:val="HTMLCode"/>
-          <w:rFonts w:ascii="Consolas" w:hAnsi="Consolas"/>
-          <w:color w:val="B35A1B"/>
-          <w:sz w:val="22"/>
-          <w:szCs w:val="22"/>
-          <w:bdr w:val="single" w:sz="6" w:space="2" w:color="DEDFE0" w:frame="1"/>
-          <w:shd w:val="clear" w:color="auto" w:fill="FFFFFF"/>
-        </w:rPr>
-        <w:t>forRoot</w:t>
-      </w:r>
-      <w:proofErr w:type="spellEnd"/>
-      <w:r>
-        <w:rPr>
-          <w:rStyle w:val="HTMLCode"/>
-          <w:rFonts w:ascii="Consolas" w:hAnsi="Consolas"/>
-          <w:color w:val="B35A1B"/>
-          <w:sz w:val="22"/>
-          <w:szCs w:val="22"/>
-          <w:bdr w:val="single" w:sz="6" w:space="2" w:color="DEDFE0" w:frame="1"/>
-          <w:shd w:val="clear" w:color="auto" w:fill="FFFFFF"/>
-        </w:rPr>
-        <w:t>()</w:t>
+        <w:t>forRoot()</w:t>
       </w:r>
       <w:r>
         <w:rPr>
@@ -2038,23 +1712,7 @@
           <w:rFonts w:ascii="Segoe UI" w:hAnsi="Segoe UI" w:cs="Segoe UI"/>
           <w:color w:val="3C3B37"/>
         </w:rPr>
-        <w:t xml:space="preserve">Ex in </w:t>
-      </w:r>
-      <w:proofErr w:type="spellStart"/>
-      <w:r>
-        <w:rPr>
-          <w:rFonts w:ascii="Segoe UI" w:hAnsi="Segoe UI" w:cs="Segoe UI"/>
-          <w:color w:val="3C3B37"/>
-        </w:rPr>
-        <w:t>RecipesRoutingModule</w:t>
-      </w:r>
-      <w:proofErr w:type="spellEnd"/>
-      <w:r>
-        <w:rPr>
-          <w:rFonts w:ascii="Segoe UI" w:hAnsi="Segoe UI" w:cs="Segoe UI"/>
-          <w:color w:val="3C3B37"/>
-        </w:rPr>
-        <w:t>:</w:t>
+        <w:t>Ex in RecipesRoutingModule:</w:t>
       </w:r>
     </w:p>
     <w:p>
@@ -2101,18 +1759,7 @@
           <w:sz w:val="18"/>
           <w:szCs w:val="18"/>
         </w:rPr>
-        <w:t>@</w:t>
-      </w:r>
-      <w:proofErr w:type="gramStart"/>
-      <w:r>
-        <w:rPr>
-          <w:rStyle w:val="lit"/>
-          <w:rFonts w:ascii="Consolas" w:hAnsi="Consolas" w:cs="Courier New"/>
-          <w:color w:val="29303B"/>
-          <w:sz w:val="18"/>
-          <w:szCs w:val="18"/>
-        </w:rPr>
-        <w:t>NgModule</w:t>
+        <w:t>@NgModule</w:t>
       </w:r>
       <w:r>
         <w:rPr>
@@ -2122,18 +1769,7 @@
           <w:sz w:val="18"/>
           <w:szCs w:val="18"/>
         </w:rPr>
-        <w:t>(</w:t>
-      </w:r>
-      <w:proofErr w:type="gramEnd"/>
-      <w:r>
-        <w:rPr>
-          <w:rStyle w:val="pun"/>
-          <w:rFonts w:ascii="Consolas" w:hAnsi="Consolas" w:cs="Courier New"/>
-          <w:color w:val="29303B"/>
-          <w:sz w:val="18"/>
-          <w:szCs w:val="18"/>
-        </w:rPr>
-        <w:t>{</w:t>
+        <w:t>({</w:t>
       </w:r>
     </w:p>
     <w:p>
@@ -2212,7 +1848,6 @@
         </w:rPr>
         <w:t>[</w:t>
       </w:r>
-      <w:proofErr w:type="spellStart"/>
       <w:r>
         <w:rPr>
           <w:rStyle w:val="typ"/>
@@ -2243,7 +1878,6 @@
         </w:rPr>
         <w:t>forChild</w:t>
       </w:r>
-      <w:proofErr w:type="spellEnd"/>
       <w:r>
         <w:rPr>
           <w:rStyle w:val="pun"/>
@@ -2351,7 +1985,6 @@
         </w:rPr>
         <w:t>[</w:t>
       </w:r>
-      <w:proofErr w:type="spellStart"/>
       <w:r>
         <w:rPr>
           <w:rStyle w:val="typ"/>
@@ -2362,7 +1995,6 @@
         </w:rPr>
         <w:t>RouterModule</w:t>
       </w:r>
-      <w:proofErr w:type="spellEnd"/>
       <w:r>
         <w:rPr>
           <w:rStyle w:val="pun"/>
@@ -2456,25 +2088,7 @@
           <w:color w:val="3C3B37"/>
           <w:shd w:val="clear" w:color="auto" w:fill="F7F8FA"/>
         </w:rPr>
-        <w:t xml:space="preserve">In the Feature Module, there is no reason to export </w:t>
-      </w:r>
-      <w:proofErr w:type="gramStart"/>
-      <w:r>
-        <w:rPr>
-          <w:rFonts w:ascii="Segoe UI" w:hAnsi="Segoe UI" w:cs="Segoe UI"/>
-          <w:color w:val="3C3B37"/>
-          <w:shd w:val="clear" w:color="auto" w:fill="F7F8FA"/>
-        </w:rPr>
-        <w:t>all of</w:t>
-      </w:r>
-      <w:proofErr w:type="gramEnd"/>
-      <w:r>
-        <w:rPr>
-          <w:rFonts w:ascii="Segoe UI" w:hAnsi="Segoe UI" w:cs="Segoe UI"/>
-          <w:color w:val="3C3B37"/>
-          <w:shd w:val="clear" w:color="auto" w:fill="F7F8FA"/>
-        </w:rPr>
-        <w:t xml:space="preserve"> the components now that we have routing handled within our Feature's own routing module, meaning we can delete the exports property content. The app will work all the same.</w:t>
+        <w:t>In the Feature Module, there is no reason to export all of the components now that we have routing handled within our Feature's own routing module, meaning we can delete the exports property content. The app will work all the same.</w:t>
       </w:r>
     </w:p>
     <w:p>
@@ -2511,25 +2125,7 @@
           <w:color w:val="3C3B37"/>
           <w:shd w:val="clear" w:color="auto" w:fill="F7F8FA"/>
         </w:rPr>
-        <w:t xml:space="preserve">It can be a good idea to create a shared module to store any components, directives, pipes, or Angular Modules that are commonly used by some of your Feature modules. However, when moving these items to a new shared module, you always want to make sure that you </w:t>
-      </w:r>
-      <w:proofErr w:type="gramStart"/>
-      <w:r>
-        <w:rPr>
-          <w:rFonts w:ascii="Segoe UI" w:hAnsi="Segoe UI" w:cs="Segoe UI"/>
-          <w:color w:val="3C3B37"/>
-          <w:shd w:val="clear" w:color="auto" w:fill="F7F8FA"/>
-        </w:rPr>
-        <w:t>don't</w:t>
-      </w:r>
-      <w:proofErr w:type="gramEnd"/>
-      <w:r>
-        <w:rPr>
-          <w:rFonts w:ascii="Segoe UI" w:hAnsi="Segoe UI" w:cs="Segoe UI"/>
-          <w:color w:val="3C3B37"/>
-          <w:shd w:val="clear" w:color="auto" w:fill="F7F8FA"/>
-        </w:rPr>
-        <w:t xml:space="preserve"> have any declarations items listed in more than one module, or you will encounter errors.</w:t>
+        <w:t>It can be a good idea to create a shared module to store any components, directives, pipes, or Angular Modules that are commonly used by some of your Feature modules. However, when moving these items to a new shared module, you always want to make sure that you don't have any declarations items listed in more than one module, or you will encounter errors.</w:t>
       </w:r>
     </w:p>
     <w:p>
@@ -2566,45 +2162,8 @@
           <w:color w:val="3C3B37"/>
           <w:shd w:val="clear" w:color="auto" w:fill="F7F8FA"/>
         </w:rPr>
-        <w:t xml:space="preserve">One pattern that you can use would be the inclusion of a core module for storing </w:t>
-      </w:r>
-      <w:proofErr w:type="gramStart"/>
-      <w:r>
-        <w:rPr>
-          <w:rFonts w:ascii="Segoe UI" w:hAnsi="Segoe UI" w:cs="Segoe UI"/>
-          <w:color w:val="3C3B37"/>
-          <w:shd w:val="clear" w:color="auto" w:fill="F7F8FA"/>
-        </w:rPr>
-        <w:t>all of</w:t>
-      </w:r>
-      <w:proofErr w:type="gramEnd"/>
-      <w:r>
-        <w:rPr>
-          <w:rFonts w:ascii="Segoe UI" w:hAnsi="Segoe UI" w:cs="Segoe UI"/>
-          <w:color w:val="3C3B37"/>
-          <w:shd w:val="clear" w:color="auto" w:fill="F7F8FA"/>
-        </w:rPr>
-        <w:t xml:space="preserve"> the services being provided. This is largely unnecessary if you are providing </w:t>
-      </w:r>
-      <w:proofErr w:type="gramStart"/>
-      <w:r>
-        <w:rPr>
-          <w:rFonts w:ascii="Segoe UI" w:hAnsi="Segoe UI" w:cs="Segoe UI"/>
-          <w:color w:val="3C3B37"/>
-          <w:shd w:val="clear" w:color="auto" w:fill="F7F8FA"/>
-        </w:rPr>
-        <w:t>all of</w:t>
-      </w:r>
-      <w:proofErr w:type="gramEnd"/>
-      <w:r>
-        <w:rPr>
-          <w:rFonts w:ascii="Segoe UI" w:hAnsi="Segoe UI" w:cs="Segoe UI"/>
-          <w:color w:val="3C3B37"/>
-          <w:shd w:val="clear" w:color="auto" w:fill="F7F8FA"/>
-        </w:rPr>
-        <w:t xml:space="preserve"> your services within their </w:t>
-      </w:r>
-      <w:proofErr w:type="spellStart"/>
+        <w:t>One pattern that you can use would be the inclusion of a core module for storing all of the services being provided. This is largely unnecessary if you are providing all of your services within their </w:t>
+      </w:r>
       <w:r>
         <w:rPr>
           <w:rStyle w:val="HTMLCode"/>
@@ -2615,50 +2174,13 @@
         </w:rPr>
         <w:t>service.ts</w:t>
       </w:r>
-      <w:proofErr w:type="spellEnd"/>
       <w:r>
         <w:rPr>
           <w:rFonts w:ascii="Segoe UI" w:hAnsi="Segoe UI" w:cs="Segoe UI"/>
           <w:color w:val="3C3B37"/>
           <w:shd w:val="clear" w:color="auto" w:fill="F7F8FA"/>
         </w:rPr>
-        <w:t xml:space="preserve"> files. However, if not, it can be useful for keeping the app module lean and having </w:t>
-      </w:r>
-      <w:proofErr w:type="gramStart"/>
-      <w:r>
-        <w:rPr>
-          <w:rFonts w:ascii="Segoe UI" w:hAnsi="Segoe UI" w:cs="Segoe UI"/>
-          <w:color w:val="3C3B37"/>
-          <w:shd w:val="clear" w:color="auto" w:fill="F7F8FA"/>
-        </w:rPr>
-        <w:t>all of</w:t>
-      </w:r>
-      <w:proofErr w:type="gramEnd"/>
-      <w:r>
-        <w:rPr>
-          <w:rFonts w:ascii="Segoe UI" w:hAnsi="Segoe UI" w:cs="Segoe UI"/>
-          <w:color w:val="3C3B37"/>
-          <w:shd w:val="clear" w:color="auto" w:fill="F7F8FA"/>
-        </w:rPr>
-        <w:t xml:space="preserve"> your services accounted for in once place. In a core module, all you need to do is provide the services (and make sure they </w:t>
-      </w:r>
-      <w:proofErr w:type="gramStart"/>
-      <w:r>
-        <w:rPr>
-          <w:rFonts w:ascii="Segoe UI" w:hAnsi="Segoe UI" w:cs="Segoe UI"/>
-          <w:color w:val="3C3B37"/>
-          <w:shd w:val="clear" w:color="auto" w:fill="F7F8FA"/>
-        </w:rPr>
-        <w:t>aren't</w:t>
-      </w:r>
-      <w:proofErr w:type="gramEnd"/>
-      <w:r>
-        <w:rPr>
-          <w:rFonts w:ascii="Segoe UI" w:hAnsi="Segoe UI" w:cs="Segoe UI"/>
-          <w:color w:val="3C3B37"/>
-          <w:shd w:val="clear" w:color="auto" w:fill="F7F8FA"/>
-        </w:rPr>
-        <w:t xml:space="preserve"> provided elsewhere). There is no need to export anything since services, unlike components, directives, and pipes, can be accessed from anywhere. However, the core module does need to be added to the app module imports.</w:t>
+        <w:t> files. However, if not, it can be useful for keeping the app module lean and having all of your services accounted for in once place. In a core module, all you need to do is provide the services (and make sure they aren't provided elsewhere). There is no need to export anything since services, unlike components, directives, and pipes, can be accessed from anywhere. However, the core module does need to be added to the app module imports.</w:t>
       </w:r>
     </w:p>
     <w:p>
@@ -2706,19 +2228,20 @@
           <w:sz w:val="24"/>
           <w:szCs w:val="24"/>
         </w:rPr>
-        <w:t xml:space="preserve">To start with optimization techniques, </w:t>
-      </w:r>
-      <w:proofErr w:type="gramStart"/>
-      <w:r>
+        <w:t>To start with optimization techniques, we'll first look at using something called Lazy Loading, for which having Feature Modules is a pre-requisite.</w:t>
+      </w:r>
+    </w:p>
+    <w:p>
+      <w:pPr>
+        <w:shd w:val="clear" w:color="auto" w:fill="F7F8FA"/>
+        <w:spacing w:before="100" w:beforeAutospacing="1" w:after="100" w:afterAutospacing="1" w:line="240" w:lineRule="auto"/>
         <w:rPr>
           <w:rFonts w:ascii="Segoe UI" w:eastAsia="Times New Roman" w:hAnsi="Segoe UI" w:cs="Segoe UI"/>
           <w:color w:val="3C3B37"/>
           <w:sz w:val="24"/>
           <w:szCs w:val="24"/>
         </w:rPr>
-        <w:t>we'll</w:t>
-      </w:r>
-      <w:proofErr w:type="gramEnd"/>
+      </w:pPr>
       <w:r>
         <w:rPr>
           <w:rFonts w:ascii="Segoe UI" w:eastAsia="Times New Roman" w:hAnsi="Segoe UI" w:cs="Segoe UI"/>
@@ -2726,7 +2249,7 @@
           <w:sz w:val="24"/>
           <w:szCs w:val="24"/>
         </w:rPr>
-        <w:t xml:space="preserve"> first look at using something called Lazy Loading, for which having Feature Modules is a pre-requisite.</w:t>
+        <w:t>Without lazy loading, any time we visit any page, we load everything. Lazy Loading aims to help with just loading what is relevant to a particular page when it is really needed.</w:t>
       </w:r>
     </w:p>
     <w:p>
@@ -2747,48 +2270,7 @@
           <w:sz w:val="24"/>
           <w:szCs w:val="24"/>
         </w:rPr>
-        <w:t>Without lazy loading, any time we visit any page, we load everything. Lazy Loading aims to help with just loading what is relevant to a particular page when it is really needed.</w:t>
-      </w:r>
-    </w:p>
-    <w:p>
-      <w:pPr>
-        <w:shd w:val="clear" w:color="auto" w:fill="F7F8FA"/>
-        <w:spacing w:before="100" w:beforeAutospacing="1" w:after="100" w:afterAutospacing="1" w:line="240" w:lineRule="auto"/>
-        <w:rPr>
-          <w:rFonts w:ascii="Segoe UI" w:eastAsia="Times New Roman" w:hAnsi="Segoe UI" w:cs="Segoe UI"/>
-          <w:color w:val="3C3B37"/>
-          <w:sz w:val="24"/>
-          <w:szCs w:val="24"/>
-        </w:rPr>
-      </w:pPr>
-      <w:r>
-        <w:rPr>
-          <w:rFonts w:ascii="Segoe UI" w:eastAsia="Times New Roman" w:hAnsi="Segoe UI" w:cs="Segoe UI"/>
-          <w:color w:val="3C3B37"/>
-          <w:sz w:val="24"/>
-          <w:szCs w:val="24"/>
-        </w:rPr>
-        <w:t xml:space="preserve">With lazy loading, we initially only load our root route (the app module and its components. Only when we visit another module do we load that module's code and its components' code. The advantage is that we download smaller code bundles </w:t>
-      </w:r>
-      <w:proofErr w:type="gramStart"/>
-      <w:r>
-        <w:rPr>
-          <w:rFonts w:ascii="Segoe UI" w:eastAsia="Times New Roman" w:hAnsi="Segoe UI" w:cs="Segoe UI"/>
-          <w:color w:val="3C3B37"/>
-          <w:sz w:val="24"/>
-          <w:szCs w:val="24"/>
-        </w:rPr>
-        <w:t>initially, and</w:t>
-      </w:r>
-      <w:proofErr w:type="gramEnd"/>
-      <w:r>
-        <w:rPr>
-          <w:rFonts w:ascii="Segoe UI" w:eastAsia="Times New Roman" w:hAnsi="Segoe UI" w:cs="Segoe UI"/>
-          <w:color w:val="3C3B37"/>
-          <w:sz w:val="24"/>
-          <w:szCs w:val="24"/>
-        </w:rPr>
-        <w:t xml:space="preserve"> download other small pieces when we need them. This gives faster start times overall.</w:t>
+        <w:t>With lazy loading, we initially only load our root route (the app module and its components. Only when we visit another module do we load that module's code and its components' code. The advantage is that we download smaller code bundles initially, and download other small pieces when we need them. This gives faster start times overall.</w:t>
       </w:r>
     </w:p>
     <w:p/>
@@ -2812,11 +2294,712 @@
         </w:rPr>
         <w:t xml:space="preserve">. </w:t>
       </w:r>
+      <w:r>
+        <w:rPr>
+          <w:u w:val="single"/>
+        </w:rPr>
+        <w:t>Implementing Lazy Loading</w:t>
+      </w:r>
     </w:p>
     <w:p/>
+    <w:p>
+      <w:pPr>
+        <w:shd w:val="clear" w:color="auto" w:fill="F7F8FA"/>
+        <w:spacing w:after="0" w:line="240" w:lineRule="auto"/>
+        <w:rPr>
+          <w:rFonts w:ascii="Segoe UI" w:eastAsia="Times New Roman" w:hAnsi="Segoe UI" w:cs="Segoe UI"/>
+          <w:color w:val="3C3B37"/>
+          <w:sz w:val="24"/>
+          <w:szCs w:val="24"/>
+          <w:lang w:eastAsia="zh-CN"/>
+        </w:rPr>
+      </w:pPr>
+      <w:r>
+        <w:rPr>
+          <w:rFonts w:ascii="Segoe UI" w:eastAsia="Times New Roman" w:hAnsi="Segoe UI" w:cs="Segoe UI"/>
+          <w:color w:val="3C3B37"/>
+          <w:sz w:val="24"/>
+          <w:szCs w:val="24"/>
+          <w:lang w:eastAsia="zh-CN"/>
+        </w:rPr>
+        <w:t>In order to implement Lazy Loading, you'll need to make the primary path empty within the Feature Model, and add the feature path to the primary app routing module. However, you won't add a component in the app a routing mode - instead you need the </w:t>
+      </w:r>
+      <w:r>
+        <w:rPr>
+          <w:rFonts w:ascii="Consolas" w:eastAsia="Times New Roman" w:hAnsi="Consolas" w:cs="Consolas"/>
+          <w:color w:val="B35A1B"/>
+          <w:bdr w:val="single" w:sz="6" w:space="2" w:color="DEDFE0" w:frame="1"/>
+          <w:shd w:val="clear" w:color="auto" w:fill="FFFFFF"/>
+          <w:lang w:eastAsia="zh-CN"/>
+        </w:rPr>
+        <w:t>loadChildren</w:t>
+      </w:r>
+      <w:r>
+        <w:rPr>
+          <w:rFonts w:ascii="Segoe UI" w:eastAsia="Times New Roman" w:hAnsi="Segoe UI" w:cs="Segoe UI"/>
+          <w:color w:val="3C3B37"/>
+          <w:sz w:val="24"/>
+          <w:szCs w:val="24"/>
+          <w:lang w:eastAsia="zh-CN"/>
+        </w:rPr>
+        <w:t> property. With older versions of Angular, you'll want to put a string with the path name to the feature </w:t>
+      </w:r>
+      <w:r>
+        <w:rPr>
+          <w:rFonts w:ascii="Consolas" w:eastAsia="Times New Roman" w:hAnsi="Consolas" w:cs="Consolas"/>
+          <w:color w:val="B35A1B"/>
+          <w:bdr w:val="single" w:sz="6" w:space="2" w:color="DEDFE0" w:frame="1"/>
+          <w:shd w:val="clear" w:color="auto" w:fill="FFFFFF"/>
+          <w:lang w:eastAsia="zh-CN"/>
+        </w:rPr>
+        <w:t>module.ts</w:t>
+      </w:r>
+      <w:r>
+        <w:rPr>
+          <w:rFonts w:ascii="Segoe UI" w:eastAsia="Times New Roman" w:hAnsi="Segoe UI" w:cs="Segoe UI"/>
+          <w:color w:val="3C3B37"/>
+          <w:sz w:val="24"/>
+          <w:szCs w:val="24"/>
+          <w:lang w:eastAsia="zh-CN"/>
+        </w:rPr>
+        <w:t> file, followed by </w:t>
+      </w:r>
+      <w:r>
+        <w:rPr>
+          <w:rFonts w:ascii="Consolas" w:eastAsia="Times New Roman" w:hAnsi="Consolas" w:cs="Consolas"/>
+          <w:color w:val="B35A1B"/>
+          <w:bdr w:val="single" w:sz="6" w:space="2" w:color="DEDFE0" w:frame="1"/>
+          <w:shd w:val="clear" w:color="auto" w:fill="FFFFFF"/>
+          <w:lang w:eastAsia="zh-CN"/>
+        </w:rPr>
+        <w:t>#</w:t>
+      </w:r>
+      <w:r>
+        <w:rPr>
+          <w:rFonts w:ascii="Segoe UI" w:eastAsia="Times New Roman" w:hAnsi="Segoe UI" w:cs="Segoe UI"/>
+          <w:color w:val="3C3B37"/>
+          <w:sz w:val="24"/>
+          <w:szCs w:val="24"/>
+          <w:lang w:eastAsia="zh-CN"/>
+        </w:rPr>
+        <w:t> and then then the module name. Ex:</w:t>
+      </w:r>
+    </w:p>
+    <w:p>
+      <w:pPr>
+        <w:numPr>
+          <w:ilvl w:val="0"/>
+          <w:numId w:val="47"/>
+        </w:numPr>
+        <w:shd w:val="clear" w:color="auto" w:fill="F7F8FA"/>
+        <w:tabs>
+          <w:tab w:val="clear" w:pos="720"/>
+          <w:tab w:val="left" w:pos="916"/>
+          <w:tab w:val="left" w:pos="1832"/>
+          <w:tab w:val="left" w:pos="2748"/>
+          <w:tab w:val="left" w:pos="3664"/>
+          <w:tab w:val="left" w:pos="4580"/>
+          <w:tab w:val="left" w:pos="5496"/>
+          <w:tab w:val="left" w:pos="6412"/>
+          <w:tab w:val="left" w:pos="7328"/>
+          <w:tab w:val="left" w:pos="8244"/>
+          <w:tab w:val="left" w:pos="9160"/>
+          <w:tab w:val="left" w:pos="10076"/>
+          <w:tab w:val="left" w:pos="10992"/>
+          <w:tab w:val="left" w:pos="11908"/>
+          <w:tab w:val="left" w:pos="12824"/>
+          <w:tab w:val="left" w:pos="13740"/>
+          <w:tab w:val="left" w:pos="14656"/>
+        </w:tabs>
+        <w:wordWrap w:val="0"/>
+        <w:spacing w:after="0" w:afterAutospacing="1" w:line="240" w:lineRule="auto"/>
+        <w:ind w:left="0"/>
+        <w:rPr>
+          <w:rFonts w:ascii="Consolas" w:eastAsia="Times New Roman" w:hAnsi="Consolas" w:cs="Consolas"/>
+          <w:color w:val="505763"/>
+          <w:sz w:val="18"/>
+          <w:szCs w:val="18"/>
+          <w:lang w:eastAsia="zh-CN"/>
+        </w:rPr>
+      </w:pPr>
+      <w:r>
+        <w:rPr>
+          <w:rFonts w:ascii="Consolas" w:eastAsia="Times New Roman" w:hAnsi="Consolas" w:cs="Consolas"/>
+          <w:color w:val="29303B"/>
+          <w:sz w:val="18"/>
+          <w:szCs w:val="18"/>
+          <w:lang w:eastAsia="zh-CN"/>
+        </w:rPr>
+        <w:t>{ path: </w:t>
+      </w:r>
+      <w:r>
+        <w:rPr>
+          <w:rFonts w:ascii="Consolas" w:eastAsia="Times New Roman" w:hAnsi="Consolas" w:cs="Consolas"/>
+          <w:color w:val="46C28E"/>
+          <w:sz w:val="18"/>
+          <w:szCs w:val="18"/>
+          <w:lang w:eastAsia="zh-CN"/>
+        </w:rPr>
+        <w:t>'recipes'</w:t>
+      </w:r>
+      <w:r>
+        <w:rPr>
+          <w:rFonts w:ascii="Consolas" w:eastAsia="Times New Roman" w:hAnsi="Consolas" w:cs="Consolas"/>
+          <w:color w:val="29303B"/>
+          <w:sz w:val="18"/>
+          <w:szCs w:val="18"/>
+          <w:lang w:eastAsia="zh-CN"/>
+        </w:rPr>
+        <w:t>, loadChildren: </w:t>
+      </w:r>
+      <w:r>
+        <w:rPr>
+          <w:rFonts w:ascii="Consolas" w:eastAsia="Times New Roman" w:hAnsi="Consolas" w:cs="Consolas"/>
+          <w:color w:val="46C28E"/>
+          <w:sz w:val="18"/>
+          <w:szCs w:val="18"/>
+          <w:lang w:eastAsia="zh-CN"/>
+        </w:rPr>
+        <w:t>'./recipes/recipes.module#RecipesModule'</w:t>
+      </w:r>
+      <w:r>
+        <w:rPr>
+          <w:rFonts w:ascii="Consolas" w:eastAsia="Times New Roman" w:hAnsi="Consolas" w:cs="Consolas"/>
+          <w:color w:val="29303B"/>
+          <w:sz w:val="18"/>
+          <w:szCs w:val="18"/>
+          <w:lang w:eastAsia="zh-CN"/>
+        </w:rPr>
+        <w:t> }</w:t>
+      </w:r>
+    </w:p>
+    <w:p>
+      <w:pPr>
+        <w:shd w:val="clear" w:color="auto" w:fill="F7F8FA"/>
+        <w:spacing w:after="0" w:line="240" w:lineRule="auto"/>
+        <w:rPr>
+          <w:rFonts w:ascii="Segoe UI" w:eastAsia="Times New Roman" w:hAnsi="Segoe UI" w:cs="Segoe UI"/>
+          <w:color w:val="3C3B37"/>
+          <w:sz w:val="24"/>
+          <w:szCs w:val="24"/>
+          <w:lang w:eastAsia="zh-CN"/>
+        </w:rPr>
+      </w:pPr>
+      <w:r>
+        <w:rPr>
+          <w:rFonts w:ascii="Segoe UI" w:eastAsia="Times New Roman" w:hAnsi="Segoe UI" w:cs="Segoe UI"/>
+          <w:color w:val="3C3B37"/>
+          <w:sz w:val="24"/>
+          <w:szCs w:val="24"/>
+          <w:lang w:eastAsia="zh-CN"/>
+        </w:rPr>
+        <w:t>With newer versions of Angular, you'd want to set </w:t>
+      </w:r>
+      <w:r>
+        <w:rPr>
+          <w:rFonts w:ascii="Consolas" w:eastAsia="Times New Roman" w:hAnsi="Consolas" w:cs="Consolas"/>
+          <w:color w:val="B35A1B"/>
+          <w:bdr w:val="single" w:sz="6" w:space="2" w:color="DEDFE0" w:frame="1"/>
+          <w:shd w:val="clear" w:color="auto" w:fill="FFFFFF"/>
+          <w:lang w:eastAsia="zh-CN"/>
+        </w:rPr>
+        <w:t>loadChildren</w:t>
+      </w:r>
+      <w:r>
+        <w:rPr>
+          <w:rFonts w:ascii="Segoe UI" w:eastAsia="Times New Roman" w:hAnsi="Segoe UI" w:cs="Segoe UI"/>
+          <w:color w:val="3C3B37"/>
+          <w:sz w:val="24"/>
+          <w:szCs w:val="24"/>
+          <w:lang w:eastAsia="zh-CN"/>
+        </w:rPr>
+        <w:t> as a function with a dynamic import of the feature module, and then a callback to return the module class from the file. Ex:</w:t>
+      </w:r>
+    </w:p>
+    <w:p>
+      <w:pPr>
+        <w:numPr>
+          <w:ilvl w:val="0"/>
+          <w:numId w:val="48"/>
+        </w:numPr>
+        <w:shd w:val="clear" w:color="auto" w:fill="F7F8FA"/>
+        <w:tabs>
+          <w:tab w:val="clear" w:pos="720"/>
+          <w:tab w:val="left" w:pos="916"/>
+          <w:tab w:val="left" w:pos="1832"/>
+          <w:tab w:val="left" w:pos="2748"/>
+          <w:tab w:val="left" w:pos="3664"/>
+          <w:tab w:val="left" w:pos="4580"/>
+          <w:tab w:val="left" w:pos="5496"/>
+          <w:tab w:val="left" w:pos="6412"/>
+          <w:tab w:val="left" w:pos="7328"/>
+          <w:tab w:val="left" w:pos="8244"/>
+          <w:tab w:val="left" w:pos="9160"/>
+          <w:tab w:val="left" w:pos="10076"/>
+          <w:tab w:val="left" w:pos="10992"/>
+          <w:tab w:val="left" w:pos="11908"/>
+          <w:tab w:val="left" w:pos="12824"/>
+          <w:tab w:val="left" w:pos="13740"/>
+          <w:tab w:val="left" w:pos="14656"/>
+        </w:tabs>
+        <w:wordWrap w:val="0"/>
+        <w:spacing w:after="0" w:afterAutospacing="1" w:line="240" w:lineRule="auto"/>
+        <w:ind w:left="0"/>
+        <w:rPr>
+          <w:rFonts w:ascii="Consolas" w:eastAsia="Times New Roman" w:hAnsi="Consolas" w:cs="Consolas"/>
+          <w:color w:val="505763"/>
+          <w:sz w:val="18"/>
+          <w:szCs w:val="18"/>
+          <w:lang w:eastAsia="zh-CN"/>
+        </w:rPr>
+      </w:pPr>
+      <w:r>
+        <w:rPr>
+          <w:rFonts w:ascii="Consolas" w:eastAsia="Times New Roman" w:hAnsi="Consolas" w:cs="Consolas"/>
+          <w:color w:val="29303B"/>
+          <w:sz w:val="18"/>
+          <w:szCs w:val="18"/>
+          <w:lang w:eastAsia="zh-CN"/>
+        </w:rPr>
+        <w:t>{ </w:t>
+      </w:r>
+    </w:p>
+    <w:p>
+      <w:pPr>
+        <w:numPr>
+          <w:ilvl w:val="0"/>
+          <w:numId w:val="48"/>
+        </w:numPr>
+        <w:shd w:val="clear" w:color="auto" w:fill="F7F8FA"/>
+        <w:tabs>
+          <w:tab w:val="clear" w:pos="720"/>
+          <w:tab w:val="left" w:pos="916"/>
+          <w:tab w:val="left" w:pos="1832"/>
+          <w:tab w:val="left" w:pos="2748"/>
+          <w:tab w:val="left" w:pos="3664"/>
+          <w:tab w:val="left" w:pos="4580"/>
+          <w:tab w:val="left" w:pos="5496"/>
+          <w:tab w:val="left" w:pos="6412"/>
+          <w:tab w:val="left" w:pos="7328"/>
+          <w:tab w:val="left" w:pos="8244"/>
+          <w:tab w:val="left" w:pos="9160"/>
+          <w:tab w:val="left" w:pos="10076"/>
+          <w:tab w:val="left" w:pos="10992"/>
+          <w:tab w:val="left" w:pos="11908"/>
+          <w:tab w:val="left" w:pos="12824"/>
+          <w:tab w:val="left" w:pos="13740"/>
+          <w:tab w:val="left" w:pos="14656"/>
+        </w:tabs>
+        <w:wordWrap w:val="0"/>
+        <w:spacing w:beforeAutospacing="1" w:after="0" w:afterAutospacing="1" w:line="240" w:lineRule="auto"/>
+        <w:ind w:left="0"/>
+        <w:rPr>
+          <w:rFonts w:ascii="Consolas" w:eastAsia="Times New Roman" w:hAnsi="Consolas" w:cs="Consolas"/>
+          <w:color w:val="505763"/>
+          <w:sz w:val="18"/>
+          <w:szCs w:val="18"/>
+          <w:lang w:eastAsia="zh-CN"/>
+        </w:rPr>
+      </w:pPr>
+      <w:r>
+        <w:rPr>
+          <w:rFonts w:ascii="Consolas" w:eastAsia="Times New Roman" w:hAnsi="Consolas" w:cs="Consolas"/>
+          <w:color w:val="29303B"/>
+          <w:sz w:val="18"/>
+          <w:szCs w:val="18"/>
+          <w:lang w:eastAsia="zh-CN"/>
+        </w:rPr>
+        <w:t xml:space="preserve">    path: </w:t>
+      </w:r>
+      <w:r>
+        <w:rPr>
+          <w:rFonts w:ascii="Consolas" w:eastAsia="Times New Roman" w:hAnsi="Consolas" w:cs="Consolas"/>
+          <w:color w:val="46C28E"/>
+          <w:sz w:val="18"/>
+          <w:szCs w:val="18"/>
+          <w:lang w:eastAsia="zh-CN"/>
+        </w:rPr>
+        <w:t>'recipes'</w:t>
+      </w:r>
+      <w:r>
+        <w:rPr>
+          <w:rFonts w:ascii="Consolas" w:eastAsia="Times New Roman" w:hAnsi="Consolas" w:cs="Consolas"/>
+          <w:color w:val="29303B"/>
+          <w:sz w:val="18"/>
+          <w:szCs w:val="18"/>
+          <w:lang w:eastAsia="zh-CN"/>
+        </w:rPr>
+        <w:t>, </w:t>
+      </w:r>
+    </w:p>
+    <w:p>
+      <w:pPr>
+        <w:numPr>
+          <w:ilvl w:val="0"/>
+          <w:numId w:val="48"/>
+        </w:numPr>
+        <w:shd w:val="clear" w:color="auto" w:fill="F7F8FA"/>
+        <w:tabs>
+          <w:tab w:val="clear" w:pos="720"/>
+          <w:tab w:val="left" w:pos="916"/>
+          <w:tab w:val="left" w:pos="1832"/>
+          <w:tab w:val="left" w:pos="2748"/>
+          <w:tab w:val="left" w:pos="3664"/>
+          <w:tab w:val="left" w:pos="4580"/>
+          <w:tab w:val="left" w:pos="5496"/>
+          <w:tab w:val="left" w:pos="6412"/>
+          <w:tab w:val="left" w:pos="7328"/>
+          <w:tab w:val="left" w:pos="8244"/>
+          <w:tab w:val="left" w:pos="9160"/>
+          <w:tab w:val="left" w:pos="10076"/>
+          <w:tab w:val="left" w:pos="10992"/>
+          <w:tab w:val="left" w:pos="11908"/>
+          <w:tab w:val="left" w:pos="12824"/>
+          <w:tab w:val="left" w:pos="13740"/>
+          <w:tab w:val="left" w:pos="14656"/>
+        </w:tabs>
+        <w:wordWrap w:val="0"/>
+        <w:spacing w:beforeAutospacing="1" w:after="0" w:afterAutospacing="1" w:line="240" w:lineRule="auto"/>
+        <w:ind w:left="0"/>
+        <w:rPr>
+          <w:rFonts w:ascii="Consolas" w:eastAsia="Times New Roman" w:hAnsi="Consolas" w:cs="Consolas"/>
+          <w:color w:val="505763"/>
+          <w:sz w:val="18"/>
+          <w:szCs w:val="18"/>
+          <w:lang w:eastAsia="zh-CN"/>
+        </w:rPr>
+      </w:pPr>
+      <w:r>
+        <w:rPr>
+          <w:rFonts w:ascii="Consolas" w:eastAsia="Times New Roman" w:hAnsi="Consolas" w:cs="Consolas"/>
+          <w:color w:val="29303B"/>
+          <w:sz w:val="18"/>
+          <w:szCs w:val="18"/>
+          <w:lang w:eastAsia="zh-CN"/>
+        </w:rPr>
+        <w:t xml:space="preserve">    loadChildren: () =&gt; </w:t>
+      </w:r>
+      <w:r>
+        <w:rPr>
+          <w:rFonts w:ascii="Consolas" w:eastAsia="Times New Roman" w:hAnsi="Consolas" w:cs="Consolas"/>
+          <w:color w:val="B35A1B"/>
+          <w:sz w:val="18"/>
+          <w:szCs w:val="18"/>
+          <w:lang w:eastAsia="zh-CN"/>
+        </w:rPr>
+        <w:t>import</w:t>
+      </w:r>
+      <w:r>
+        <w:rPr>
+          <w:rFonts w:ascii="Consolas" w:eastAsia="Times New Roman" w:hAnsi="Consolas" w:cs="Consolas"/>
+          <w:color w:val="29303B"/>
+          <w:sz w:val="18"/>
+          <w:szCs w:val="18"/>
+          <w:lang w:eastAsia="zh-CN"/>
+        </w:rPr>
+        <w:t>(</w:t>
+      </w:r>
+      <w:r>
+        <w:rPr>
+          <w:rFonts w:ascii="Consolas" w:eastAsia="Times New Roman" w:hAnsi="Consolas" w:cs="Consolas"/>
+          <w:color w:val="46C28E"/>
+          <w:sz w:val="18"/>
+          <w:szCs w:val="18"/>
+          <w:lang w:eastAsia="zh-CN"/>
+        </w:rPr>
+        <w:t>'./recipes/recipes.module'</w:t>
+      </w:r>
+      <w:r>
+        <w:rPr>
+          <w:rFonts w:ascii="Consolas" w:eastAsia="Times New Roman" w:hAnsi="Consolas" w:cs="Consolas"/>
+          <w:color w:val="29303B"/>
+          <w:sz w:val="18"/>
+          <w:szCs w:val="18"/>
+          <w:lang w:eastAsia="zh-CN"/>
+        </w:rPr>
+        <w:t>).</w:t>
+      </w:r>
+      <w:r>
+        <w:rPr>
+          <w:rFonts w:ascii="Consolas" w:eastAsia="Times New Roman" w:hAnsi="Consolas" w:cs="Consolas"/>
+          <w:color w:val="B35A1B"/>
+          <w:sz w:val="18"/>
+          <w:szCs w:val="18"/>
+          <w:lang w:eastAsia="zh-CN"/>
+        </w:rPr>
+        <w:t>then</w:t>
+      </w:r>
+      <w:r>
+        <w:rPr>
+          <w:rFonts w:ascii="Consolas" w:eastAsia="Times New Roman" w:hAnsi="Consolas" w:cs="Consolas"/>
+          <w:color w:val="29303B"/>
+          <w:sz w:val="18"/>
+          <w:szCs w:val="18"/>
+          <w:lang w:eastAsia="zh-CN"/>
+        </w:rPr>
+        <w:t>(m =&gt; m.RecipesModule)</w:t>
+      </w:r>
+    </w:p>
+    <w:p>
+      <w:pPr>
+        <w:numPr>
+          <w:ilvl w:val="0"/>
+          <w:numId w:val="48"/>
+        </w:numPr>
+        <w:shd w:val="clear" w:color="auto" w:fill="F7F8FA"/>
+        <w:tabs>
+          <w:tab w:val="clear" w:pos="720"/>
+          <w:tab w:val="left" w:pos="916"/>
+          <w:tab w:val="left" w:pos="1832"/>
+          <w:tab w:val="left" w:pos="2748"/>
+          <w:tab w:val="left" w:pos="3664"/>
+          <w:tab w:val="left" w:pos="4580"/>
+          <w:tab w:val="left" w:pos="5496"/>
+          <w:tab w:val="left" w:pos="6412"/>
+          <w:tab w:val="left" w:pos="7328"/>
+          <w:tab w:val="left" w:pos="8244"/>
+          <w:tab w:val="left" w:pos="9160"/>
+          <w:tab w:val="left" w:pos="10076"/>
+          <w:tab w:val="left" w:pos="10992"/>
+          <w:tab w:val="left" w:pos="11908"/>
+          <w:tab w:val="left" w:pos="12824"/>
+          <w:tab w:val="left" w:pos="13740"/>
+          <w:tab w:val="left" w:pos="14656"/>
+        </w:tabs>
+        <w:wordWrap w:val="0"/>
+        <w:spacing w:beforeAutospacing="1" w:after="0" w:afterAutospacing="1" w:line="240" w:lineRule="auto"/>
+        <w:ind w:left="0"/>
+        <w:rPr>
+          <w:rFonts w:ascii="Consolas" w:eastAsia="Times New Roman" w:hAnsi="Consolas" w:cs="Consolas"/>
+          <w:color w:val="505763"/>
+          <w:sz w:val="18"/>
+          <w:szCs w:val="18"/>
+          <w:lang w:eastAsia="zh-CN"/>
+        </w:rPr>
+      </w:pPr>
+      <w:r>
+        <w:rPr>
+          <w:rFonts w:ascii="Consolas" w:eastAsia="Times New Roman" w:hAnsi="Consolas" w:cs="Consolas"/>
+          <w:color w:val="29303B"/>
+          <w:sz w:val="18"/>
+          <w:szCs w:val="18"/>
+          <w:lang w:eastAsia="zh-CN"/>
+        </w:rPr>
+        <w:t>}</w:t>
+      </w:r>
+    </w:p>
+    <w:p>
+      <w:pPr>
+        <w:shd w:val="clear" w:color="auto" w:fill="F7F8FA"/>
+        <w:spacing w:after="0" w:line="240" w:lineRule="auto"/>
+        <w:rPr>
+          <w:rFonts w:ascii="Segoe UI" w:eastAsia="Times New Roman" w:hAnsi="Segoe UI" w:cs="Segoe UI"/>
+          <w:color w:val="3C3B37"/>
+          <w:sz w:val="24"/>
+          <w:szCs w:val="24"/>
+          <w:lang w:eastAsia="zh-CN"/>
+        </w:rPr>
+      </w:pPr>
+      <w:r>
+        <w:rPr>
+          <w:rFonts w:ascii="Segoe UI" w:eastAsia="Times New Roman" w:hAnsi="Segoe UI" w:cs="Segoe UI"/>
+          <w:color w:val="3C3B37"/>
+          <w:sz w:val="24"/>
+          <w:szCs w:val="24"/>
+          <w:lang w:eastAsia="zh-CN"/>
+        </w:rPr>
+        <w:t>Since we're not pointing to the Feature Module in the app router, the feature model reference in the app module can be removed.</w:t>
+      </w:r>
+    </w:p>
+    <w:p>
+      <w:pPr>
+        <w:pStyle w:val="Heading1"/>
+        <w:rPr>
+          <w:u w:val="single"/>
+        </w:rPr>
+      </w:pPr>
+      <w:r>
+        <w:rPr>
+          <w:u w:val="single"/>
+        </w:rPr>
+        <w:t>332</w:t>
+      </w:r>
+      <w:r>
+        <w:rPr>
+          <w:u w:val="single"/>
+        </w:rPr>
+        <w:t xml:space="preserve">. </w:t>
+      </w:r>
+      <w:r>
+        <w:rPr>
+          <w:u w:val="single"/>
+        </w:rPr>
+        <w:t>Preloading Lazy-Loaded-Code</w:t>
+      </w:r>
+    </w:p>
     <w:p/>
     <w:p>
       <w:pPr>
+        <w:shd w:val="clear" w:color="auto" w:fill="F7F8FA"/>
+        <w:spacing w:after="0" w:line="240" w:lineRule="auto"/>
+        <w:rPr>
+          <w:rFonts w:ascii="Segoe UI" w:eastAsia="Times New Roman" w:hAnsi="Segoe UI" w:cs="Segoe UI"/>
+          <w:color w:val="3C3B37"/>
+          <w:sz w:val="24"/>
+          <w:szCs w:val="24"/>
+          <w:lang w:eastAsia="zh-CN"/>
+        </w:rPr>
+      </w:pPr>
+      <w:r>
+        <w:rPr>
+          <w:rFonts w:ascii="Segoe UI" w:eastAsia="Times New Roman" w:hAnsi="Segoe UI" w:cs="Segoe UI"/>
+          <w:color w:val="3C3B37"/>
+          <w:sz w:val="24"/>
+          <w:szCs w:val="24"/>
+          <w:lang w:eastAsia="zh-CN"/>
+        </w:rPr>
+        <w:t>Although lazy loading is an optimization technique, there are some issues. With slower internet connections and bigger modules, you can end up having delays in the app. Therefore, you can tell Angular to preload Lazy Loaded modules to avoid delays. To do this, add an object as a second input to the </w:t>
+      </w:r>
+      <w:r>
+        <w:rPr>
+          <w:rFonts w:ascii="Consolas" w:eastAsia="Times New Roman" w:hAnsi="Consolas" w:cs="Consolas"/>
+          <w:color w:val="B35A1B"/>
+          <w:bdr w:val="single" w:sz="6" w:space="2" w:color="DEDFE0" w:frame="1"/>
+          <w:shd w:val="clear" w:color="auto" w:fill="FFFFFF"/>
+          <w:lang w:eastAsia="zh-CN"/>
+        </w:rPr>
+        <w:t>forRoot()</w:t>
+      </w:r>
+      <w:r>
+        <w:rPr>
+          <w:rFonts w:ascii="Segoe UI" w:eastAsia="Times New Roman" w:hAnsi="Segoe UI" w:cs="Segoe UI"/>
+          <w:color w:val="3C3B37"/>
+          <w:sz w:val="24"/>
+          <w:szCs w:val="24"/>
+          <w:lang w:eastAsia="zh-CN"/>
+        </w:rPr>
+        <w:t> method on the </w:t>
+      </w:r>
+      <w:r>
+        <w:rPr>
+          <w:rFonts w:ascii="Consolas" w:eastAsia="Times New Roman" w:hAnsi="Consolas" w:cs="Consolas"/>
+          <w:color w:val="B35A1B"/>
+          <w:bdr w:val="single" w:sz="6" w:space="2" w:color="DEDFE0" w:frame="1"/>
+          <w:shd w:val="clear" w:color="auto" w:fill="FFFFFF"/>
+          <w:lang w:eastAsia="zh-CN"/>
+        </w:rPr>
+        <w:t>RouterModule </w:t>
+      </w:r>
+      <w:r>
+        <w:rPr>
+          <w:rFonts w:ascii="Segoe UI" w:eastAsia="Times New Roman" w:hAnsi="Segoe UI" w:cs="Segoe UI"/>
+          <w:color w:val="3C3B37"/>
+          <w:sz w:val="24"/>
+          <w:szCs w:val="24"/>
+          <w:lang w:eastAsia="zh-CN"/>
+        </w:rPr>
+        <w:t>within the app routing module file. In there, you can set the </w:t>
+      </w:r>
+      <w:r>
+        <w:rPr>
+          <w:rFonts w:ascii="Consolas" w:eastAsia="Times New Roman" w:hAnsi="Consolas" w:cs="Consolas"/>
+          <w:color w:val="B35A1B"/>
+          <w:bdr w:val="single" w:sz="6" w:space="2" w:color="DEDFE0" w:frame="1"/>
+          <w:shd w:val="clear" w:color="auto" w:fill="FFFFFF"/>
+          <w:lang w:eastAsia="zh-CN"/>
+        </w:rPr>
+        <w:t>preloadingStrategy</w:t>
+      </w:r>
+      <w:r>
+        <w:rPr>
+          <w:rFonts w:ascii="Segoe UI" w:eastAsia="Times New Roman" w:hAnsi="Segoe UI" w:cs="Segoe UI"/>
+          <w:color w:val="3C3B37"/>
+          <w:sz w:val="24"/>
+          <w:szCs w:val="24"/>
+          <w:lang w:eastAsia="zh-CN"/>
+        </w:rPr>
+        <w:t> property to </w:t>
+      </w:r>
+      <w:r>
+        <w:rPr>
+          <w:rFonts w:ascii="Consolas" w:eastAsia="Times New Roman" w:hAnsi="Consolas" w:cs="Consolas"/>
+          <w:color w:val="B35A1B"/>
+          <w:bdr w:val="single" w:sz="6" w:space="2" w:color="DEDFE0" w:frame="1"/>
+          <w:shd w:val="clear" w:color="auto" w:fill="FFFFFF"/>
+          <w:lang w:eastAsia="zh-CN"/>
+        </w:rPr>
+        <w:t>PreloadAllModules</w:t>
+      </w:r>
+      <w:r>
+        <w:rPr>
+          <w:rFonts w:ascii="Segoe UI" w:eastAsia="Times New Roman" w:hAnsi="Segoe UI" w:cs="Segoe UI"/>
+          <w:color w:val="3C3B37"/>
+          <w:sz w:val="24"/>
+          <w:szCs w:val="24"/>
+          <w:lang w:eastAsia="zh-CN"/>
+        </w:rPr>
+        <w:t>, a const imported from </w:t>
+      </w:r>
+      <w:r>
+        <w:rPr>
+          <w:rFonts w:ascii="Consolas" w:eastAsia="Times New Roman" w:hAnsi="Consolas" w:cs="Consolas"/>
+          <w:color w:val="B35A1B"/>
+          <w:bdr w:val="single" w:sz="6" w:space="2" w:color="DEDFE0" w:frame="1"/>
+          <w:shd w:val="clear" w:color="auto" w:fill="FFFFFF"/>
+          <w:lang w:eastAsia="zh-CN"/>
+        </w:rPr>
+        <w:t>'@angular/router'</w:t>
+      </w:r>
+      <w:r>
+        <w:rPr>
+          <w:rFonts w:ascii="Segoe UI" w:eastAsia="Times New Roman" w:hAnsi="Segoe UI" w:cs="Segoe UI"/>
+          <w:color w:val="3C3B37"/>
+          <w:sz w:val="24"/>
+          <w:szCs w:val="24"/>
+          <w:lang w:eastAsia="zh-CN"/>
+        </w:rPr>
+        <w:t>.</w:t>
+      </w:r>
+    </w:p>
+    <w:p>
+      <w:pPr>
+        <w:shd w:val="clear" w:color="auto" w:fill="F7F8FA"/>
+        <w:spacing w:before="100" w:beforeAutospacing="1" w:after="100" w:afterAutospacing="1" w:line="240" w:lineRule="auto"/>
+        <w:rPr>
+          <w:rFonts w:ascii="Segoe UI" w:eastAsia="Times New Roman" w:hAnsi="Segoe UI" w:cs="Segoe UI"/>
+          <w:color w:val="3C3B37"/>
+          <w:sz w:val="24"/>
+          <w:szCs w:val="24"/>
+          <w:lang w:eastAsia="zh-CN"/>
+        </w:rPr>
+      </w:pPr>
+      <w:r>
+        <w:rPr>
+          <w:rFonts w:ascii="Segoe UI" w:eastAsia="Times New Roman" w:hAnsi="Segoe UI" w:cs="Segoe UI"/>
+          <w:color w:val="3C3B37"/>
+          <w:sz w:val="24"/>
+          <w:szCs w:val="24"/>
+          <w:lang w:eastAsia="zh-CN"/>
+        </w:rPr>
+        <w:t>While code bundles are still separated with this strategy, Angular attempts to preload bundles as soon as possible. This keeps the initial download bundle small and fast, and then utilized user idle time to get other modules ready and make sure they are fast as well.</w:t>
+      </w:r>
+    </w:p>
+    <w:p>
+      <w:pPr>
+        <w:rPr>
+          <w:lang w:eastAsia="zh-CN"/>
+        </w:rPr>
+      </w:pPr>
+    </w:p>
+    <w:p>
+      <w:pPr>
+        <w:rPr>
+          <w:lang w:eastAsia="zh-CN"/>
+        </w:rPr>
+      </w:pPr>
+    </w:p>
+    <w:p>
+      <w:pPr>
         <w:pStyle w:val="Heading1"/>
         <w:rPr>
           <w:u w:val="single"/>
@@ -2826,18 +3009,150 @@
         <w:rPr>
           <w:u w:val="single"/>
         </w:rPr>
-        <w:t>331</w:t>
+        <w:lastRenderedPageBreak/>
+        <w:t>333</w:t>
       </w:r>
       <w:r>
         <w:rPr>
           <w:u w:val="single"/>
         </w:rPr>
         <w:t xml:space="preserve">. </w:t>
+      </w:r>
+      <w:r>
+        <w:rPr>
+          <w:u w:val="single"/>
+        </w:rPr>
+        <w:t>Modules &amp; Services</w:t>
       </w:r>
     </w:p>
     <w:p/>
+    <w:p>
+      <w:pPr>
+        <w:shd w:val="clear" w:color="auto" w:fill="F7F8FA"/>
+        <w:spacing w:after="0" w:line="240" w:lineRule="auto"/>
+        <w:rPr>
+          <w:rFonts w:ascii="Segoe UI" w:eastAsia="Times New Roman" w:hAnsi="Segoe UI" w:cs="Segoe UI"/>
+          <w:color w:val="3C3B37"/>
+          <w:sz w:val="24"/>
+          <w:szCs w:val="24"/>
+          <w:lang w:eastAsia="zh-CN"/>
+        </w:rPr>
+      </w:pPr>
+      <w:r>
+        <w:rPr>
+          <w:rFonts w:ascii="Segoe UI" w:eastAsia="Times New Roman" w:hAnsi="Segoe UI" w:cs="Segoe UI"/>
+          <w:color w:val="3C3B37"/>
+          <w:sz w:val="24"/>
+          <w:szCs w:val="24"/>
+          <w:lang w:eastAsia="zh-CN"/>
+        </w:rPr>
+        <w:t>For services that are provided in the app module or the </w:t>
+      </w:r>
+      <w:r>
+        <w:rPr>
+          <w:rFonts w:ascii="Consolas" w:eastAsia="Times New Roman" w:hAnsi="Consolas" w:cs="Consolas"/>
+          <w:color w:val="B35A1B"/>
+          <w:bdr w:val="single" w:sz="6" w:space="2" w:color="DEDFE0" w:frame="1"/>
+          <w:shd w:val="clear" w:color="auto" w:fill="FFFFFF"/>
+          <w:lang w:eastAsia="zh-CN"/>
+        </w:rPr>
+        <w:t>@Injectable()</w:t>
+      </w:r>
+      <w:r>
+        <w:rPr>
+          <w:rFonts w:ascii="Segoe UI" w:eastAsia="Times New Roman" w:hAnsi="Segoe UI" w:cs="Segoe UI"/>
+          <w:color w:val="3C3B37"/>
+          <w:sz w:val="24"/>
+          <w:szCs w:val="24"/>
+          <w:lang w:eastAsia="zh-CN"/>
+        </w:rPr>
+        <w:t> decorator of it's own file, a single instance of the service is available app-wide and uses the root injector. This method is the default. The same is true if a service is provided in an eager-loaded module, since the code is all initialized in a single bundle. Loading services in eager-loaded modules should be avoided typically, though.</w:t>
+      </w:r>
+    </w:p>
+    <w:p>
+      <w:pPr>
+        <w:shd w:val="clear" w:color="auto" w:fill="F7F8FA"/>
+        <w:spacing w:before="100" w:beforeAutospacing="1" w:after="100" w:afterAutospacing="1" w:line="240" w:lineRule="auto"/>
+        <w:rPr>
+          <w:rFonts w:ascii="Segoe UI" w:eastAsia="Times New Roman" w:hAnsi="Segoe UI" w:cs="Segoe UI"/>
+          <w:color w:val="3C3B37"/>
+          <w:sz w:val="24"/>
+          <w:szCs w:val="24"/>
+          <w:lang w:eastAsia="zh-CN"/>
+        </w:rPr>
+      </w:pPr>
+      <w:r>
+        <w:rPr>
+          <w:rFonts w:ascii="Segoe UI" w:eastAsia="Times New Roman" w:hAnsi="Segoe UI" w:cs="Segoe UI"/>
+          <w:color w:val="3C3B37"/>
+          <w:sz w:val="24"/>
+          <w:szCs w:val="24"/>
+          <w:lang w:eastAsia="zh-CN"/>
+        </w:rPr>
+        <w:t>When provided in a component, a component-specific injector is used and the service instance is only available for the specific component tree. Injection into other sibling components will provide new instances for those component trees. This method should be used if a service is only relevant for a specific component tree.</w:t>
+      </w:r>
+    </w:p>
+    <w:p>
+      <w:pPr>
+        <w:shd w:val="clear" w:color="auto" w:fill="F7F8FA"/>
+        <w:spacing w:before="100" w:beforeAutospacing="1" w:after="100" w:afterAutospacing="1" w:line="240" w:lineRule="auto"/>
+        <w:rPr>
+          <w:rFonts w:ascii="Segoe UI" w:eastAsia="Times New Roman" w:hAnsi="Segoe UI" w:cs="Segoe UI"/>
+          <w:color w:val="3C3B37"/>
+          <w:sz w:val="24"/>
+          <w:szCs w:val="24"/>
+          <w:lang w:eastAsia="zh-CN"/>
+        </w:rPr>
+      </w:pPr>
+      <w:r>
+        <w:rPr>
+          <w:rFonts w:ascii="Segoe UI" w:eastAsia="Times New Roman" w:hAnsi="Segoe UI" w:cs="Segoe UI"/>
+          <w:color w:val="3C3B37"/>
+          <w:sz w:val="24"/>
+          <w:szCs w:val="24"/>
+          <w:lang w:eastAsia="zh-CN"/>
+        </w:rPr>
+        <w:t>However, with lazy-loaded modules, service instances become available in the loaded modules only and use a child injector. So if a service was provided at both the app level as well as a lazy-loaded modules, there will be a separate instance for the lazy-loaded module. This should be used if a service should be scoped to only the loaded feature module.</w:t>
+      </w:r>
+    </w:p>
+    <w:p>
+      <w:pPr>
+        <w:pStyle w:val="Heading1"/>
+        <w:rPr>
+          <w:u w:val="single"/>
+        </w:rPr>
+      </w:pPr>
+      <w:r>
+        <w:rPr>
+          <w:u w:val="single"/>
+        </w:rPr>
+        <w:t>334</w:t>
+      </w:r>
+      <w:r>
+        <w:rPr>
+          <w:u w:val="single"/>
+        </w:rPr>
+        <w:t xml:space="preserve">. </w:t>
+      </w:r>
+      <w:r>
+        <w:rPr>
+          <w:u w:val="single"/>
+        </w:rPr>
+        <w:t>Loading Services Differently</w:t>
+      </w:r>
+    </w:p>
     <w:p/>
     <w:p>
+      <w:r>
+        <w:rPr>
+          <w:rFonts w:ascii="Segoe UI" w:hAnsi="Segoe UI" w:cs="Segoe UI"/>
+          <w:color w:val="3C3B37"/>
+          <w:shd w:val="clear" w:color="auto" w:fill="F7F8FA"/>
+        </w:rPr>
+        <w:t>One of the biggest things you need to be careful with when providing services is providing them within a shared module that is imported by several other module. For example, our shared module is imported by both the app module and shopping list module. When imported to the app module, our service is imported in an eager-loaded module, making it available app-wide. However, since it is also imported to the shopping list module, which is lazy-loaded, a new instance of the service is created within the shopping list module, which might not necessarily have been intended.</w:t>
+      </w:r>
+    </w:p>
+    <w:p>
       <w:pPr>
         <w:pStyle w:val="Heading1"/>
         <w:rPr>
@@ -2848,83 +3163,502 @@
         <w:rPr>
           <w:u w:val="single"/>
         </w:rPr>
-        <w:t>332</w:t>
+        <w:t>335</w:t>
       </w:r>
       <w:r>
         <w:rPr>
           <w:u w:val="single"/>
         </w:rPr>
         <w:t xml:space="preserve">. </w:t>
+      </w:r>
+      <w:r>
+        <w:rPr>
+          <w:u w:val="single"/>
+        </w:rPr>
+        <w:t>Ahead-of-Time Compilation</w:t>
       </w:r>
     </w:p>
     <w:p/>
-    <w:p/>
     <w:p>
       <w:pPr>
-        <w:pStyle w:val="Heading1"/>
-        <w:rPr>
-          <w:u w:val="single"/>
-        </w:rPr>
-      </w:pPr>
-      <w:r>
-        <w:rPr>
-          <w:u w:val="single"/>
-        </w:rPr>
-        <w:t>333</w:t>
-      </w:r>
-      <w:r>
-        <w:rPr>
-          <w:u w:val="single"/>
-        </w:rPr>
-        <w:t xml:space="preserve">. </w:t>
+        <w:shd w:val="clear" w:color="auto" w:fill="F7F8FA"/>
+        <w:spacing w:after="0" w:line="240" w:lineRule="auto"/>
+        <w:rPr>
+          <w:rFonts w:ascii="Segoe UI" w:eastAsia="Times New Roman" w:hAnsi="Segoe UI" w:cs="Segoe UI"/>
+          <w:color w:val="3C3B37"/>
+          <w:sz w:val="24"/>
+          <w:szCs w:val="24"/>
+          <w:lang w:eastAsia="zh-CN"/>
+        </w:rPr>
+      </w:pPr>
+      <w:r>
+        <w:rPr>
+          <w:rFonts w:ascii="Segoe UI" w:eastAsia="Times New Roman" w:hAnsi="Segoe UI" w:cs="Segoe UI"/>
+          <w:color w:val="3C3B37"/>
+          <w:sz w:val="24"/>
+          <w:szCs w:val="24"/>
+          <w:lang w:eastAsia="zh-CN"/>
+        </w:rPr>
+        <w:t>After the Typescript compiler compiles your code to JavaScript, the Angular compiler does a large amount of work behind the scenes. It compiles all angular template syntax into JavaScript DOM instructions for the user, and is automatically included in built Angular project code.</w:t>
       </w:r>
     </w:p>
-    <w:p/>
-    <w:p/>
     <w:p>
       <w:pPr>
-        <w:pStyle w:val="Heading1"/>
-        <w:rPr>
-          <w:u w:val="single"/>
-        </w:rPr>
-      </w:pPr>
-      <w:r>
-        <w:rPr>
-          <w:u w:val="single"/>
-        </w:rPr>
-        <w:t>334</w:t>
-      </w:r>
-      <w:r>
-        <w:rPr>
-          <w:u w:val="single"/>
-        </w:rPr>
-        <w:t xml:space="preserve">. </w:t>
+        <w:shd w:val="clear" w:color="auto" w:fill="F7F8FA"/>
+        <w:spacing w:before="100" w:beforeAutospacing="1" w:after="100" w:afterAutospacing="1" w:line="240" w:lineRule="auto"/>
+        <w:rPr>
+          <w:rFonts w:ascii="Segoe UI" w:eastAsia="Times New Roman" w:hAnsi="Segoe UI" w:cs="Segoe UI"/>
+          <w:color w:val="3C3B37"/>
+          <w:sz w:val="24"/>
+          <w:szCs w:val="24"/>
+          <w:lang w:eastAsia="zh-CN"/>
+        </w:rPr>
+      </w:pPr>
+      <w:r>
+        <w:rPr>
+          <w:rFonts w:ascii="Segoe UI" w:eastAsia="Times New Roman" w:hAnsi="Segoe UI" w:cs="Segoe UI"/>
+          <w:color w:val="3C3B37"/>
+          <w:sz w:val="24"/>
+          <w:szCs w:val="24"/>
+          <w:lang w:eastAsia="zh-CN"/>
+        </w:rPr>
+        <w:t>Angular compilation by default all happens in your browser at runtime since the compiler is part of the code you're shipping. This is called Just-in-Time (JiT) Compilation. The downside to this is that it takes time to compile.</w:t>
       </w:r>
     </w:p>
-    <w:p/>
-    <w:p/>
     <w:p>
       <w:pPr>
-        <w:pStyle w:val="Heading1"/>
-        <w:rPr>
-          <w:u w:val="single"/>
-        </w:rPr>
-      </w:pPr>
-      <w:r>
-        <w:rPr>
-          <w:u w:val="single"/>
-        </w:rPr>
-        <w:t>335</w:t>
-      </w:r>
-      <w:r>
-        <w:rPr>
-          <w:u w:val="single"/>
-        </w:rPr>
-        <w:t xml:space="preserve">. </w:t>
+        <w:shd w:val="clear" w:color="auto" w:fill="F7F8FA"/>
+        <w:spacing w:before="100" w:beforeAutospacing="1" w:after="100" w:afterAutospacing="1" w:line="240" w:lineRule="auto"/>
+        <w:rPr>
+          <w:rFonts w:ascii="Segoe UI" w:eastAsia="Times New Roman" w:hAnsi="Segoe UI" w:cs="Segoe UI"/>
+          <w:color w:val="3C3B37"/>
+          <w:sz w:val="24"/>
+          <w:szCs w:val="24"/>
+          <w:lang w:eastAsia="zh-CN"/>
+        </w:rPr>
+      </w:pPr>
+      <w:r>
+        <w:rPr>
+          <w:rFonts w:ascii="Segoe UI" w:eastAsia="Times New Roman" w:hAnsi="Segoe UI" w:cs="Segoe UI"/>
+          <w:color w:val="3C3B37"/>
+          <w:sz w:val="24"/>
+          <w:szCs w:val="24"/>
+          <w:lang w:eastAsia="zh-CN"/>
+        </w:rPr>
+        <w:lastRenderedPageBreak/>
+        <w:t>However, we can use Ahead-of-Time (AoT) compilation to do the compiling as part of our development/build process, before app deployment.</w:t>
       </w:r>
     </w:p>
-    <w:p/>
-    <w:p/>
+    <w:p>
+      <w:pPr>
+        <w:pStyle w:val="NormalWeb"/>
+        <w:shd w:val="clear" w:color="auto" w:fill="F7F8FA"/>
+        <w:spacing w:before="0" w:beforeAutospacing="0" w:after="0" w:afterAutospacing="0"/>
+        <w:rPr>
+          <w:rFonts w:ascii="Segoe UI" w:hAnsi="Segoe UI" w:cs="Segoe UI"/>
+          <w:color w:val="3C3B37"/>
+        </w:rPr>
+      </w:pPr>
+      <w:r>
+        <w:rPr>
+          <w:rFonts w:ascii="Segoe UI" w:hAnsi="Segoe UI" w:cs="Segoe UI"/>
+          <w:color w:val="3C3B37"/>
+        </w:rPr>
+        <w:t>To build our app, we will use the command line command: </w:t>
+      </w:r>
+      <w:r>
+        <w:rPr>
+          <w:rStyle w:val="HTMLCode"/>
+          <w:rFonts w:ascii="Consolas" w:hAnsi="Consolas" w:cs="Consolas"/>
+          <w:color w:val="B35A1B"/>
+          <w:sz w:val="22"/>
+          <w:szCs w:val="22"/>
+          <w:bdr w:val="single" w:sz="6" w:space="2" w:color="DEDFE0" w:frame="1"/>
+          <w:shd w:val="clear" w:color="auto" w:fill="FFFFFF"/>
+        </w:rPr>
+        <w:t>ng build --prod</w:t>
+      </w:r>
+      <w:r>
+        <w:rPr>
+          <w:rFonts w:ascii="Segoe UI" w:hAnsi="Segoe UI" w:cs="Segoe UI"/>
+          <w:color w:val="3C3B37"/>
+        </w:rPr>
+        <w:t>. Instead of creating a development version in the localhost browser, a few files are generated to run our code. This command automatically does Ahead-of-Time Compilation.</w:t>
+      </w:r>
+    </w:p>
+    <w:p>
+      <w:pPr>
+        <w:pStyle w:val="NormalWeb"/>
+        <w:shd w:val="clear" w:color="auto" w:fill="F7F8FA"/>
+        <w:spacing w:before="0" w:after="0"/>
+        <w:rPr>
+          <w:rFonts w:ascii="Segoe UI" w:hAnsi="Segoe UI" w:cs="Segoe UI"/>
+          <w:color w:val="3C3B37"/>
+        </w:rPr>
+      </w:pPr>
+      <w:r>
+        <w:rPr>
+          <w:rFonts w:ascii="Segoe UI" w:hAnsi="Segoe UI" w:cs="Segoe UI"/>
+          <w:color w:val="3C3B37"/>
+        </w:rPr>
+        <w:t>One issue that the AoT compiler might find is when you use a </w:t>
+      </w:r>
+      <w:r>
+        <w:rPr>
+          <w:rStyle w:val="HTMLCode"/>
+          <w:rFonts w:ascii="Consolas" w:hAnsi="Consolas" w:cs="Consolas"/>
+          <w:color w:val="B35A1B"/>
+          <w:sz w:val="22"/>
+          <w:szCs w:val="22"/>
+          <w:bdr w:val="single" w:sz="6" w:space="2" w:color="DEDFE0" w:frame="1"/>
+          <w:shd w:val="clear" w:color="auto" w:fill="FFFFFF"/>
+        </w:rPr>
+        <w:t>.get()</w:t>
+      </w:r>
+      <w:r>
+        <w:rPr>
+          <w:rFonts w:ascii="Segoe UI" w:hAnsi="Segoe UI" w:cs="Segoe UI"/>
+          <w:color w:val="3C3B37"/>
+        </w:rPr>
+        <w:t> method on a FormArray in the template. Typescript doesn't understand that it is trying to access the controls property on a FormArray, so you have to define your getter in the component file and cast it as a FormArray. Ex:</w:t>
+      </w:r>
+    </w:p>
+    <w:p>
+      <w:pPr>
+        <w:pStyle w:val="HTMLPreformatted"/>
+        <w:numPr>
+          <w:ilvl w:val="0"/>
+          <w:numId w:val="49"/>
+        </w:numPr>
+        <w:shd w:val="clear" w:color="auto" w:fill="F7F8FA"/>
+        <w:tabs>
+          <w:tab w:val="clear" w:pos="720"/>
+        </w:tabs>
+        <w:wordWrap w:val="0"/>
+        <w:spacing w:afterAutospacing="1"/>
+        <w:ind w:left="0"/>
+        <w:rPr>
+          <w:rFonts w:ascii="Consolas" w:hAnsi="Consolas" w:cs="Consolas"/>
+          <w:color w:val="505763"/>
+          <w:sz w:val="18"/>
+          <w:szCs w:val="18"/>
+        </w:rPr>
+      </w:pPr>
+      <w:r>
+        <w:rPr>
+          <w:rStyle w:val="kwd"/>
+          <w:rFonts w:ascii="Consolas" w:hAnsi="Consolas" w:cs="Consolas"/>
+          <w:color w:val="B35A1B"/>
+          <w:sz w:val="18"/>
+          <w:szCs w:val="18"/>
+        </w:rPr>
+        <w:t>get</w:t>
+      </w:r>
+      <w:r>
+        <w:rPr>
+          <w:rStyle w:val="pln"/>
+          <w:rFonts w:ascii="Consolas" w:hAnsi="Consolas" w:cs="Consolas"/>
+          <w:color w:val="29303B"/>
+          <w:sz w:val="18"/>
+          <w:szCs w:val="18"/>
+        </w:rPr>
+        <w:t> controls</w:t>
+      </w:r>
+      <w:r>
+        <w:rPr>
+          <w:rStyle w:val="pun"/>
+          <w:rFonts w:ascii="Consolas" w:hAnsi="Consolas" w:cs="Consolas"/>
+          <w:color w:val="29303B"/>
+          <w:sz w:val="18"/>
+          <w:szCs w:val="18"/>
+        </w:rPr>
+        <w:t>()</w:t>
+      </w:r>
+      <w:r>
+        <w:rPr>
+          <w:rStyle w:val="pln"/>
+          <w:rFonts w:ascii="Consolas" w:hAnsi="Consolas" w:cs="Consolas"/>
+          <w:color w:val="29303B"/>
+          <w:sz w:val="18"/>
+          <w:szCs w:val="18"/>
+        </w:rPr>
+        <w:t> </w:t>
+      </w:r>
+      <w:r>
+        <w:rPr>
+          <w:rStyle w:val="pun"/>
+          <w:rFonts w:ascii="Consolas" w:hAnsi="Consolas" w:cs="Consolas"/>
+          <w:color w:val="29303B"/>
+          <w:sz w:val="18"/>
+          <w:szCs w:val="18"/>
+        </w:rPr>
+        <w:t>{</w:t>
+      </w:r>
+      <w:r>
+        <w:rPr>
+          <w:rStyle w:val="pln"/>
+          <w:rFonts w:ascii="Consolas" w:hAnsi="Consolas" w:cs="Consolas"/>
+          <w:color w:val="29303B"/>
+          <w:sz w:val="18"/>
+          <w:szCs w:val="18"/>
+        </w:rPr>
+        <w:t> </w:t>
+      </w:r>
+      <w:r>
+        <w:rPr>
+          <w:rStyle w:val="com"/>
+          <w:rFonts w:ascii="Consolas" w:hAnsi="Consolas" w:cs="Consolas"/>
+          <w:color w:val="CACBCC"/>
+          <w:sz w:val="18"/>
+          <w:szCs w:val="18"/>
+        </w:rPr>
+        <w:t>// a getter!</w:t>
+      </w:r>
+    </w:p>
+    <w:p>
+      <w:pPr>
+        <w:pStyle w:val="HTMLPreformatted"/>
+        <w:numPr>
+          <w:ilvl w:val="0"/>
+          <w:numId w:val="49"/>
+        </w:numPr>
+        <w:shd w:val="clear" w:color="auto" w:fill="F7F8FA"/>
+        <w:tabs>
+          <w:tab w:val="clear" w:pos="720"/>
+        </w:tabs>
+        <w:wordWrap w:val="0"/>
+        <w:spacing w:beforeAutospacing="1" w:afterAutospacing="1"/>
+        <w:ind w:left="0"/>
+        <w:rPr>
+          <w:rFonts w:ascii="Consolas" w:hAnsi="Consolas" w:cs="Consolas"/>
+          <w:color w:val="505763"/>
+          <w:sz w:val="18"/>
+          <w:szCs w:val="18"/>
+        </w:rPr>
+      </w:pPr>
+      <w:r>
+        <w:rPr>
+          <w:rStyle w:val="pln"/>
+          <w:rFonts w:ascii="Consolas" w:hAnsi="Consolas" w:cs="Consolas"/>
+          <w:color w:val="29303B"/>
+          <w:sz w:val="18"/>
+          <w:szCs w:val="18"/>
+        </w:rPr>
+        <w:t xml:space="preserve">    </w:t>
+      </w:r>
+      <w:r>
+        <w:rPr>
+          <w:rStyle w:val="kwd"/>
+          <w:rFonts w:ascii="Consolas" w:hAnsi="Consolas" w:cs="Consolas"/>
+          <w:color w:val="B35A1B"/>
+          <w:sz w:val="18"/>
+          <w:szCs w:val="18"/>
+        </w:rPr>
+        <w:t>return</w:t>
+      </w:r>
+      <w:r>
+        <w:rPr>
+          <w:rStyle w:val="pln"/>
+          <w:rFonts w:ascii="Consolas" w:hAnsi="Consolas" w:cs="Consolas"/>
+          <w:color w:val="29303B"/>
+          <w:sz w:val="18"/>
+          <w:szCs w:val="18"/>
+        </w:rPr>
+        <w:t> </w:t>
+      </w:r>
+      <w:r>
+        <w:rPr>
+          <w:rStyle w:val="pun"/>
+          <w:rFonts w:ascii="Consolas" w:hAnsi="Consolas" w:cs="Consolas"/>
+          <w:color w:val="29303B"/>
+          <w:sz w:val="18"/>
+          <w:szCs w:val="18"/>
+        </w:rPr>
+        <w:t>(</w:t>
+      </w:r>
+      <w:r>
+        <w:rPr>
+          <w:rStyle w:val="kwd"/>
+          <w:rFonts w:ascii="Consolas" w:hAnsi="Consolas" w:cs="Consolas"/>
+          <w:color w:val="B35A1B"/>
+          <w:sz w:val="18"/>
+          <w:szCs w:val="18"/>
+        </w:rPr>
+        <w:t>this</w:t>
+      </w:r>
+      <w:r>
+        <w:rPr>
+          <w:rStyle w:val="pun"/>
+          <w:rFonts w:ascii="Consolas" w:hAnsi="Consolas" w:cs="Consolas"/>
+          <w:color w:val="29303B"/>
+          <w:sz w:val="18"/>
+          <w:szCs w:val="18"/>
+        </w:rPr>
+        <w:t>.</w:t>
+      </w:r>
+      <w:r>
+        <w:rPr>
+          <w:rStyle w:val="pln"/>
+          <w:rFonts w:ascii="Consolas" w:hAnsi="Consolas" w:cs="Consolas"/>
+          <w:color w:val="29303B"/>
+          <w:sz w:val="18"/>
+          <w:szCs w:val="18"/>
+        </w:rPr>
+        <w:t>recipeForm</w:t>
+      </w:r>
+      <w:r>
+        <w:rPr>
+          <w:rStyle w:val="pun"/>
+          <w:rFonts w:ascii="Consolas" w:hAnsi="Consolas" w:cs="Consolas"/>
+          <w:color w:val="29303B"/>
+          <w:sz w:val="18"/>
+          <w:szCs w:val="18"/>
+        </w:rPr>
+        <w:t>.</w:t>
+      </w:r>
+      <w:r>
+        <w:rPr>
+          <w:rStyle w:val="kwd"/>
+          <w:rFonts w:ascii="Consolas" w:hAnsi="Consolas" w:cs="Consolas"/>
+          <w:color w:val="B35A1B"/>
+          <w:sz w:val="18"/>
+          <w:szCs w:val="18"/>
+        </w:rPr>
+        <w:t>get</w:t>
+      </w:r>
+      <w:r>
+        <w:rPr>
+          <w:rStyle w:val="pun"/>
+          <w:rFonts w:ascii="Consolas" w:hAnsi="Consolas" w:cs="Consolas"/>
+          <w:color w:val="29303B"/>
+          <w:sz w:val="18"/>
+          <w:szCs w:val="18"/>
+        </w:rPr>
+        <w:t>(</w:t>
+      </w:r>
+      <w:r>
+        <w:rPr>
+          <w:rStyle w:val="str"/>
+          <w:rFonts w:ascii="Consolas" w:hAnsi="Consolas" w:cs="Consolas"/>
+          <w:color w:val="46C28E"/>
+          <w:sz w:val="18"/>
+          <w:szCs w:val="18"/>
+        </w:rPr>
+        <w:t>'ingredients'</w:t>
+      </w:r>
+      <w:r>
+        <w:rPr>
+          <w:rStyle w:val="pun"/>
+          <w:rFonts w:ascii="Consolas" w:hAnsi="Consolas" w:cs="Consolas"/>
+          <w:color w:val="29303B"/>
+          <w:sz w:val="18"/>
+          <w:szCs w:val="18"/>
+        </w:rPr>
+        <w:t>)</w:t>
+      </w:r>
+      <w:r>
+        <w:rPr>
+          <w:rStyle w:val="pln"/>
+          <w:rFonts w:ascii="Consolas" w:hAnsi="Consolas" w:cs="Consolas"/>
+          <w:color w:val="29303B"/>
+          <w:sz w:val="18"/>
+          <w:szCs w:val="18"/>
+        </w:rPr>
+        <w:t> </w:t>
+      </w:r>
+      <w:r>
+        <w:rPr>
+          <w:rStyle w:val="kwd"/>
+          <w:rFonts w:ascii="Consolas" w:hAnsi="Consolas" w:cs="Consolas"/>
+          <w:color w:val="B35A1B"/>
+          <w:sz w:val="18"/>
+          <w:szCs w:val="18"/>
+        </w:rPr>
+        <w:t>as</w:t>
+      </w:r>
+      <w:r>
+        <w:rPr>
+          <w:rStyle w:val="pln"/>
+          <w:rFonts w:ascii="Consolas" w:hAnsi="Consolas" w:cs="Consolas"/>
+          <w:color w:val="29303B"/>
+          <w:sz w:val="18"/>
+          <w:szCs w:val="18"/>
+        </w:rPr>
+        <w:t> </w:t>
+      </w:r>
+      <w:r>
+        <w:rPr>
+          <w:rStyle w:val="typ"/>
+          <w:rFonts w:ascii="Consolas" w:hAnsi="Consolas" w:cs="Consolas"/>
+          <w:color w:val="29303B"/>
+          <w:sz w:val="18"/>
+          <w:szCs w:val="18"/>
+        </w:rPr>
+        <w:t>FormArray</w:t>
+      </w:r>
+      <w:r>
+        <w:rPr>
+          <w:rStyle w:val="pun"/>
+          <w:rFonts w:ascii="Consolas" w:hAnsi="Consolas" w:cs="Consolas"/>
+          <w:color w:val="29303B"/>
+          <w:sz w:val="18"/>
+          <w:szCs w:val="18"/>
+        </w:rPr>
+        <w:t>).</w:t>
+      </w:r>
+      <w:r>
+        <w:rPr>
+          <w:rStyle w:val="pln"/>
+          <w:rFonts w:ascii="Consolas" w:hAnsi="Consolas" w:cs="Consolas"/>
+          <w:color w:val="29303B"/>
+          <w:sz w:val="18"/>
+          <w:szCs w:val="18"/>
+        </w:rPr>
+        <w:t>controls</w:t>
+      </w:r>
+      <w:r>
+        <w:rPr>
+          <w:rStyle w:val="pun"/>
+          <w:rFonts w:ascii="Consolas" w:hAnsi="Consolas" w:cs="Consolas"/>
+          <w:color w:val="29303B"/>
+          <w:sz w:val="18"/>
+          <w:szCs w:val="18"/>
+        </w:rPr>
+        <w:t>;</w:t>
+      </w:r>
+    </w:p>
+    <w:p>
+      <w:pPr>
+        <w:pStyle w:val="HTMLPreformatted"/>
+        <w:numPr>
+          <w:ilvl w:val="0"/>
+          <w:numId w:val="49"/>
+        </w:numPr>
+        <w:shd w:val="clear" w:color="auto" w:fill="F7F8FA"/>
+        <w:tabs>
+          <w:tab w:val="clear" w:pos="720"/>
+        </w:tabs>
+        <w:wordWrap w:val="0"/>
+        <w:spacing w:beforeAutospacing="1" w:afterAutospacing="1"/>
+        <w:ind w:left="0"/>
+        <w:rPr>
+          <w:rFonts w:ascii="Consolas" w:hAnsi="Consolas" w:cs="Consolas"/>
+          <w:color w:val="505763"/>
+          <w:sz w:val="18"/>
+          <w:szCs w:val="18"/>
+        </w:rPr>
+      </w:pPr>
+      <w:r>
+        <w:rPr>
+          <w:rStyle w:val="pun"/>
+          <w:rFonts w:ascii="Consolas" w:hAnsi="Consolas" w:cs="Consolas"/>
+          <w:color w:val="29303B"/>
+          <w:sz w:val="18"/>
+          <w:szCs w:val="18"/>
+        </w:rPr>
+        <w:t>}</w:t>
+      </w:r>
+    </w:p>
     <w:p>
       <w:pPr>
         <w:pStyle w:val="Heading1"/>
@@ -3048,7 +3782,6 @@
           <w:szCs w:val="27"/>
         </w:rPr>
       </w:pPr>
-      <w:proofErr w:type="spellStart"/>
       <w:r>
         <w:rPr>
           <w:rFonts w:ascii="Segoe UI" w:hAnsi="Segoe UI" w:cs="Segoe UI"/>
@@ -3056,17 +3789,7 @@
           <w:sz w:val="27"/>
           <w:szCs w:val="27"/>
         </w:rPr>
-        <w:t>NgModules</w:t>
-      </w:r>
-      <w:proofErr w:type="spellEnd"/>
-      <w:r>
-        <w:rPr>
-          <w:rFonts w:ascii="Segoe UI" w:hAnsi="Segoe UI" w:cs="Segoe UI"/>
-          <w:color w:val="3C3B37"/>
-          <w:sz w:val="27"/>
-          <w:szCs w:val="27"/>
-        </w:rPr>
-        <w:t xml:space="preserve"> FAQ: </w:t>
+        <w:t>NgModules FAQ: </w:t>
       </w:r>
       <w:hyperlink r:id="rId9" w:tgtFrame="_blank" w:history="1">
         <w:r>
@@ -3093,6 +3816,8 @@
           <w:szCs w:val="27"/>
         </w:rPr>
       </w:pPr>
+      <w:bookmarkStart w:id="3" w:name="_GoBack"/>
+      <w:bookmarkEnd w:id="3"/>
     </w:p>
     <w:sectPr>
       <w:pgSz w:w="12240" w:h="15840"/>
@@ -3105,7 +3830,7 @@
 </file>
 
 <file path=word/endnotes.xml><?xml version="1.0" encoding="utf-8"?>
-<w:endnotes xmlns:wpc="http://schemas.microsoft.com/office/word/2010/wordprocessingCanvas" xmlns:cx="http://schemas.microsoft.com/office/drawing/2014/chartex" xmlns:cx1="http://schemas.microsoft.com/office/drawing/2015/9/8/chartex" xmlns:cx2="http://schemas.microsoft.com/office/drawing/2015/10/21/chartex" xmlns:cx3="http://schemas.microsoft.com/office/drawing/2016/5/9/chartex" xmlns:cx4="http://schemas.microsoft.com/office/drawing/2016/5/10/chartex" xmlns:cx5="http://schemas.microsoft.com/office/drawing/2016/5/11/chartex" xmlns:cx6="http://schemas.microsoft.com/office/drawing/2016/5/12/chartex" xmlns:cx7="http://schemas.microsoft.com/office/drawing/2016/5/13/chartex" xmlns:cx8="http://schemas.microsoft.com/office/drawing/2016/5/14/chartex" xmlns:mc="http://schemas.openxmlformats.org/markup-compatibility/2006" xmlns:aink="http://schemas.microsoft.com/office/drawing/2016/ink" xmlns:am3d="http://schemas.microsoft.com/office/drawing/2017/model3d" xmlns:o="urn:schemas-microsoft-com:office:office" xmlns:r="http://schemas.openxmlformats.org/officeDocument/2006/relationships" xmlns:m="http://schemas.openxmlformats.org/officeDocument/2006/math" xmlns:v="urn:schemas-microsoft-com:vml" xmlns:wp14="http://schemas.microsoft.com/office/word/2010/wordprocessingDrawing" xmlns:wp="http://schemas.openxmlformats.org/drawingml/2006/wordprocessingDrawing" xmlns:w10="urn:schemas-microsoft-com:office:word" xmlns:w="http://schemas.openxmlformats.org/wordprocessingml/2006/main" xmlns:w14="http://schemas.microsoft.com/office/word/2010/wordml" xmlns:w15="http://schemas.microsoft.com/office/word/2012/wordml" xmlns:w16cex="http://schemas.microsoft.com/office/word/2018/wordml/cex" xmlns:w16cid="http://schemas.microsoft.com/office/word/2016/wordml/cid" xmlns:w16="http://schemas.microsoft.com/office/word/2018/wordml" xmlns:w16se="http://schemas.microsoft.com/office/word/2015/wordml/symex" xmlns:wpg="http://schemas.microsoft.com/office/word/2010/wordprocessingGroup" xmlns:wpi="http://schemas.microsoft.com/office/word/2010/wordprocessingInk" xmlns:wne="http://schemas.microsoft.com/office/word/2006/wordml" xmlns:wps="http://schemas.microsoft.com/office/word/2010/wordprocessingShape" mc:Ignorable="w14 w15 w16se w16cid w16 w16cex wp14">
+<w:endnotes xmlns:wpc="http://schemas.microsoft.com/office/word/2010/wordprocessingCanvas" xmlns:mc="http://schemas.openxmlformats.org/markup-compatibility/2006" xmlns:o="urn:schemas-microsoft-com:office:office" xmlns:r="http://schemas.openxmlformats.org/officeDocument/2006/relationships" xmlns:m="http://schemas.openxmlformats.org/officeDocument/2006/math" xmlns:v="urn:schemas-microsoft-com:vml" xmlns:wp14="http://schemas.microsoft.com/office/word/2010/wordprocessingDrawing" xmlns:wp="http://schemas.openxmlformats.org/drawingml/2006/wordprocessingDrawing" xmlns:w10="urn:schemas-microsoft-com:office:word" xmlns:w="http://schemas.openxmlformats.org/wordprocessingml/2006/main" xmlns:w14="http://schemas.microsoft.com/office/word/2010/wordml" xmlns:w15="http://schemas.microsoft.com/office/word/2012/wordml" xmlns:wpg="http://schemas.microsoft.com/office/word/2010/wordprocessingGroup" xmlns:wpi="http://schemas.microsoft.com/office/word/2010/wordprocessingInk" xmlns:wne="http://schemas.microsoft.com/office/word/2006/wordml" xmlns:wps="http://schemas.microsoft.com/office/word/2010/wordprocessingShape" mc:Ignorable="w14 w15 wp14">
   <w:endnote w:type="separator" w:id="-1">
     <w:p>
       <w:pPr>
@@ -3130,7 +3855,7 @@
 </file>
 
 <file path=word/footnotes.xml><?xml version="1.0" encoding="utf-8"?>
-<w:footnotes xmlns:wpc="http://schemas.microsoft.com/office/word/2010/wordprocessingCanvas" xmlns:cx="http://schemas.microsoft.com/office/drawing/2014/chartex" xmlns:cx1="http://schemas.microsoft.com/office/drawing/2015/9/8/chartex" xmlns:cx2="http://schemas.microsoft.com/office/drawing/2015/10/21/chartex" xmlns:cx3="http://schemas.microsoft.com/office/drawing/2016/5/9/chartex" xmlns:cx4="http://schemas.microsoft.com/office/drawing/2016/5/10/chartex" xmlns:cx5="http://schemas.microsoft.com/office/drawing/2016/5/11/chartex" xmlns:cx6="http://schemas.microsoft.com/office/drawing/2016/5/12/chartex" xmlns:cx7="http://schemas.microsoft.com/office/drawing/2016/5/13/chartex" xmlns:cx8="http://schemas.microsoft.com/office/drawing/2016/5/14/chartex" xmlns:mc="http://schemas.openxmlformats.org/markup-compatibility/2006" xmlns:aink="http://schemas.microsoft.com/office/drawing/2016/ink" xmlns:am3d="http://schemas.microsoft.com/office/drawing/2017/model3d" xmlns:o="urn:schemas-microsoft-com:office:office" xmlns:r="http://schemas.openxmlformats.org/officeDocument/2006/relationships" xmlns:m="http://schemas.openxmlformats.org/officeDocument/2006/math" xmlns:v="urn:schemas-microsoft-com:vml" xmlns:wp14="http://schemas.microsoft.com/office/word/2010/wordprocessingDrawing" xmlns:wp="http://schemas.openxmlformats.org/drawingml/2006/wordprocessingDrawing" xmlns:w10="urn:schemas-microsoft-com:office:word" xmlns:w="http://schemas.openxmlformats.org/wordprocessingml/2006/main" xmlns:w14="http://schemas.microsoft.com/office/word/2010/wordml" xmlns:w15="http://schemas.microsoft.com/office/word/2012/wordml" xmlns:w16cex="http://schemas.microsoft.com/office/word/2018/wordml/cex" xmlns:w16cid="http://schemas.microsoft.com/office/word/2016/wordml/cid" xmlns:w16="http://schemas.microsoft.com/office/word/2018/wordml" xmlns:w16se="http://schemas.microsoft.com/office/word/2015/wordml/symex" xmlns:wpg="http://schemas.microsoft.com/office/word/2010/wordprocessingGroup" xmlns:wpi="http://schemas.microsoft.com/office/word/2010/wordprocessingInk" xmlns:wne="http://schemas.microsoft.com/office/word/2006/wordml" xmlns:wps="http://schemas.microsoft.com/office/word/2010/wordprocessingShape" mc:Ignorable="w14 w15 w16se w16cid w16 w16cex wp14">
+<w:footnotes xmlns:wpc="http://schemas.microsoft.com/office/word/2010/wordprocessingCanvas" xmlns:mc="http://schemas.openxmlformats.org/markup-compatibility/2006" xmlns:o="urn:schemas-microsoft-com:office:office" xmlns:r="http://schemas.openxmlformats.org/officeDocument/2006/relationships" xmlns:m="http://schemas.openxmlformats.org/officeDocument/2006/math" xmlns:v="urn:schemas-microsoft-com:vml" xmlns:wp14="http://schemas.microsoft.com/office/word/2010/wordprocessingDrawing" xmlns:wp="http://schemas.openxmlformats.org/drawingml/2006/wordprocessingDrawing" xmlns:w10="urn:schemas-microsoft-com:office:word" xmlns:w="http://schemas.openxmlformats.org/wordprocessingml/2006/main" xmlns:w14="http://schemas.microsoft.com/office/word/2010/wordml" xmlns:w15="http://schemas.microsoft.com/office/word/2012/wordml" xmlns:wpg="http://schemas.microsoft.com/office/word/2010/wordprocessingGroup" xmlns:wpi="http://schemas.microsoft.com/office/word/2010/wordprocessingInk" xmlns:wne="http://schemas.microsoft.com/office/word/2006/wordml" xmlns:wps="http://schemas.microsoft.com/office/word/2010/wordprocessingShape" mc:Ignorable="w14 w15 wp14">
   <w:footnote w:type="separator" w:id="-1">
     <w:p>
       <w:pPr>
@@ -3155,8 +3880,121 @@
 </file>
 
 <file path=word/numbering.xml><?xml version="1.0" encoding="utf-8"?>
-<w:numbering xmlns:wpc="http://schemas.microsoft.com/office/word/2010/wordprocessingCanvas" xmlns:cx="http://schemas.microsoft.com/office/drawing/2014/chartex" xmlns:cx1="http://schemas.microsoft.com/office/drawing/2015/9/8/chartex" xmlns:cx2="http://schemas.microsoft.com/office/drawing/2015/10/21/chartex" xmlns:cx3="http://schemas.microsoft.com/office/drawing/2016/5/9/chartex" xmlns:cx4="http://schemas.microsoft.com/office/drawing/2016/5/10/chartex" xmlns:cx5="http://schemas.microsoft.com/office/drawing/2016/5/11/chartex" xmlns:cx6="http://schemas.microsoft.com/office/drawing/2016/5/12/chartex" xmlns:cx7="http://schemas.microsoft.com/office/drawing/2016/5/13/chartex" xmlns:cx8="http://schemas.microsoft.com/office/drawing/2016/5/14/chartex" xmlns:mc="http://schemas.openxmlformats.org/markup-compatibility/2006" xmlns:aink="http://schemas.microsoft.com/office/drawing/2016/ink" xmlns:am3d="http://schemas.microsoft.com/office/drawing/2017/model3d" xmlns:o="urn:schemas-microsoft-com:office:office" xmlns:r="http://schemas.openxmlformats.org/officeDocument/2006/relationships" xmlns:m="http://schemas.openxmlformats.org/officeDocument/2006/math" xmlns:v="urn:schemas-microsoft-com:vml" xmlns:wp14="http://schemas.microsoft.com/office/word/2010/wordprocessingDrawing" xmlns:wp="http://schemas.openxmlformats.org/drawingml/2006/wordprocessingDrawing" xmlns:w10="urn:schemas-microsoft-com:office:word" xmlns:w="http://schemas.openxmlformats.org/wordprocessingml/2006/main" xmlns:w14="http://schemas.microsoft.com/office/word/2010/wordml" xmlns:w15="http://schemas.microsoft.com/office/word/2012/wordml" xmlns:w16cex="http://schemas.microsoft.com/office/word/2018/wordml/cex" xmlns:w16cid="http://schemas.microsoft.com/office/word/2016/wordml/cid" xmlns:w16="http://schemas.microsoft.com/office/word/2018/wordml" xmlns:w16se="http://schemas.microsoft.com/office/word/2015/wordml/symex" xmlns:wpg="http://schemas.microsoft.com/office/word/2010/wordprocessingGroup" xmlns:wpi="http://schemas.microsoft.com/office/word/2010/wordprocessingInk" xmlns:wne="http://schemas.microsoft.com/office/word/2006/wordml" xmlns:wps="http://schemas.microsoft.com/office/word/2010/wordprocessingShape" mc:Ignorable="w14 w15 w16se w16cid w16 w16cex wp14">
+<w:numbering xmlns:wpc="http://schemas.microsoft.com/office/word/2010/wordprocessingCanvas" xmlns:mc="http://schemas.openxmlformats.org/markup-compatibility/2006" xmlns:o="urn:schemas-microsoft-com:office:office" xmlns:r="http://schemas.openxmlformats.org/officeDocument/2006/relationships" xmlns:m="http://schemas.openxmlformats.org/officeDocument/2006/math" xmlns:v="urn:schemas-microsoft-com:vml" xmlns:wp14="http://schemas.microsoft.com/office/word/2010/wordprocessingDrawing" xmlns:wp="http://schemas.openxmlformats.org/drawingml/2006/wordprocessingDrawing" xmlns:w10="urn:schemas-microsoft-com:office:word" xmlns:w="http://schemas.openxmlformats.org/wordprocessingml/2006/main" xmlns:w14="http://schemas.microsoft.com/office/word/2010/wordml" xmlns:w15="http://schemas.microsoft.com/office/word/2012/wordml" xmlns:wpg="http://schemas.microsoft.com/office/word/2010/wordprocessingGroup" xmlns:wpi="http://schemas.microsoft.com/office/word/2010/wordprocessingInk" xmlns:wne="http://schemas.microsoft.com/office/word/2006/wordml" xmlns:wps="http://schemas.microsoft.com/office/word/2010/wordprocessingShape" mc:Ignorable="w14 w15 wp14">
   <w:abstractNum w:abstractNumId="0" w15:restartNumberingAfterBreak="0">
+    <w:nsid w:val="041F4E4D"/>
+    <w:multiLevelType w:val="multilevel"/>
+    <w:tmpl w:val="71903A2E"/>
+    <w:lvl w:ilvl="0">
+      <w:start w:val="1"/>
+      <w:numFmt w:val="decimal"/>
+      <w:lvlText w:val="%1."/>
+      <w:lvlJc w:val="left"/>
+      <w:pPr>
+        <w:tabs>
+          <w:tab w:val="num" w:pos="720"/>
+        </w:tabs>
+        <w:ind w:left="720" w:hanging="360"/>
+      </w:pPr>
+    </w:lvl>
+    <w:lvl w:ilvl="1" w:tentative="1">
+      <w:start w:val="1"/>
+      <w:numFmt w:val="decimal"/>
+      <w:lvlText w:val="%2."/>
+      <w:lvlJc w:val="left"/>
+      <w:pPr>
+        <w:tabs>
+          <w:tab w:val="num" w:pos="1440"/>
+        </w:tabs>
+        <w:ind w:left="1440" w:hanging="360"/>
+      </w:pPr>
+    </w:lvl>
+    <w:lvl w:ilvl="2" w:tentative="1">
+      <w:start w:val="1"/>
+      <w:numFmt w:val="decimal"/>
+      <w:lvlText w:val="%3."/>
+      <w:lvlJc w:val="left"/>
+      <w:pPr>
+        <w:tabs>
+          <w:tab w:val="num" w:pos="2160"/>
+        </w:tabs>
+        <w:ind w:left="2160" w:hanging="360"/>
+      </w:pPr>
+    </w:lvl>
+    <w:lvl w:ilvl="3" w:tentative="1">
+      <w:start w:val="1"/>
+      <w:numFmt w:val="decimal"/>
+      <w:lvlText w:val="%4."/>
+      <w:lvlJc w:val="left"/>
+      <w:pPr>
+        <w:tabs>
+          <w:tab w:val="num" w:pos="2880"/>
+        </w:tabs>
+        <w:ind w:left="2880" w:hanging="360"/>
+      </w:pPr>
+    </w:lvl>
+    <w:lvl w:ilvl="4" w:tentative="1">
+      <w:start w:val="1"/>
+      <w:numFmt w:val="decimal"/>
+      <w:lvlText w:val="%5."/>
+      <w:lvlJc w:val="left"/>
+      <w:pPr>
+        <w:tabs>
+          <w:tab w:val="num" w:pos="3600"/>
+        </w:tabs>
+        <w:ind w:left="3600" w:hanging="360"/>
+      </w:pPr>
+    </w:lvl>
+    <w:lvl w:ilvl="5" w:tentative="1">
+      <w:start w:val="1"/>
+      <w:numFmt w:val="decimal"/>
+      <w:lvlText w:val="%6."/>
+      <w:lvlJc w:val="left"/>
+      <w:pPr>
+        <w:tabs>
+          <w:tab w:val="num" w:pos="4320"/>
+        </w:tabs>
+        <w:ind w:left="4320" w:hanging="360"/>
+      </w:pPr>
+    </w:lvl>
+    <w:lvl w:ilvl="6" w:tentative="1">
+      <w:start w:val="1"/>
+      <w:numFmt w:val="decimal"/>
+      <w:lvlText w:val="%7."/>
+      <w:lvlJc w:val="left"/>
+      <w:pPr>
+        <w:tabs>
+          <w:tab w:val="num" w:pos="5040"/>
+        </w:tabs>
+        <w:ind w:left="5040" w:hanging="360"/>
+      </w:pPr>
+    </w:lvl>
+    <w:lvl w:ilvl="7" w:tentative="1">
+      <w:start w:val="1"/>
+      <w:numFmt w:val="decimal"/>
+      <w:lvlText w:val="%8."/>
+      <w:lvlJc w:val="left"/>
+      <w:pPr>
+        <w:tabs>
+          <w:tab w:val="num" w:pos="5760"/>
+        </w:tabs>
+        <w:ind w:left="5760" w:hanging="360"/>
+      </w:pPr>
+    </w:lvl>
+    <w:lvl w:ilvl="8" w:tentative="1">
+      <w:start w:val="1"/>
+      <w:numFmt w:val="decimal"/>
+      <w:lvlText w:val="%9."/>
+      <w:lvlJc w:val="left"/>
+      <w:pPr>
+        <w:tabs>
+          <w:tab w:val="num" w:pos="6480"/>
+        </w:tabs>
+        <w:ind w:left="6480" w:hanging="360"/>
+      </w:pPr>
+    </w:lvl>
+  </w:abstractNum>
+  <w:abstractNum w:abstractNumId="1" w15:restartNumberingAfterBreak="0">
     <w:nsid w:val="0AFD4A84"/>
     <w:multiLevelType w:val="multilevel"/>
     <w:tmpl w:val="E9A044A8"/>
@@ -3269,7 +4107,7 @@
       </w:pPr>
     </w:lvl>
   </w:abstractNum>
-  <w:abstractNum w:abstractNumId="1" w15:restartNumberingAfterBreak="0">
+  <w:abstractNum w:abstractNumId="2" w15:restartNumberingAfterBreak="0">
     <w:nsid w:val="0DA24026"/>
     <w:multiLevelType w:val="multilevel"/>
     <w:tmpl w:val="5E348390"/>
@@ -3382,7 +4220,7 @@
       </w:pPr>
     </w:lvl>
   </w:abstractNum>
-  <w:abstractNum w:abstractNumId="2" w15:restartNumberingAfterBreak="0">
+  <w:abstractNum w:abstractNumId="3" w15:restartNumberingAfterBreak="0">
     <w:nsid w:val="0E3F4B9D"/>
     <w:multiLevelType w:val="multilevel"/>
     <w:tmpl w:val="33EC60A4"/>
@@ -3495,7 +4333,7 @@
       </w:pPr>
     </w:lvl>
   </w:abstractNum>
-  <w:abstractNum w:abstractNumId="3" w15:restartNumberingAfterBreak="0">
+  <w:abstractNum w:abstractNumId="4" w15:restartNumberingAfterBreak="0">
     <w:nsid w:val="14FA7A88"/>
     <w:multiLevelType w:val="multilevel"/>
     <w:tmpl w:val="0CF46F90"/>
@@ -3608,7 +4446,7 @@
       </w:pPr>
     </w:lvl>
   </w:abstractNum>
-  <w:abstractNum w:abstractNumId="4" w15:restartNumberingAfterBreak="0">
+  <w:abstractNum w:abstractNumId="5" w15:restartNumberingAfterBreak="0">
     <w:nsid w:val="15B85952"/>
     <w:multiLevelType w:val="multilevel"/>
     <w:tmpl w:val="E7F65036"/>
@@ -3721,7 +4559,7 @@
       </w:pPr>
     </w:lvl>
   </w:abstractNum>
-  <w:abstractNum w:abstractNumId="5" w15:restartNumberingAfterBreak="0">
+  <w:abstractNum w:abstractNumId="6" w15:restartNumberingAfterBreak="0">
     <w:nsid w:val="15C431F8"/>
     <w:multiLevelType w:val="multilevel"/>
     <w:tmpl w:val="7D00F1E8"/>
@@ -3870,7 +4708,7 @@
       </w:rPr>
     </w:lvl>
   </w:abstractNum>
-  <w:abstractNum w:abstractNumId="6" w15:restartNumberingAfterBreak="0">
+  <w:abstractNum w:abstractNumId="7" w15:restartNumberingAfterBreak="0">
     <w:nsid w:val="18D60257"/>
     <w:multiLevelType w:val="multilevel"/>
     <w:tmpl w:val="F866124A"/>
@@ -3983,7 +4821,7 @@
       </w:pPr>
     </w:lvl>
   </w:abstractNum>
-  <w:abstractNum w:abstractNumId="7" w15:restartNumberingAfterBreak="0">
+  <w:abstractNum w:abstractNumId="8" w15:restartNumberingAfterBreak="0">
     <w:nsid w:val="1ADB0A78"/>
     <w:multiLevelType w:val="multilevel"/>
     <w:tmpl w:val="983E0FC8"/>
@@ -4096,7 +4934,7 @@
       </w:pPr>
     </w:lvl>
   </w:abstractNum>
-  <w:abstractNum w:abstractNumId="8" w15:restartNumberingAfterBreak="0">
+  <w:abstractNum w:abstractNumId="9" w15:restartNumberingAfterBreak="0">
     <w:nsid w:val="1F2F75D8"/>
     <w:multiLevelType w:val="multilevel"/>
     <w:tmpl w:val="7FC423CE"/>
@@ -4209,7 +5047,7 @@
       </w:pPr>
     </w:lvl>
   </w:abstractNum>
-  <w:abstractNum w:abstractNumId="9" w15:restartNumberingAfterBreak="0">
+  <w:abstractNum w:abstractNumId="10" w15:restartNumberingAfterBreak="0">
     <w:nsid w:val="219872CC"/>
     <w:multiLevelType w:val="multilevel"/>
     <w:tmpl w:val="794E48CA"/>
@@ -4322,7 +5160,7 @@
       </w:pPr>
     </w:lvl>
   </w:abstractNum>
-  <w:abstractNum w:abstractNumId="10" w15:restartNumberingAfterBreak="0">
+  <w:abstractNum w:abstractNumId="11" w15:restartNumberingAfterBreak="0">
     <w:nsid w:val="21C6728A"/>
     <w:multiLevelType w:val="multilevel"/>
     <w:tmpl w:val="AB98890C"/>
@@ -4435,7 +5273,7 @@
       </w:pPr>
     </w:lvl>
   </w:abstractNum>
-  <w:abstractNum w:abstractNumId="11" w15:restartNumberingAfterBreak="0">
+  <w:abstractNum w:abstractNumId="12" w15:restartNumberingAfterBreak="0">
     <w:nsid w:val="236925A1"/>
     <w:multiLevelType w:val="multilevel"/>
     <w:tmpl w:val="947E47B0"/>
@@ -4548,7 +5386,7 @@
       </w:pPr>
     </w:lvl>
   </w:abstractNum>
-  <w:abstractNum w:abstractNumId="12" w15:restartNumberingAfterBreak="0">
+  <w:abstractNum w:abstractNumId="13" w15:restartNumberingAfterBreak="0">
     <w:nsid w:val="24B01E74"/>
     <w:multiLevelType w:val="multilevel"/>
     <w:tmpl w:val="0A78DC92"/>
@@ -4661,7 +5499,7 @@
       </w:pPr>
     </w:lvl>
   </w:abstractNum>
-  <w:abstractNum w:abstractNumId="13" w15:restartNumberingAfterBreak="0">
+  <w:abstractNum w:abstractNumId="14" w15:restartNumberingAfterBreak="0">
     <w:nsid w:val="26D909F4"/>
     <w:multiLevelType w:val="multilevel"/>
     <w:tmpl w:val="ECC00C9A"/>
@@ -4774,7 +5612,7 @@
       </w:pPr>
     </w:lvl>
   </w:abstractNum>
-  <w:abstractNum w:abstractNumId="14" w15:restartNumberingAfterBreak="0">
+  <w:abstractNum w:abstractNumId="15" w15:restartNumberingAfterBreak="0">
     <w:nsid w:val="337714BC"/>
     <w:multiLevelType w:val="multilevel"/>
     <w:tmpl w:val="56E02544"/>
@@ -4887,7 +5725,7 @@
       </w:pPr>
     </w:lvl>
   </w:abstractNum>
-  <w:abstractNum w:abstractNumId="15" w15:restartNumberingAfterBreak="0">
+  <w:abstractNum w:abstractNumId="16" w15:restartNumberingAfterBreak="0">
     <w:nsid w:val="34380781"/>
     <w:multiLevelType w:val="multilevel"/>
     <w:tmpl w:val="384069DA"/>
@@ -5000,7 +5838,7 @@
       </w:pPr>
     </w:lvl>
   </w:abstractNum>
-  <w:abstractNum w:abstractNumId="16" w15:restartNumberingAfterBreak="0">
+  <w:abstractNum w:abstractNumId="17" w15:restartNumberingAfterBreak="0">
     <w:nsid w:val="343A4CB9"/>
     <w:multiLevelType w:val="multilevel"/>
     <w:tmpl w:val="55425AE4"/>
@@ -5113,7 +5951,7 @@
       </w:pPr>
     </w:lvl>
   </w:abstractNum>
-  <w:abstractNum w:abstractNumId="17" w15:restartNumberingAfterBreak="0">
+  <w:abstractNum w:abstractNumId="18" w15:restartNumberingAfterBreak="0">
     <w:nsid w:val="354F5EC5"/>
     <w:multiLevelType w:val="multilevel"/>
     <w:tmpl w:val="D7F8E01A"/>
@@ -5226,7 +6064,120 @@
       </w:pPr>
     </w:lvl>
   </w:abstractNum>
-  <w:abstractNum w:abstractNumId="18" w15:restartNumberingAfterBreak="0">
+  <w:abstractNum w:abstractNumId="19" w15:restartNumberingAfterBreak="0">
+    <w:nsid w:val="364D67DC"/>
+    <w:multiLevelType w:val="multilevel"/>
+    <w:tmpl w:val="68D2A878"/>
+    <w:lvl w:ilvl="0">
+      <w:start w:val="1"/>
+      <w:numFmt w:val="decimal"/>
+      <w:lvlText w:val="%1."/>
+      <w:lvlJc w:val="left"/>
+      <w:pPr>
+        <w:tabs>
+          <w:tab w:val="num" w:pos="720"/>
+        </w:tabs>
+        <w:ind w:left="720" w:hanging="360"/>
+      </w:pPr>
+    </w:lvl>
+    <w:lvl w:ilvl="1" w:tentative="1">
+      <w:start w:val="1"/>
+      <w:numFmt w:val="decimal"/>
+      <w:lvlText w:val="%2."/>
+      <w:lvlJc w:val="left"/>
+      <w:pPr>
+        <w:tabs>
+          <w:tab w:val="num" w:pos="1440"/>
+        </w:tabs>
+        <w:ind w:left="1440" w:hanging="360"/>
+      </w:pPr>
+    </w:lvl>
+    <w:lvl w:ilvl="2" w:tentative="1">
+      <w:start w:val="1"/>
+      <w:numFmt w:val="decimal"/>
+      <w:lvlText w:val="%3."/>
+      <w:lvlJc w:val="left"/>
+      <w:pPr>
+        <w:tabs>
+          <w:tab w:val="num" w:pos="2160"/>
+        </w:tabs>
+        <w:ind w:left="2160" w:hanging="360"/>
+      </w:pPr>
+    </w:lvl>
+    <w:lvl w:ilvl="3" w:tentative="1">
+      <w:start w:val="1"/>
+      <w:numFmt w:val="decimal"/>
+      <w:lvlText w:val="%4."/>
+      <w:lvlJc w:val="left"/>
+      <w:pPr>
+        <w:tabs>
+          <w:tab w:val="num" w:pos="2880"/>
+        </w:tabs>
+        <w:ind w:left="2880" w:hanging="360"/>
+      </w:pPr>
+    </w:lvl>
+    <w:lvl w:ilvl="4" w:tentative="1">
+      <w:start w:val="1"/>
+      <w:numFmt w:val="decimal"/>
+      <w:lvlText w:val="%5."/>
+      <w:lvlJc w:val="left"/>
+      <w:pPr>
+        <w:tabs>
+          <w:tab w:val="num" w:pos="3600"/>
+        </w:tabs>
+        <w:ind w:left="3600" w:hanging="360"/>
+      </w:pPr>
+    </w:lvl>
+    <w:lvl w:ilvl="5" w:tentative="1">
+      <w:start w:val="1"/>
+      <w:numFmt w:val="decimal"/>
+      <w:lvlText w:val="%6."/>
+      <w:lvlJc w:val="left"/>
+      <w:pPr>
+        <w:tabs>
+          <w:tab w:val="num" w:pos="4320"/>
+        </w:tabs>
+        <w:ind w:left="4320" w:hanging="360"/>
+      </w:pPr>
+    </w:lvl>
+    <w:lvl w:ilvl="6" w:tentative="1">
+      <w:start w:val="1"/>
+      <w:numFmt w:val="decimal"/>
+      <w:lvlText w:val="%7."/>
+      <w:lvlJc w:val="left"/>
+      <w:pPr>
+        <w:tabs>
+          <w:tab w:val="num" w:pos="5040"/>
+        </w:tabs>
+        <w:ind w:left="5040" w:hanging="360"/>
+      </w:pPr>
+    </w:lvl>
+    <w:lvl w:ilvl="7" w:tentative="1">
+      <w:start w:val="1"/>
+      <w:numFmt w:val="decimal"/>
+      <w:lvlText w:val="%8."/>
+      <w:lvlJc w:val="left"/>
+      <w:pPr>
+        <w:tabs>
+          <w:tab w:val="num" w:pos="5760"/>
+        </w:tabs>
+        <w:ind w:left="5760" w:hanging="360"/>
+      </w:pPr>
+    </w:lvl>
+    <w:lvl w:ilvl="8" w:tentative="1">
+      <w:start w:val="1"/>
+      <w:numFmt w:val="decimal"/>
+      <w:lvlText w:val="%9."/>
+      <w:lvlJc w:val="left"/>
+      <w:pPr>
+        <w:tabs>
+          <w:tab w:val="num" w:pos="6480"/>
+        </w:tabs>
+        <w:ind w:left="6480" w:hanging="360"/>
+      </w:pPr>
+    </w:lvl>
+  </w:abstractNum>
+  <w:abstractNum w:abstractNumId="20" w15:restartNumberingAfterBreak="0">
     <w:nsid w:val="39942516"/>
     <w:multiLevelType w:val="multilevel"/>
     <w:tmpl w:val="FCDC4FFC"/>
@@ -5339,7 +6290,7 @@
       </w:pPr>
     </w:lvl>
   </w:abstractNum>
-  <w:abstractNum w:abstractNumId="19" w15:restartNumberingAfterBreak="0">
+  <w:abstractNum w:abstractNumId="21" w15:restartNumberingAfterBreak="0">
     <w:nsid w:val="3BF26F63"/>
     <w:multiLevelType w:val="multilevel"/>
     <w:tmpl w:val="DAD830BE"/>
@@ -5452,7 +6403,7 @@
       </w:pPr>
     </w:lvl>
   </w:abstractNum>
-  <w:abstractNum w:abstractNumId="20" w15:restartNumberingAfterBreak="0">
+  <w:abstractNum w:abstractNumId="22" w15:restartNumberingAfterBreak="0">
     <w:nsid w:val="3C651C68"/>
     <w:multiLevelType w:val="multilevel"/>
     <w:tmpl w:val="D88AA800"/>
@@ -5565,7 +6516,7 @@
       </w:pPr>
     </w:lvl>
   </w:abstractNum>
-  <w:abstractNum w:abstractNumId="21" w15:restartNumberingAfterBreak="0">
+  <w:abstractNum w:abstractNumId="23" w15:restartNumberingAfterBreak="0">
     <w:nsid w:val="3F6B2005"/>
     <w:multiLevelType w:val="multilevel"/>
     <w:tmpl w:val="3E9C65EC"/>
@@ -5678,7 +6629,7 @@
       </w:pPr>
     </w:lvl>
   </w:abstractNum>
-  <w:abstractNum w:abstractNumId="22" w15:restartNumberingAfterBreak="0">
+  <w:abstractNum w:abstractNumId="24" w15:restartNumberingAfterBreak="0">
     <w:nsid w:val="41232EC3"/>
     <w:multiLevelType w:val="hybridMultilevel"/>
     <w:tmpl w:val="4F86542A"/>
@@ -5791,7 +6742,7 @@
       </w:rPr>
     </w:lvl>
   </w:abstractNum>
-  <w:abstractNum w:abstractNumId="23" w15:restartNumberingAfterBreak="0">
+  <w:abstractNum w:abstractNumId="25" w15:restartNumberingAfterBreak="0">
     <w:nsid w:val="41A506F7"/>
     <w:multiLevelType w:val="multilevel"/>
     <w:tmpl w:val="C1EADDCA"/>
@@ -5904,7 +6855,7 @@
       </w:pPr>
     </w:lvl>
   </w:abstractNum>
-  <w:abstractNum w:abstractNumId="24" w15:restartNumberingAfterBreak="0">
+  <w:abstractNum w:abstractNumId="26" w15:restartNumberingAfterBreak="0">
     <w:nsid w:val="4A61264D"/>
     <w:multiLevelType w:val="multilevel"/>
     <w:tmpl w:val="3E5CC650"/>
@@ -6017,7 +6968,7 @@
       </w:pPr>
     </w:lvl>
   </w:abstractNum>
-  <w:abstractNum w:abstractNumId="25" w15:restartNumberingAfterBreak="0">
+  <w:abstractNum w:abstractNumId="27" w15:restartNumberingAfterBreak="0">
     <w:nsid w:val="4B862233"/>
     <w:multiLevelType w:val="multilevel"/>
     <w:tmpl w:val="4CACD7D6"/>
@@ -6166,7 +7117,7 @@
       </w:rPr>
     </w:lvl>
   </w:abstractNum>
-  <w:abstractNum w:abstractNumId="26" w15:restartNumberingAfterBreak="0">
+  <w:abstractNum w:abstractNumId="28" w15:restartNumberingAfterBreak="0">
     <w:nsid w:val="4C8D7C34"/>
     <w:multiLevelType w:val="multilevel"/>
     <w:tmpl w:val="7666B274"/>
@@ -6279,7 +7230,7 @@
       </w:pPr>
     </w:lvl>
   </w:abstractNum>
-  <w:abstractNum w:abstractNumId="27" w15:restartNumberingAfterBreak="0">
+  <w:abstractNum w:abstractNumId="29" w15:restartNumberingAfterBreak="0">
     <w:nsid w:val="4F8861BD"/>
     <w:multiLevelType w:val="multilevel"/>
     <w:tmpl w:val="9E54A2B2"/>
@@ -6428,7 +7379,7 @@
       </w:rPr>
     </w:lvl>
   </w:abstractNum>
-  <w:abstractNum w:abstractNumId="28" w15:restartNumberingAfterBreak="0">
+  <w:abstractNum w:abstractNumId="30" w15:restartNumberingAfterBreak="0">
     <w:nsid w:val="53D727CD"/>
     <w:multiLevelType w:val="multilevel"/>
     <w:tmpl w:val="44EA50B6"/>
@@ -6541,7 +7492,7 @@
       </w:pPr>
     </w:lvl>
   </w:abstractNum>
-  <w:abstractNum w:abstractNumId="29" w15:restartNumberingAfterBreak="0">
+  <w:abstractNum w:abstractNumId="31" w15:restartNumberingAfterBreak="0">
     <w:nsid w:val="55A61186"/>
     <w:multiLevelType w:val="multilevel"/>
     <w:tmpl w:val="CB78553A"/>
@@ -6654,7 +7605,7 @@
       </w:pPr>
     </w:lvl>
   </w:abstractNum>
-  <w:abstractNum w:abstractNumId="30" w15:restartNumberingAfterBreak="0">
+  <w:abstractNum w:abstractNumId="32" w15:restartNumberingAfterBreak="0">
     <w:nsid w:val="5F797A20"/>
     <w:multiLevelType w:val="multilevel"/>
     <w:tmpl w:val="D89EA2F4"/>
@@ -6767,7 +7718,7 @@
       </w:pPr>
     </w:lvl>
   </w:abstractNum>
-  <w:abstractNum w:abstractNumId="31" w15:restartNumberingAfterBreak="0">
+  <w:abstractNum w:abstractNumId="33" w15:restartNumberingAfterBreak="0">
     <w:nsid w:val="620E7F5E"/>
     <w:multiLevelType w:val="multilevel"/>
     <w:tmpl w:val="1B3AEAC6"/>
@@ -6880,7 +7831,7 @@
       </w:pPr>
     </w:lvl>
   </w:abstractNum>
-  <w:abstractNum w:abstractNumId="32" w15:restartNumberingAfterBreak="0">
+  <w:abstractNum w:abstractNumId="34" w15:restartNumberingAfterBreak="0">
     <w:nsid w:val="63A33ED5"/>
     <w:multiLevelType w:val="multilevel"/>
     <w:tmpl w:val="7B667326"/>
@@ -6993,7 +7944,7 @@
       </w:pPr>
     </w:lvl>
   </w:abstractNum>
-  <w:abstractNum w:abstractNumId="33" w15:restartNumberingAfterBreak="0">
+  <w:abstractNum w:abstractNumId="35" w15:restartNumberingAfterBreak="0">
     <w:nsid w:val="64D05C49"/>
     <w:multiLevelType w:val="multilevel"/>
     <w:tmpl w:val="3582201A"/>
@@ -7106,7 +8057,7 @@
       </w:pPr>
     </w:lvl>
   </w:abstractNum>
-  <w:abstractNum w:abstractNumId="34" w15:restartNumberingAfterBreak="0">
+  <w:abstractNum w:abstractNumId="36" w15:restartNumberingAfterBreak="0">
     <w:nsid w:val="67033389"/>
     <w:multiLevelType w:val="multilevel"/>
     <w:tmpl w:val="9730776C"/>
@@ -7219,7 +8170,7 @@
       </w:pPr>
     </w:lvl>
   </w:abstractNum>
-  <w:abstractNum w:abstractNumId="35" w15:restartNumberingAfterBreak="0">
+  <w:abstractNum w:abstractNumId="37" w15:restartNumberingAfterBreak="0">
     <w:nsid w:val="6A591584"/>
     <w:multiLevelType w:val="multilevel"/>
     <w:tmpl w:val="1EEEE16A"/>
@@ -7332,7 +8283,7 @@
       </w:pPr>
     </w:lvl>
   </w:abstractNum>
-  <w:abstractNum w:abstractNumId="36" w15:restartNumberingAfterBreak="0">
+  <w:abstractNum w:abstractNumId="38" w15:restartNumberingAfterBreak="0">
     <w:nsid w:val="6C165691"/>
     <w:multiLevelType w:val="multilevel"/>
     <w:tmpl w:val="69161140"/>
@@ -7445,7 +8396,7 @@
       </w:pPr>
     </w:lvl>
   </w:abstractNum>
-  <w:abstractNum w:abstractNumId="37" w15:restartNumberingAfterBreak="0">
+  <w:abstractNum w:abstractNumId="39" w15:restartNumberingAfterBreak="0">
     <w:nsid w:val="6F851375"/>
     <w:multiLevelType w:val="multilevel"/>
     <w:tmpl w:val="60C8578C"/>
@@ -7558,7 +8509,7 @@
       </w:pPr>
     </w:lvl>
   </w:abstractNum>
-  <w:abstractNum w:abstractNumId="38" w15:restartNumberingAfterBreak="0">
+  <w:abstractNum w:abstractNumId="40" w15:restartNumberingAfterBreak="0">
     <w:nsid w:val="722F3ED0"/>
     <w:multiLevelType w:val="multilevel"/>
     <w:tmpl w:val="C316A1FA"/>
@@ -7707,7 +8658,120 @@
       </w:rPr>
     </w:lvl>
   </w:abstractNum>
-  <w:abstractNum w:abstractNumId="39" w15:restartNumberingAfterBreak="0">
+  <w:abstractNum w:abstractNumId="41" w15:restartNumberingAfterBreak="0">
+    <w:nsid w:val="724A4161"/>
+    <w:multiLevelType w:val="multilevel"/>
+    <w:tmpl w:val="B9104D50"/>
+    <w:lvl w:ilvl="0">
+      <w:start w:val="1"/>
+      <w:numFmt w:val="decimal"/>
+      <w:lvlText w:val="%1."/>
+      <w:lvlJc w:val="left"/>
+      <w:pPr>
+        <w:tabs>
+          <w:tab w:val="num" w:pos="720"/>
+        </w:tabs>
+        <w:ind w:left="720" w:hanging="360"/>
+      </w:pPr>
+    </w:lvl>
+    <w:lvl w:ilvl="1" w:tentative="1">
+      <w:start w:val="1"/>
+      <w:numFmt w:val="decimal"/>
+      <w:lvlText w:val="%2."/>
+      <w:lvlJc w:val="left"/>
+      <w:pPr>
+        <w:tabs>
+          <w:tab w:val="num" w:pos="1440"/>
+        </w:tabs>
+        <w:ind w:left="1440" w:hanging="360"/>
+      </w:pPr>
+    </w:lvl>
+    <w:lvl w:ilvl="2" w:tentative="1">
+      <w:start w:val="1"/>
+      <w:numFmt w:val="decimal"/>
+      <w:lvlText w:val="%3."/>
+      <w:lvlJc w:val="left"/>
+      <w:pPr>
+        <w:tabs>
+          <w:tab w:val="num" w:pos="2160"/>
+        </w:tabs>
+        <w:ind w:left="2160" w:hanging="360"/>
+      </w:pPr>
+    </w:lvl>
+    <w:lvl w:ilvl="3" w:tentative="1">
+      <w:start w:val="1"/>
+      <w:numFmt w:val="decimal"/>
+      <w:lvlText w:val="%4."/>
+      <w:lvlJc w:val="left"/>
+      <w:pPr>
+        <w:tabs>
+          <w:tab w:val="num" w:pos="2880"/>
+        </w:tabs>
+        <w:ind w:left="2880" w:hanging="360"/>
+      </w:pPr>
+    </w:lvl>
+    <w:lvl w:ilvl="4" w:tentative="1">
+      <w:start w:val="1"/>
+      <w:numFmt w:val="decimal"/>
+      <w:lvlText w:val="%5."/>
+      <w:lvlJc w:val="left"/>
+      <w:pPr>
+        <w:tabs>
+          <w:tab w:val="num" w:pos="3600"/>
+        </w:tabs>
+        <w:ind w:left="3600" w:hanging="360"/>
+      </w:pPr>
+    </w:lvl>
+    <w:lvl w:ilvl="5" w:tentative="1">
+      <w:start w:val="1"/>
+      <w:numFmt w:val="decimal"/>
+      <w:lvlText w:val="%6."/>
+      <w:lvlJc w:val="left"/>
+      <w:pPr>
+        <w:tabs>
+          <w:tab w:val="num" w:pos="4320"/>
+        </w:tabs>
+        <w:ind w:left="4320" w:hanging="360"/>
+      </w:pPr>
+    </w:lvl>
+    <w:lvl w:ilvl="6" w:tentative="1">
+      <w:start w:val="1"/>
+      <w:numFmt w:val="decimal"/>
+      <w:lvlText w:val="%7."/>
+      <w:lvlJc w:val="left"/>
+      <w:pPr>
+        <w:tabs>
+          <w:tab w:val="num" w:pos="5040"/>
+        </w:tabs>
+        <w:ind w:left="5040" w:hanging="360"/>
+      </w:pPr>
+    </w:lvl>
+    <w:lvl w:ilvl="7" w:tentative="1">
+      <w:start w:val="1"/>
+      <w:numFmt w:val="decimal"/>
+      <w:lvlText w:val="%8."/>
+      <w:lvlJc w:val="left"/>
+      <w:pPr>
+        <w:tabs>
+          <w:tab w:val="num" w:pos="5760"/>
+        </w:tabs>
+        <w:ind w:left="5760" w:hanging="360"/>
+      </w:pPr>
+    </w:lvl>
+    <w:lvl w:ilvl="8" w:tentative="1">
+      <w:start w:val="1"/>
+      <w:numFmt w:val="decimal"/>
+      <w:lvlText w:val="%9."/>
+      <w:lvlJc w:val="left"/>
+      <w:pPr>
+        <w:tabs>
+          <w:tab w:val="num" w:pos="6480"/>
+        </w:tabs>
+        <w:ind w:left="6480" w:hanging="360"/>
+      </w:pPr>
+    </w:lvl>
+  </w:abstractNum>
+  <w:abstractNum w:abstractNumId="42" w15:restartNumberingAfterBreak="0">
     <w:nsid w:val="75657F8A"/>
     <w:multiLevelType w:val="multilevel"/>
     <w:tmpl w:val="40C414E8"/>
@@ -7820,7 +8884,7 @@
       </w:pPr>
     </w:lvl>
   </w:abstractNum>
-  <w:abstractNum w:abstractNumId="40" w15:restartNumberingAfterBreak="0">
+  <w:abstractNum w:abstractNumId="43" w15:restartNumberingAfterBreak="0">
     <w:nsid w:val="7576090C"/>
     <w:multiLevelType w:val="multilevel"/>
     <w:tmpl w:val="973ECEF4"/>
@@ -7933,7 +8997,7 @@
       </w:pPr>
     </w:lvl>
   </w:abstractNum>
-  <w:abstractNum w:abstractNumId="41" w15:restartNumberingAfterBreak="0">
+  <w:abstractNum w:abstractNumId="44" w15:restartNumberingAfterBreak="0">
     <w:nsid w:val="765867F9"/>
     <w:multiLevelType w:val="multilevel"/>
     <w:tmpl w:val="ED72C630"/>
@@ -8046,7 +9110,7 @@
       </w:pPr>
     </w:lvl>
   </w:abstractNum>
-  <w:abstractNum w:abstractNumId="42" w15:restartNumberingAfterBreak="0">
+  <w:abstractNum w:abstractNumId="45" w15:restartNumberingAfterBreak="0">
     <w:nsid w:val="79C251EB"/>
     <w:multiLevelType w:val="multilevel"/>
     <w:tmpl w:val="CF82293A"/>
@@ -8159,7 +9223,7 @@
       </w:pPr>
     </w:lvl>
   </w:abstractNum>
-  <w:abstractNum w:abstractNumId="43" w15:restartNumberingAfterBreak="0">
+  <w:abstractNum w:abstractNumId="46" w15:restartNumberingAfterBreak="0">
     <w:nsid w:val="7D2C5DD0"/>
     <w:multiLevelType w:val="multilevel"/>
     <w:tmpl w:val="A3A211E8"/>
@@ -8272,7 +9336,7 @@
       </w:pPr>
     </w:lvl>
   </w:abstractNum>
-  <w:abstractNum w:abstractNumId="44" w15:restartNumberingAfterBreak="0">
+  <w:abstractNum w:abstractNumId="47" w15:restartNumberingAfterBreak="0">
     <w:nsid w:val="7E880E14"/>
     <w:multiLevelType w:val="multilevel"/>
     <w:tmpl w:val="84089858"/>
@@ -8385,7 +9449,7 @@
       </w:pPr>
     </w:lvl>
   </w:abstractNum>
-  <w:abstractNum w:abstractNumId="45" w15:restartNumberingAfterBreak="0">
+  <w:abstractNum w:abstractNumId="48" w15:restartNumberingAfterBreak="0">
     <w:nsid w:val="7EF96B1A"/>
     <w:multiLevelType w:val="multilevel"/>
     <w:tmpl w:val="1CF409B2"/>
@@ -8535,141 +9599,150 @@
     </w:lvl>
   </w:abstractNum>
   <w:num w:numId="1">
+    <w:abstractNumId w:val="24"/>
+  </w:num>
+  <w:num w:numId="2">
+    <w:abstractNumId w:val="29"/>
+  </w:num>
+  <w:num w:numId="3">
+    <w:abstractNumId w:val="20"/>
+  </w:num>
+  <w:num w:numId="4">
+    <w:abstractNumId w:val="34"/>
+  </w:num>
+  <w:num w:numId="5">
+    <w:abstractNumId w:val="37"/>
+  </w:num>
+  <w:num w:numId="6">
+    <w:abstractNumId w:val="11"/>
+  </w:num>
+  <w:num w:numId="7">
+    <w:abstractNumId w:val="18"/>
+  </w:num>
+  <w:num w:numId="8">
+    <w:abstractNumId w:val="38"/>
+  </w:num>
+  <w:num w:numId="9">
+    <w:abstractNumId w:val="39"/>
+  </w:num>
+  <w:num w:numId="10">
+    <w:abstractNumId w:val="8"/>
+  </w:num>
+  <w:num w:numId="11">
     <w:abstractNumId w:val="22"/>
   </w:num>
-  <w:num w:numId="2">
+  <w:num w:numId="12">
+    <w:abstractNumId w:val="15"/>
+  </w:num>
+  <w:num w:numId="13">
+    <w:abstractNumId w:val="26"/>
+  </w:num>
+  <w:num w:numId="14">
+    <w:abstractNumId w:val="17"/>
+  </w:num>
+  <w:num w:numId="15">
+    <w:abstractNumId w:val="12"/>
+  </w:num>
+  <w:num w:numId="16">
+    <w:abstractNumId w:val="23"/>
+  </w:num>
+  <w:num w:numId="17">
+    <w:abstractNumId w:val="14"/>
+  </w:num>
+  <w:num w:numId="18">
+    <w:abstractNumId w:val="9"/>
+  </w:num>
+  <w:num w:numId="19">
+    <w:abstractNumId w:val="10"/>
+  </w:num>
+  <w:num w:numId="20">
+    <w:abstractNumId w:val="5"/>
+  </w:num>
+  <w:num w:numId="21">
+    <w:abstractNumId w:val="30"/>
+  </w:num>
+  <w:num w:numId="22">
+    <w:abstractNumId w:val="6"/>
+  </w:num>
+  <w:num w:numId="23">
+    <w:abstractNumId w:val="43"/>
+  </w:num>
+  <w:num w:numId="24">
+    <w:abstractNumId w:val="32"/>
+  </w:num>
+  <w:num w:numId="25">
+    <w:abstractNumId w:val="3"/>
+  </w:num>
+  <w:num w:numId="26">
+    <w:abstractNumId w:val="2"/>
+  </w:num>
+  <w:num w:numId="27">
+    <w:abstractNumId w:val="35"/>
+  </w:num>
+  <w:num w:numId="28">
+    <w:abstractNumId w:val="31"/>
+  </w:num>
+  <w:num w:numId="29">
+    <w:abstractNumId w:val="7"/>
+  </w:num>
+  <w:num w:numId="30">
+    <w:abstractNumId w:val="47"/>
+  </w:num>
+  <w:num w:numId="31">
+    <w:abstractNumId w:val="28"/>
+  </w:num>
+  <w:num w:numId="32">
+    <w:abstractNumId w:val="45"/>
+  </w:num>
+  <w:num w:numId="33">
+    <w:abstractNumId w:val="13"/>
+  </w:num>
+  <w:num w:numId="34">
+    <w:abstractNumId w:val="21"/>
+  </w:num>
+  <w:num w:numId="35">
+    <w:abstractNumId w:val="1"/>
+  </w:num>
+  <w:num w:numId="36">
+    <w:abstractNumId w:val="33"/>
+  </w:num>
+  <w:num w:numId="37">
+    <w:abstractNumId w:val="48"/>
+  </w:num>
+  <w:num w:numId="38">
+    <w:abstractNumId w:val="36"/>
+  </w:num>
+  <w:num w:numId="39">
+    <w:abstractNumId w:val="40"/>
+  </w:num>
+  <w:num w:numId="40">
+    <w:abstractNumId w:val="4"/>
+  </w:num>
+  <w:num w:numId="41">
+    <w:abstractNumId w:val="46"/>
+  </w:num>
+  <w:num w:numId="42">
+    <w:abstractNumId w:val="42"/>
+  </w:num>
+  <w:num w:numId="43">
+    <w:abstractNumId w:val="16"/>
+  </w:num>
+  <w:num w:numId="44">
+    <w:abstractNumId w:val="25"/>
+  </w:num>
+  <w:num w:numId="45">
     <w:abstractNumId w:val="27"/>
   </w:num>
-  <w:num w:numId="3">
-    <w:abstractNumId w:val="18"/>
-  </w:num>
-  <w:num w:numId="4">
-    <w:abstractNumId w:val="32"/>
-  </w:num>
-  <w:num w:numId="5">
-    <w:abstractNumId w:val="35"/>
-  </w:num>
-  <w:num w:numId="6">
-    <w:abstractNumId w:val="10"/>
-  </w:num>
-  <w:num w:numId="7">
-    <w:abstractNumId w:val="17"/>
-  </w:num>
-  <w:num w:numId="8">
-    <w:abstractNumId w:val="36"/>
-  </w:num>
-  <w:num w:numId="9">
-    <w:abstractNumId w:val="37"/>
-  </w:num>
-  <w:num w:numId="10">
-    <w:abstractNumId w:val="7"/>
-  </w:num>
-  <w:num w:numId="11">
-    <w:abstractNumId w:val="20"/>
-  </w:num>
-  <w:num w:numId="12">
-    <w:abstractNumId w:val="14"/>
-  </w:num>
-  <w:num w:numId="13">
-    <w:abstractNumId w:val="24"/>
-  </w:num>
-  <w:num w:numId="14">
-    <w:abstractNumId w:val="16"/>
-  </w:num>
-  <w:num w:numId="15">
-    <w:abstractNumId w:val="11"/>
-  </w:num>
-  <w:num w:numId="16">
-    <w:abstractNumId w:val="21"/>
-  </w:num>
-  <w:num w:numId="17">
-    <w:abstractNumId w:val="13"/>
-  </w:num>
-  <w:num w:numId="18">
-    <w:abstractNumId w:val="8"/>
-  </w:num>
-  <w:num w:numId="19">
-    <w:abstractNumId w:val="9"/>
-  </w:num>
-  <w:num w:numId="20">
-    <w:abstractNumId w:val="4"/>
-  </w:num>
-  <w:num w:numId="21">
-    <w:abstractNumId w:val="28"/>
-  </w:num>
-  <w:num w:numId="22">
-    <w:abstractNumId w:val="5"/>
-  </w:num>
-  <w:num w:numId="23">
-    <w:abstractNumId w:val="40"/>
-  </w:num>
-  <w:num w:numId="24">
-    <w:abstractNumId w:val="30"/>
-  </w:num>
-  <w:num w:numId="25">
-    <w:abstractNumId w:val="2"/>
-  </w:num>
-  <w:num w:numId="26">
-    <w:abstractNumId w:val="1"/>
-  </w:num>
-  <w:num w:numId="27">
-    <w:abstractNumId w:val="33"/>
-  </w:num>
-  <w:num w:numId="28">
-    <w:abstractNumId w:val="29"/>
-  </w:num>
-  <w:num w:numId="29">
-    <w:abstractNumId w:val="6"/>
-  </w:num>
-  <w:num w:numId="30">
+  <w:num w:numId="46">
     <w:abstractNumId w:val="44"/>
   </w:num>
-  <w:num w:numId="31">
-    <w:abstractNumId w:val="26"/>
-  </w:num>
-  <w:num w:numId="32">
-    <w:abstractNumId w:val="42"/>
-  </w:num>
-  <w:num w:numId="33">
-    <w:abstractNumId w:val="12"/>
-  </w:num>
-  <w:num w:numId="34">
+  <w:num w:numId="47">
     <w:abstractNumId w:val="19"/>
   </w:num>
-  <w:num w:numId="35">
+  <w:num w:numId="48">
     <w:abstractNumId w:val="0"/>
   </w:num>
-  <w:num w:numId="36">
-    <w:abstractNumId w:val="31"/>
-  </w:num>
-  <w:num w:numId="37">
-    <w:abstractNumId w:val="45"/>
-  </w:num>
-  <w:num w:numId="38">
-    <w:abstractNumId w:val="34"/>
-  </w:num>
-  <w:num w:numId="39">
-    <w:abstractNumId w:val="38"/>
-  </w:num>
-  <w:num w:numId="40">
-    <w:abstractNumId w:val="3"/>
-  </w:num>
-  <w:num w:numId="41">
-    <w:abstractNumId w:val="43"/>
-  </w:num>
-  <w:num w:numId="42">
-    <w:abstractNumId w:val="39"/>
-  </w:num>
-  <w:num w:numId="43">
-    <w:abstractNumId w:val="15"/>
-  </w:num>
-  <w:num w:numId="44">
-    <w:abstractNumId w:val="23"/>
-  </w:num>
-  <w:num w:numId="45">
-    <w:abstractNumId w:val="25"/>
-  </w:num>
-  <w:num w:numId="46">
+  <w:num w:numId="49">
     <w:abstractNumId w:val="41"/>
   </w:num>
   <w:numIdMacAtCleanup w:val="12"/>
@@ -8677,7 +9750,7 @@
 </file>
 
 <file path=word/styles.xml><?xml version="1.0" encoding="utf-8"?>
-<w:styles xmlns:mc="http://schemas.openxmlformats.org/markup-compatibility/2006" xmlns:r="http://schemas.openxmlformats.org/officeDocument/2006/relationships" xmlns:w="http://schemas.openxmlformats.org/wordprocessingml/2006/main" xmlns:w14="http://schemas.microsoft.com/office/word/2010/wordml" xmlns:w15="http://schemas.microsoft.com/office/word/2012/wordml" xmlns:w16cex="http://schemas.microsoft.com/office/word/2018/wordml/cex" xmlns:w16cid="http://schemas.microsoft.com/office/word/2016/wordml/cid" xmlns:w16="http://schemas.microsoft.com/office/word/2018/wordml" xmlns:w16se="http://schemas.microsoft.com/office/word/2015/wordml/symex" mc:Ignorable="w14 w15 w16se w16cid w16 w16cex">
+<w:styles xmlns:mc="http://schemas.openxmlformats.org/markup-compatibility/2006" xmlns:r="http://schemas.openxmlformats.org/officeDocument/2006/relationships" xmlns:w="http://schemas.openxmlformats.org/wordprocessingml/2006/main" xmlns:w14="http://schemas.microsoft.com/office/word/2010/wordml" xmlns:w15="http://schemas.microsoft.com/office/word/2012/wordml" mc:Ignorable="w14 w15">
   <w:docDefaults>
     <w:rPrDefault>
       <w:rPr>
@@ -8693,7 +9766,7 @@
       </w:pPr>
     </w:pPrDefault>
   </w:docDefaults>
-  <w:latentStyles w:defLockedState="0" w:defUIPriority="99" w:defSemiHidden="0" w:defUnhideWhenUsed="0" w:defQFormat="0" w:count="376">
+  <w:latentStyles w:defLockedState="0" w:defUIPriority="99" w:defSemiHidden="0" w:defUnhideWhenUsed="0" w:defQFormat="0" w:count="371">
     <w:lsdException w:name="Normal" w:uiPriority="0" w:qFormat="1"/>
     <w:lsdException w:name="heading 1" w:uiPriority="9" w:qFormat="1"/>
     <w:lsdException w:name="heading 2" w:semiHidden="1" w:uiPriority="9" w:unhideWhenUsed="1" w:qFormat="1"/>
@@ -9065,11 +10138,6 @@
     <w:lsdException w:name="List Table 5 Dark Accent 6" w:uiPriority="50"/>
     <w:lsdException w:name="List Table 6 Colorful Accent 6" w:uiPriority="51"/>
     <w:lsdException w:name="List Table 7 Colorful Accent 6" w:uiPriority="52"/>
-    <w:lsdException w:name="Mention" w:semiHidden="1" w:unhideWhenUsed="1"/>
-    <w:lsdException w:name="Smart Hyperlink" w:semiHidden="1" w:unhideWhenUsed="1"/>
-    <w:lsdException w:name="Hashtag" w:semiHidden="1" w:unhideWhenUsed="1"/>
-    <w:lsdException w:name="Unresolved Mention" w:semiHidden="1" w:unhideWhenUsed="1"/>
-    <w:lsdException w:name="Smart Link" w:semiHidden="1" w:unhideWhenUsed="1"/>
   </w:latentStyles>
   <w:style w:type="paragraph" w:default="1" w:styleId="Normal">
     <w:name w:val="Normal"/>
@@ -9445,7 +10513,7 @@
       <w:contextualSpacing/>
     </w:pPr>
   </w:style>
-  <w:style w:type="character" w:styleId="UnresolvedMention">
+  <w:style w:type="character" w:customStyle="1" w:styleId="UnresolvedMention">
     <w:name w:val="Unresolved Mention"/>
     <w:basedOn w:val="DefaultParagraphFont"/>
     <w:uiPriority w:val="99"/>
@@ -9455,6 +10523,54 @@
     <w:rPr>
       <w:color w:val="605E5C"/>
       <w:shd w:val="clear" w:color="auto" w:fill="E1DFDD"/>
+    </w:rPr>
+  </w:style>
+  <w:style w:type="paragraph" w:styleId="HTMLPreformatted">
+    <w:name w:val="HTML Preformatted"/>
+    <w:basedOn w:val="Normal"/>
+    <w:link w:val="HTMLPreformattedChar"/>
+    <w:uiPriority w:val="99"/>
+    <w:unhideWhenUsed/>
+    <w:rsid w:val="00E00B8E"/>
+    <w:pPr>
+      <w:tabs>
+        <w:tab w:val="left" w:pos="916"/>
+        <w:tab w:val="left" w:pos="1832"/>
+        <w:tab w:val="left" w:pos="2748"/>
+        <w:tab w:val="left" w:pos="3664"/>
+        <w:tab w:val="left" w:pos="4580"/>
+        <w:tab w:val="left" w:pos="5496"/>
+        <w:tab w:val="left" w:pos="6412"/>
+        <w:tab w:val="left" w:pos="7328"/>
+        <w:tab w:val="left" w:pos="8244"/>
+        <w:tab w:val="left" w:pos="9160"/>
+        <w:tab w:val="left" w:pos="10076"/>
+        <w:tab w:val="left" w:pos="10992"/>
+        <w:tab w:val="left" w:pos="11908"/>
+        <w:tab w:val="left" w:pos="12824"/>
+        <w:tab w:val="left" w:pos="13740"/>
+        <w:tab w:val="left" w:pos="14656"/>
+      </w:tabs>
+      <w:spacing w:after="0" w:line="240" w:lineRule="auto"/>
+    </w:pPr>
+    <w:rPr>
+      <w:rFonts w:ascii="Courier New" w:eastAsia="Times New Roman" w:hAnsi="Courier New" w:cs="Courier New"/>
+      <w:sz w:val="20"/>
+      <w:szCs w:val="20"/>
+      <w:lang w:eastAsia="zh-CN"/>
+    </w:rPr>
+  </w:style>
+  <w:style w:type="character" w:customStyle="1" w:styleId="HTMLPreformattedChar">
+    <w:name w:val="HTML Preformatted Char"/>
+    <w:basedOn w:val="DefaultParagraphFont"/>
+    <w:link w:val="HTMLPreformatted"/>
+    <w:uiPriority w:val="99"/>
+    <w:rsid w:val="00E00B8E"/>
+    <w:rPr>
+      <w:rFonts w:ascii="Courier New" w:eastAsia="Times New Roman" w:hAnsi="Courier New" w:cs="Courier New"/>
+      <w:sz w:val="20"/>
+      <w:szCs w:val="20"/>
+      <w:lang w:eastAsia="zh-CN"/>
     </w:rPr>
   </w:style>
 </w:styles>
@@ -9726,7 +10842,7 @@
 </file>
 
 <file path=customXml/itemProps1.xml><?xml version="1.0" encoding="utf-8"?>
-<ds:datastoreItem xmlns:ds="http://schemas.openxmlformats.org/officeDocument/2006/customXml" ds:itemID="{B719EC04-CD5A-4FF6-A435-E8AC0DDD7352}">
+<ds:datastoreItem xmlns:ds="http://schemas.openxmlformats.org/officeDocument/2006/customXml" ds:itemID="{79DD63F2-8E81-4CFF-9780-966C9952FF1F}">
   <ds:schemaRefs>
     <ds:schemaRef ds:uri="http://schemas.openxmlformats.org/officeDocument/2006/bibliography"/>
   </ds:schemaRefs>

</xml_diff>